<commit_message>
Edited Framework Design Document
</commit_message>
<xml_diff>
--- a/Design.docx
+++ b/Design.docx
@@ -3,17 +3,877 @@
 <w:document xmlns:wpc="http://schemas.microsoft.com/office/word/2010/wordprocessingCanvas" xmlns:mc="http://schemas.openxmlformats.org/markup-compatibility/2006" xmlns:o="urn:schemas-microsoft-com:office:office" xmlns:r="http://schemas.openxmlformats.org/officeDocument/2006/relationships" xmlns:m="http://schemas.openxmlformats.org/officeDocument/2006/math" xmlns:v="urn:schemas-microsoft-com:vml" xmlns:wp14="http://schemas.microsoft.com/office/word/2010/wordprocessingDrawing" xmlns:wp="http://schemas.openxmlformats.org/drawingml/2006/wordprocessingDrawing" xmlns:w10="urn:schemas-microsoft-com:office:word" xmlns:w="http://schemas.openxmlformats.org/wordprocessingml/2006/main" xmlns:w14="http://schemas.microsoft.com/office/word/2010/wordml" xmlns:w15="http://schemas.microsoft.com/office/word/2012/wordml" xmlns:wpg="http://schemas.microsoft.com/office/word/2010/wordprocessingGroup" xmlns:wpi="http://schemas.microsoft.com/office/word/2010/wordprocessingInk" xmlns:wne="http://schemas.microsoft.com/office/word/2006/wordml" xmlns:wps="http://schemas.microsoft.com/office/word/2010/wordprocessingShape" mc:Ignorable="w14 w15 wp14">
   <w:body>
     <w:p>
+      <w:pPr>
+        <w:rPr>
+          <w:szCs w:val="28"/>
+        </w:rPr>
+      </w:pPr>
+      <w:r>
+        <w:rPr>
+          <w:szCs w:val="28"/>
+        </w:rPr>
+        <w:t>Alpha framework</w:t>
+      </w:r>
+    </w:p>
+    <w:p>
+      <w:pPr>
+        <w:rPr>
+          <w:szCs w:val="28"/>
+        </w:rPr>
+      </w:pPr>
+    </w:p>
+    <w:p>
+      <w:pPr>
+        <w:rPr>
+          <w:szCs w:val="28"/>
+        </w:rPr>
+      </w:pPr>
+      <w:r>
+        <w:rPr>
+          <w:szCs w:val="28"/>
+        </w:rPr>
+        <w:t>Aim: To allow fast development of game prototypes or projects.</w:t>
+      </w:r>
+    </w:p>
+    <w:p>
+      <w:pPr>
+        <w:rPr>
+          <w:szCs w:val="28"/>
+        </w:rPr>
+      </w:pPr>
+    </w:p>
+    <w:p>
+      <w:pPr>
+        <w:pStyle w:val="Heading1"/>
+        <w:rPr>
+          <w:rFonts w:asciiTheme="minorHAnsi" w:hAnsiTheme="minorHAnsi"/>
+        </w:rPr>
+      </w:pPr>
+      <w:r>
+        <w:rPr>
+          <w:rFonts w:asciiTheme="minorHAnsi" w:hAnsiTheme="minorHAnsi"/>
+        </w:rPr>
+        <w:t xml:space="preserve">Main </w:t>
+      </w:r>
+      <w:r>
+        <w:rPr>
+          <w:rFonts w:asciiTheme="minorHAnsi" w:hAnsiTheme="minorHAnsi"/>
+        </w:rPr>
+        <w:t>Classes</w:t>
+      </w:r>
+    </w:p>
+    <w:p>
+      <w:pPr>
+        <w:pStyle w:val="Heading2"/>
+        <w:rPr>
+          <w:rStyle w:val="Heading1Char"/>
+          <w:b w:val="0"/>
+          <w:sz w:val="32"/>
+          <w:szCs w:val="26"/>
+        </w:rPr>
+      </w:pPr>
+      <w:r>
+        <w:rPr>
+          <w:rStyle w:val="Heading1Char"/>
+          <w:b w:val="0"/>
+          <w:sz w:val="32"/>
+          <w:szCs w:val="26"/>
+        </w:rPr>
+        <w:t>Application</w:t>
+      </w:r>
+    </w:p>
+    <w:p>
+      <w:pPr>
+        <w:rPr>
+          <w:szCs w:val="28"/>
+        </w:rPr>
+      </w:pPr>
+      <w:r>
+        <w:rPr>
+          <w:szCs w:val="28"/>
+        </w:rPr>
+        <w:t>A direct handle to create an opengl window and using GLFW/GLEW keyboard and mouse controls.</w:t>
+      </w:r>
+      <w:r>
+        <w:rPr>
+          <w:szCs w:val="28"/>
+        </w:rPr>
+        <w:t xml:space="preserve"> </w:t>
+      </w:r>
+    </w:p>
+    <w:p>
+      <w:pPr>
+        <w:rPr>
+          <w:szCs w:val="28"/>
+        </w:rPr>
+      </w:pPr>
+      <w:r>
+        <w:rPr>
+          <w:szCs w:val="28"/>
+        </w:rPr>
+        <w:t>Consists of:</w:t>
+      </w:r>
+    </w:p>
+    <w:p>
+      <w:pPr>
+        <w:pStyle w:val="ListParagraph"/>
+        <w:numPr>
+          <w:ilvl w:val="0"/>
+          <w:numId w:val="1"/>
+        </w:numPr>
+        <w:rPr>
+          <w:szCs w:val="28"/>
+        </w:rPr>
+      </w:pPr>
+      <w:r>
+        <w:rPr>
+          <w:szCs w:val="28"/>
+        </w:rPr>
+        <w:t>1 keyboard handler</w:t>
+      </w:r>
+    </w:p>
+    <w:p>
+      <w:pPr>
+        <w:pStyle w:val="ListParagraph"/>
+        <w:numPr>
+          <w:ilvl w:val="0"/>
+          <w:numId w:val="1"/>
+        </w:numPr>
+        <w:rPr>
+          <w:szCs w:val="28"/>
+        </w:rPr>
+      </w:pPr>
+      <w:r>
+        <w:rPr>
+          <w:szCs w:val="28"/>
+        </w:rPr>
+        <w:t>1 mouse handler</w:t>
+      </w:r>
+    </w:p>
+    <w:p>
+      <w:pPr>
+        <w:pStyle w:val="ListParagraph"/>
+        <w:numPr>
+          <w:ilvl w:val="0"/>
+          <w:numId w:val="1"/>
+        </w:numPr>
+        <w:rPr>
+          <w:szCs w:val="28"/>
+        </w:rPr>
+      </w:pPr>
+      <w:r>
+        <w:rPr>
+          <w:szCs w:val="28"/>
+        </w:rPr>
+        <w:t>1 GLFWwindow handler</w:t>
+      </w:r>
+    </w:p>
+    <w:p>
+      <w:pPr>
+        <w:pStyle w:val="ListParagraph"/>
+        <w:numPr>
+          <w:ilvl w:val="0"/>
+          <w:numId w:val="1"/>
+        </w:numPr>
+        <w:rPr>
+          <w:szCs w:val="28"/>
+        </w:rPr>
+      </w:pPr>
+      <w:r>
+        <w:rPr>
+          <w:szCs w:val="28"/>
+        </w:rPr>
+        <w:t>1 Game State Manager</w:t>
+      </w:r>
+    </w:p>
+    <w:p>
+      <w:pPr>
+        <w:pStyle w:val="Heading2"/>
+      </w:pPr>
+      <w:r>
+        <w:t>Game States</w:t>
+      </w:r>
+    </w:p>
+    <w:p>
+      <w:r>
+        <w:t>Used as building blocks for a game/ game sce</w:t>
+      </w:r>
       <w:bookmarkStart w:id="0" w:name="_GoBack"/>
       <w:bookmarkEnd w:id="0"/>
       <w:r>
+        <w:t>ne</w:t>
+      </w:r>
+      <w:r>
+        <w:t>.</w:t>
+      </w:r>
+    </w:p>
+    <w:p>
+      <w:pPr>
+        <w:rPr>
+          <w:szCs w:val="28"/>
+        </w:rPr>
+      </w:pPr>
+      <w:r>
+        <w:rPr>
+          <w:szCs w:val="28"/>
+        </w:rPr>
+        <w:t>Functionality:</w:t>
+      </w:r>
+    </w:p>
+    <w:p>
+      <w:pPr>
+        <w:pStyle w:val="ListParagraph"/>
+        <w:numPr>
+          <w:ilvl w:val="0"/>
+          <w:numId w:val="9"/>
+        </w:numPr>
+        <w:rPr>
+          <w:szCs w:val="28"/>
+        </w:rPr>
+      </w:pPr>
+      <w:r>
+        <w:rPr>
+          <w:szCs w:val="28"/>
+        </w:rPr>
+        <w:t>Updating itself</w:t>
+      </w:r>
+    </w:p>
+    <w:p>
+      <w:pPr>
+        <w:pStyle w:val="ListParagraph"/>
+        <w:numPr>
+          <w:ilvl w:val="0"/>
+          <w:numId w:val="9"/>
+        </w:numPr>
+        <w:rPr>
+          <w:szCs w:val="28"/>
+        </w:rPr>
+      </w:pPr>
+      <w:r>
+        <w:rPr>
+          <w:szCs w:val="28"/>
+        </w:rPr>
+        <w:t>Pausing and resuming of itself when necessary</w:t>
+      </w:r>
+    </w:p>
+    <w:p>
+      <w:pPr>
+        <w:pStyle w:val="ListParagraph"/>
+        <w:numPr>
+          <w:ilvl w:val="0"/>
+          <w:numId w:val="9"/>
+        </w:numPr>
+        <w:rPr>
+          <w:szCs w:val="28"/>
+        </w:rPr>
+      </w:pPr>
+      <w:r>
+        <w:rPr>
+          <w:szCs w:val="28"/>
+        </w:rPr>
+        <w:t xml:space="preserve">Handle events </w:t>
+      </w:r>
+    </w:p>
+    <w:p>
+      <w:pPr>
+        <w:pStyle w:val="ListParagraph"/>
+        <w:numPr>
+          <w:ilvl w:val="0"/>
+          <w:numId w:val="9"/>
+        </w:numPr>
+        <w:rPr>
+          <w:szCs w:val="28"/>
+        </w:rPr>
+      </w:pPr>
+      <w:r>
+        <w:rPr>
+          <w:szCs w:val="28"/>
+        </w:rPr>
+        <w:t>Draw itself</w:t>
+      </w:r>
+    </w:p>
+    <w:p>
+      <w:pPr>
+        <w:pStyle w:val="Heading1"/>
+        <w:rPr>
+          <w:rFonts w:asciiTheme="minorHAnsi" w:hAnsiTheme="minorHAnsi"/>
+        </w:rPr>
+      </w:pPr>
+      <w:r>
+        <w:lastRenderedPageBreak/>
+        <w:t>Handlers</w:t>
+      </w:r>
+    </w:p>
+    <w:p>
+      <w:pPr>
+        <w:pStyle w:val="Heading2"/>
+      </w:pPr>
+      <w:r>
+        <w:t>Input Handler</w:t>
+      </w:r>
+    </w:p>
+    <w:p>
+      <w:pPr>
+        <w:rPr>
+          <w:szCs w:val="28"/>
+        </w:rPr>
+      </w:pPr>
+      <w:r>
+        <w:rPr>
+          <w:szCs w:val="28"/>
+        </w:rPr>
+        <w:t>A handle to take in all the inputs from keyboard, mouse or/and controller. Input Manager for each game state will manage the inputs separately.</w:t>
+      </w:r>
+    </w:p>
+    <w:p>
+      <w:pPr>
+        <w:rPr>
+          <w:szCs w:val="28"/>
+        </w:rPr>
+      </w:pPr>
+      <w:r>
+        <w:rPr>
+          <w:szCs w:val="28"/>
+        </w:rPr>
+        <w:t>Examples:</w:t>
+      </w:r>
+    </w:p>
+    <w:p>
+      <w:pPr>
+        <w:pStyle w:val="ListParagraph"/>
+        <w:numPr>
+          <w:ilvl w:val="0"/>
+          <w:numId w:val="4"/>
+        </w:numPr>
+        <w:rPr>
+          <w:szCs w:val="28"/>
+        </w:rPr>
+      </w:pPr>
+      <w:r>
+        <w:rPr>
+          <w:szCs w:val="28"/>
+        </w:rPr>
+        <w:t>Keyboard</w:t>
+      </w:r>
+    </w:p>
+    <w:p>
+      <w:pPr>
+        <w:pStyle w:val="ListParagraph"/>
+        <w:numPr>
+          <w:ilvl w:val="0"/>
+          <w:numId w:val="4"/>
+        </w:numPr>
+        <w:rPr>
+          <w:szCs w:val="28"/>
+        </w:rPr>
+      </w:pPr>
+      <w:r>
+        <w:rPr>
+          <w:szCs w:val="28"/>
+        </w:rPr>
+        <w:t>Mouse</w:t>
+      </w:r>
+    </w:p>
+    <w:p>
+      <w:pPr>
+        <w:pStyle w:val="ListParagraph"/>
+        <w:numPr>
+          <w:ilvl w:val="0"/>
+          <w:numId w:val="4"/>
+        </w:numPr>
+        <w:rPr>
+          <w:szCs w:val="28"/>
+        </w:rPr>
+      </w:pPr>
+      <w:r>
+        <w:rPr>
+          <w:szCs w:val="28"/>
+        </w:rPr>
+        <w:t>Controller</w:t>
+      </w:r>
+    </w:p>
+    <w:p>
+      <w:pPr>
+        <w:pStyle w:val="Heading2"/>
+      </w:pPr>
+      <w:r>
+        <w:t>Resource Handler</w:t>
+      </w:r>
+    </w:p>
+    <w:p>
+      <w:pPr>
+        <w:rPr>
+          <w:szCs w:val="28"/>
+        </w:rPr>
+      </w:pPr>
+      <w:r>
+        <w:rPr>
+          <w:szCs w:val="28"/>
+        </w:rPr>
+        <w:t xml:space="preserve">A handle to the resource pool that consists of all the resources used in the game/scene. </w:t>
+      </w:r>
+    </w:p>
+    <w:p>
+      <w:pPr>
+        <w:rPr>
+          <w:szCs w:val="28"/>
+        </w:rPr>
+      </w:pPr>
+      <w:r>
+        <w:rPr>
+          <w:szCs w:val="28"/>
+        </w:rPr>
+        <w:t>Consists of:</w:t>
+      </w:r>
+    </w:p>
+    <w:p>
+      <w:pPr>
+        <w:pStyle w:val="ListParagraph"/>
+        <w:numPr>
+          <w:ilvl w:val="0"/>
+          <w:numId w:val="2"/>
+        </w:numPr>
+        <w:rPr>
+          <w:szCs w:val="28"/>
+        </w:rPr>
+      </w:pPr>
+      <w:r>
+        <w:rPr>
+          <w:szCs w:val="28"/>
+        </w:rPr>
+        <w:t>1 Mesh Container</w:t>
+      </w:r>
+    </w:p>
+    <w:p>
+      <w:pPr>
+        <w:pStyle w:val="ListParagraph"/>
+        <w:numPr>
+          <w:ilvl w:val="0"/>
+          <w:numId w:val="2"/>
+        </w:numPr>
+        <w:rPr>
+          <w:szCs w:val="28"/>
+        </w:rPr>
+      </w:pPr>
+      <w:r>
+        <w:rPr>
+          <w:szCs w:val="28"/>
+        </w:rPr>
+        <w:t>1 Texture Container</w:t>
+      </w:r>
+    </w:p>
+    <w:p>
+      <w:pPr>
+        <w:pStyle w:val="ListParagraph"/>
+        <w:numPr>
+          <w:ilvl w:val="0"/>
+          <w:numId w:val="2"/>
+        </w:numPr>
+        <w:rPr>
+          <w:szCs w:val="28"/>
+        </w:rPr>
+      </w:pPr>
+      <w:r>
+        <w:rPr>
+          <w:szCs w:val="28"/>
+        </w:rPr>
+        <w:t>1 Sound Container</w:t>
+      </w:r>
+    </w:p>
+    <w:p>
+      <w:pPr>
+        <w:pStyle w:val="ListParagraph"/>
+        <w:numPr>
+          <w:ilvl w:val="0"/>
+          <w:numId w:val="2"/>
+        </w:numPr>
+        <w:rPr>
+          <w:szCs w:val="28"/>
+        </w:rPr>
+      </w:pPr>
+      <w:r>
+        <w:rPr>
+          <w:szCs w:val="28"/>
+        </w:rPr>
+        <w:t>1 Game Objects</w:t>
+      </w:r>
+      <w:r>
+        <w:rPr>
+          <w:szCs w:val="28"/>
+        </w:rPr>
+        <w:t xml:space="preserve"> (2D &amp; 3D)</w:t>
+      </w:r>
+      <w:r>
+        <w:rPr>
+          <w:szCs w:val="28"/>
+        </w:rPr>
+        <w:t xml:space="preserve"> container</w:t>
+      </w:r>
+    </w:p>
+    <w:p>
+      <w:pPr>
+        <w:pStyle w:val="Heading1"/>
+        <w:rPr>
+          <w:rFonts w:asciiTheme="minorHAnsi" w:hAnsiTheme="minorHAnsi"/>
+        </w:rPr>
+      </w:pPr>
+      <w:r>
+        <w:t>Managers</w:t>
+      </w:r>
+    </w:p>
+    <w:p>
+      <w:pPr>
+        <w:pStyle w:val="Heading2"/>
+      </w:pPr>
+      <w:r>
+        <w:t>Game State Manager</w:t>
+      </w:r>
+    </w:p>
+    <w:p>
+      <w:pPr>
+        <w:rPr>
+          <w:szCs w:val="28"/>
+        </w:rPr>
+      </w:pPr>
+      <w:r>
+        <w:rPr>
+          <w:szCs w:val="28"/>
+        </w:rPr>
+        <w:t>Manage flow of the game and the transitions between game states (if any).</w:t>
+      </w:r>
+    </w:p>
+    <w:p>
+      <w:pPr>
+        <w:rPr>
+          <w:szCs w:val="28"/>
+        </w:rPr>
+      </w:pPr>
+      <w:r>
+        <w:rPr>
+          <w:szCs w:val="28"/>
+        </w:rPr>
+        <w:t>Consists of:</w:t>
+      </w:r>
+    </w:p>
+    <w:p>
+      <w:pPr>
+        <w:pStyle w:val="ListParagraph"/>
+        <w:numPr>
+          <w:ilvl w:val="0"/>
+          <w:numId w:val="5"/>
+        </w:numPr>
+        <w:rPr>
+          <w:szCs w:val="28"/>
+        </w:rPr>
+      </w:pPr>
+      <w:r>
+        <w:rPr>
+          <w:szCs w:val="28"/>
+        </w:rPr>
+        <w:lastRenderedPageBreak/>
+        <w:t>Vector of Game State</w:t>
+      </w:r>
+    </w:p>
+    <w:p>
+      <w:pPr>
+        <w:pStyle w:val="ListParagraph"/>
+        <w:numPr>
+          <w:ilvl w:val="0"/>
+          <w:numId w:val="5"/>
+        </w:numPr>
+        <w:rPr>
+          <w:szCs w:val="28"/>
+        </w:rPr>
+      </w:pPr>
+      <w:r>
+        <w:rPr>
+          <w:szCs w:val="28"/>
+        </w:rPr>
+        <w:t>1 Resource Handler</w:t>
+      </w:r>
+    </w:p>
+    <w:p>
+      <w:pPr>
+        <w:pStyle w:val="ListParagraph"/>
+        <w:numPr>
+          <w:ilvl w:val="0"/>
+          <w:numId w:val="5"/>
+        </w:numPr>
+        <w:rPr>
+          <w:szCs w:val="28"/>
+        </w:rPr>
+      </w:pPr>
+      <w:r>
+        <w:rPr>
+          <w:szCs w:val="28"/>
+        </w:rPr>
+        <w:t>1 Input Handler*</w:t>
+      </w:r>
+    </w:p>
+    <w:p>
+      <w:pPr>
+        <w:pStyle w:val="Heading2"/>
+      </w:pPr>
+      <w:r>
+        <w:t>S</w:t>
+      </w:r>
+      <w:r>
+        <w:t>cene Manager</w:t>
+      </w:r>
+    </w:p>
+    <w:p>
+      <w:pPr>
+        <w:rPr>
+          <w:szCs w:val="28"/>
+        </w:rPr>
+      </w:pPr>
+      <w:r>
+        <w:rPr>
+          <w:szCs w:val="28"/>
+        </w:rPr>
+        <w:t>Manage everything of a scene, from inputs to output.</w:t>
+      </w:r>
+    </w:p>
+    <w:p>
+      <w:pPr>
+        <w:rPr>
+          <w:szCs w:val="28"/>
+        </w:rPr>
+      </w:pPr>
+      <w:r>
+        <w:rPr>
+          <w:szCs w:val="28"/>
+        </w:rPr>
+        <w:t>Consists of:</w:t>
+      </w:r>
+    </w:p>
+    <w:p>
+      <w:pPr>
+        <w:pStyle w:val="ListParagraph"/>
+        <w:numPr>
+          <w:ilvl w:val="0"/>
+          <w:numId w:val="7"/>
+        </w:numPr>
+        <w:rPr>
+          <w:szCs w:val="28"/>
+        </w:rPr>
+      </w:pPr>
+      <w:r>
+        <w:rPr>
+          <w:szCs w:val="28"/>
+        </w:rPr>
+        <w:t>1 Input Manager</w:t>
+      </w:r>
+    </w:p>
+    <w:p>
+      <w:pPr>
+        <w:pStyle w:val="ListParagraph"/>
+        <w:numPr>
+          <w:ilvl w:val="0"/>
+          <w:numId w:val="7"/>
+        </w:numPr>
+        <w:rPr>
+          <w:szCs w:val="28"/>
+        </w:rPr>
+      </w:pPr>
+      <w:r>
+        <w:rPr>
+          <w:szCs w:val="28"/>
+        </w:rPr>
+        <w:t>1 Resource Manager</w:t>
+      </w:r>
+    </w:p>
+    <w:p>
+      <w:pPr>
+        <w:pStyle w:val="ListParagraph"/>
+        <w:numPr>
+          <w:ilvl w:val="0"/>
+          <w:numId w:val="7"/>
+        </w:numPr>
+        <w:rPr>
+          <w:szCs w:val="28"/>
+        </w:rPr>
+      </w:pPr>
+      <w:r>
+        <w:rPr>
+          <w:szCs w:val="28"/>
+        </w:rPr>
+        <w:t>Rendering functions</w:t>
+      </w:r>
+    </w:p>
+    <w:p>
+      <w:pPr>
+        <w:pStyle w:val="Heading2"/>
+      </w:pPr>
+      <w:r>
+        <w:t xml:space="preserve">Input </w:t>
+      </w:r>
+      <w:r>
+        <w:t>Manager</w:t>
+      </w:r>
+    </w:p>
+    <w:p>
+      <w:pPr>
+        <w:rPr>
+          <w:szCs w:val="28"/>
+        </w:rPr>
+      </w:pPr>
+      <w:r>
+        <w:rPr>
+          <w:szCs w:val="28"/>
+        </w:rPr>
+        <w:t>Manage the inputs that are defined for that particular scene.</w:t>
+      </w:r>
+    </w:p>
+    <w:p>
+      <w:pPr>
+        <w:pStyle w:val="Heading2"/>
+      </w:pPr>
+      <w:r>
+        <w:t>Resource Manager</w:t>
+      </w:r>
+    </w:p>
+    <w:p>
+      <w:pPr>
+        <w:rPr>
+          <w:szCs w:val="28"/>
+        </w:rPr>
+      </w:pPr>
+      <w:r>
+        <w:rPr>
+          <w:szCs w:val="28"/>
+        </w:rPr>
+        <w:t>Manage the resource required for that particular scene.</w:t>
+      </w:r>
+    </w:p>
+    <w:p>
+      <w:pPr>
+        <w:rPr>
+          <w:szCs w:val="28"/>
+        </w:rPr>
+      </w:pPr>
+      <w:r>
+        <w:rPr>
+          <w:szCs w:val="28"/>
+        </w:rPr>
+        <w:t>Loaders:</w:t>
+      </w:r>
+      <w:r>
+        <w:rPr>
+          <w:szCs w:val="28"/>
+        </w:rPr>
+        <w:t xml:space="preserve"> Loading of OBJ, textures and shader into the program.</w:t>
+      </w:r>
+    </w:p>
+    <w:p>
+      <w:pPr>
+        <w:rPr>
+          <w:szCs w:val="28"/>
+        </w:rPr>
+      </w:pPr>
+      <w:r>
+        <w:rPr>
+          <w:szCs w:val="28"/>
+        </w:rPr>
+        <w:t>Consists of:</w:t>
+      </w:r>
+    </w:p>
+    <w:p>
+      <w:pPr>
+        <w:pStyle w:val="ListParagraph"/>
+        <w:numPr>
+          <w:ilvl w:val="0"/>
+          <w:numId w:val="6"/>
+        </w:numPr>
+        <w:rPr>
+          <w:szCs w:val="28"/>
+        </w:rPr>
+      </w:pPr>
+      <w:r>
+        <w:rPr>
+          <w:szCs w:val="28"/>
+        </w:rPr>
+        <w:t>LoadOBJ</w:t>
+      </w:r>
+    </w:p>
+    <w:p>
+      <w:pPr>
+        <w:pStyle w:val="ListParagraph"/>
+        <w:numPr>
+          <w:ilvl w:val="0"/>
+          <w:numId w:val="6"/>
+        </w:numPr>
+        <w:rPr>
+          <w:szCs w:val="28"/>
+        </w:rPr>
+      </w:pPr>
+      <w:r>
+        <w:rPr>
+          <w:szCs w:val="28"/>
+        </w:rPr>
+        <w:t>LoadTGA</w:t>
+      </w:r>
+    </w:p>
+    <w:p>
+      <w:pPr>
+        <w:pStyle w:val="ListParagraph"/>
+        <w:numPr>
+          <w:ilvl w:val="0"/>
+          <w:numId w:val="6"/>
+        </w:numPr>
+        <w:rPr>
+          <w:szCs w:val="28"/>
+        </w:rPr>
+      </w:pPr>
+      <w:r>
+        <w:rPr>
+          <w:szCs w:val="28"/>
+        </w:rPr>
+        <w:t>shader</w:t>
+      </w:r>
+    </w:p>
+    <w:p>
+      <w:pPr>
+        <w:pStyle w:val="Heading1"/>
+      </w:pPr>
+      <w:r>
+        <w:lastRenderedPageBreak/>
+        <w:t>GameObjects</w:t>
+      </w:r>
+    </w:p>
+    <w:p>
+      <w:pPr>
+        <w:rPr>
+          <w:szCs w:val="28"/>
+        </w:rPr>
+      </w:pPr>
+    </w:p>
+    <w:p>
+      <w:pPr>
+        <w:rPr>
+          <w:sz w:val="24"/>
+          <w:szCs w:val="24"/>
+        </w:rPr>
+      </w:pPr>
+      <w:r>
+        <w:rPr>
+          <w:sz w:val="24"/>
+          <w:szCs w:val="24"/>
+        </w:rPr>
+        <w:br w:type="page"/>
+      </w:r>
+    </w:p>
+    <w:p>
+      <w:r>
         <w:rPr>
           <w:noProof/>
           <w:lang w:eastAsia="en-SG"/>
         </w:rPr>
+        <w:lastRenderedPageBreak/>
         <mc:AlternateContent>
           <mc:Choice Requires="wps">
             <w:drawing>
-              <wp:anchor distT="0" distB="0" distL="114300" distR="114300" simplePos="0" relativeHeight="251718656" behindDoc="0" locked="0" layoutInCell="1" allowOverlap="1" wp14:anchorId="6207F3FA" wp14:editId="6627BB2C">
+              <wp:anchor distT="0" distB="0" distL="114300" distR="114300" simplePos="0" relativeHeight="251718656" behindDoc="0" locked="0" layoutInCell="1" allowOverlap="1" wp14:anchorId="28B5CACD" wp14:editId="6131D969">
                 <wp:simplePos x="0" y="0"/>
                 <wp:positionH relativeFrom="margin">
                   <wp:align>right</wp:align>
@@ -84,7 +944,7 @@
         <mc:AlternateContent>
           <mc:Choice Requires="wps">
             <w:drawing>
-              <wp:anchor distT="0" distB="0" distL="114300" distR="114300" simplePos="0" relativeHeight="251714560" behindDoc="0" locked="0" layoutInCell="1" allowOverlap="1" wp14:anchorId="2949055A" wp14:editId="715F206A">
+              <wp:anchor distT="0" distB="0" distL="114300" distR="114300" simplePos="0" relativeHeight="251714560" behindDoc="0" locked="0" layoutInCell="1" allowOverlap="1" wp14:anchorId="506E8129" wp14:editId="3A5DF0F0">
                 <wp:simplePos x="0" y="0"/>
                 <wp:positionH relativeFrom="column">
                   <wp:posOffset>4818185</wp:posOffset>
@@ -154,7 +1014,7 @@
         <mc:AlternateContent>
           <mc:Choice Requires="wps">
             <w:drawing>
-              <wp:anchor distT="0" distB="0" distL="114300" distR="114300" simplePos="0" relativeHeight="251716608" behindDoc="0" locked="0" layoutInCell="1" allowOverlap="1" wp14:anchorId="3AD96C41" wp14:editId="421ABD20">
+              <wp:anchor distT="0" distB="0" distL="114300" distR="114300" simplePos="0" relativeHeight="251716608" behindDoc="0" locked="0" layoutInCell="1" allowOverlap="1" wp14:anchorId="40F1085F" wp14:editId="79DAEE8A">
                 <wp:simplePos x="0" y="0"/>
                 <wp:positionH relativeFrom="column">
                   <wp:posOffset>4860388</wp:posOffset>
@@ -224,77 +1084,7 @@
         <mc:AlternateContent>
           <mc:Choice Requires="wps">
             <w:drawing>
-              <wp:anchor distT="0" distB="0" distL="114300" distR="114300" simplePos="0" relativeHeight="251645951" behindDoc="0" locked="0" layoutInCell="1" allowOverlap="1" wp14:anchorId="5C1AE393" wp14:editId="0E995A1E">
-                <wp:simplePos x="0" y="0"/>
-                <wp:positionH relativeFrom="column">
-                  <wp:posOffset>1104314</wp:posOffset>
-                </wp:positionH>
-                <wp:positionV relativeFrom="paragraph">
-                  <wp:posOffset>3312942</wp:posOffset>
-                </wp:positionV>
-                <wp:extent cx="3489374" cy="42203"/>
-                <wp:effectExtent l="0" t="0" r="15875" b="34290"/>
-                <wp:wrapNone/>
-                <wp:docPr id="27" name="Straight Connector 27"/>
-                <wp:cNvGraphicFramePr/>
-                <a:graphic xmlns:a="http://schemas.openxmlformats.org/drawingml/2006/main">
-                  <a:graphicData uri="http://schemas.microsoft.com/office/word/2010/wordprocessingShape">
-                    <wps:wsp>
-                      <wps:cNvCnPr/>
-                      <wps:spPr>
-                        <a:xfrm flipH="1" flipV="1">
-                          <a:off x="0" y="0"/>
-                          <a:ext cx="3489374" cy="42203"/>
-                        </a:xfrm>
-                        <a:prstGeom prst="line">
-                          <a:avLst/>
-                        </a:prstGeom>
-                      </wps:spPr>
-                      <wps:style>
-                        <a:lnRef idx="1">
-                          <a:schemeClr val="accent1"/>
-                        </a:lnRef>
-                        <a:fillRef idx="0">
-                          <a:schemeClr val="accent1"/>
-                        </a:fillRef>
-                        <a:effectRef idx="0">
-                          <a:schemeClr val="accent1"/>
-                        </a:effectRef>
-                        <a:fontRef idx="minor">
-                          <a:schemeClr val="tx1"/>
-                        </a:fontRef>
-                      </wps:style>
-                      <wps:bodyPr/>
-                    </wps:wsp>
-                  </a:graphicData>
-                </a:graphic>
-                <wp14:sizeRelH relativeFrom="margin">
-                  <wp14:pctWidth>0</wp14:pctWidth>
-                </wp14:sizeRelH>
-                <wp14:sizeRelV relativeFrom="margin">
-                  <wp14:pctHeight>0</wp14:pctHeight>
-                </wp14:sizeRelV>
-              </wp:anchor>
-            </w:drawing>
-          </mc:Choice>
-          <mc:Fallback>
-            <w:pict>
-              <v:line w14:anchorId="07D12FF5" id="Straight Connector 27" o:spid="_x0000_s1026" style="position:absolute;flip:x y;z-index:251645951;visibility:visible;mso-wrap-style:square;mso-width-percent:0;mso-height-percent:0;mso-wrap-distance-left:9pt;mso-wrap-distance-top:0;mso-wrap-distance-right:9pt;mso-wrap-distance-bottom:0;mso-position-horizontal:absolute;mso-position-horizontal-relative:text;mso-position-vertical:absolute;mso-position-vertical-relative:text;mso-width-percent:0;mso-height-percent:0;mso-width-relative:margin;mso-height-relative:margin" from="86.95pt,260.85pt" to="361.7pt,264.15pt" o:gfxdata="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" strokecolor="#5b9bd5 [3204]" strokeweight=".5pt">
-                <v:stroke joinstyle="miter"/>
-              </v:line>
-            </w:pict>
-          </mc:Fallback>
-        </mc:AlternateContent>
-      </w:r>
-      <w:r>
-        <w:rPr>
-          <w:noProof/>
-          <w:lang w:eastAsia="en-SG"/>
-        </w:rPr>
-        <mc:AlternateContent>
-          <mc:Choice Requires="wps">
-            <w:drawing>
-              <wp:anchor distT="0" distB="0" distL="114300" distR="114300" simplePos="0" relativeHeight="251712512" behindDoc="0" locked="0" layoutInCell="1" allowOverlap="1" wp14:anchorId="2C22F0F7" wp14:editId="5382F2D2">
+              <wp:anchor distT="0" distB="0" distL="114300" distR="114300" simplePos="0" relativeHeight="251712512" behindDoc="0" locked="0" layoutInCell="1" allowOverlap="1" wp14:anchorId="5EFE0FA7" wp14:editId="53AB6CAF">
                 <wp:simplePos x="0" y="0"/>
                 <wp:positionH relativeFrom="column">
                   <wp:posOffset>2904978</wp:posOffset>
@@ -349,7 +1139,7 @@
           </mc:Choice>
           <mc:Fallback>
             <w:pict>
-              <v:line w14:anchorId="614C35B8" id="Straight Connector 30" o:spid="_x0000_s1026" style="position:absolute;z-index:251712512;visibility:visible;mso-wrap-style:square;mso-width-percent:0;mso-height-percent:0;mso-wrap-distance-left:9pt;mso-wrap-distance-top:0;mso-wrap-distance-right:9pt;mso-wrap-distance-bottom:0;mso-position-horizontal:absolute;mso-position-horizontal-relative:text;mso-position-vertical:absolute;mso-position-vertical-relative:text;mso-width-percent:0;mso-height-percent:0;mso-width-relative:margin;mso-height-relative:margin" from="228.75pt,204.9pt" to="228.75pt,249.75pt" o:gfxdata="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" strokecolor="#5b9bd5 [3204]" strokeweight=".5pt">
+              <v:line w14:anchorId="617E11B2" id="Straight Connector 30" o:spid="_x0000_s1026" style="position:absolute;z-index:251712512;visibility:visible;mso-wrap-style:square;mso-width-percent:0;mso-height-percent:0;mso-wrap-distance-left:9pt;mso-wrap-distance-top:0;mso-wrap-distance-right:9pt;mso-wrap-distance-bottom:0;mso-position-horizontal:absolute;mso-position-horizontal-relative:text;mso-position-vertical:absolute;mso-position-vertical-relative:text;mso-width-percent:0;mso-height-percent:0;mso-width-relative:margin;mso-height-relative:margin" from="228.75pt,204.9pt" to="228.75pt,249.75pt" o:gfxdata="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" strokecolor="#5b9bd5 [3204]" strokeweight=".5pt">
                 <v:stroke joinstyle="miter"/>
               </v:line>
             </w:pict>
@@ -364,7 +1154,7 @@
         <mc:AlternateContent>
           <mc:Choice Requires="wps">
             <w:drawing>
-              <wp:anchor distT="0" distB="0" distL="114300" distR="114300" simplePos="0" relativeHeight="251658239" behindDoc="0" locked="0" layoutInCell="1" allowOverlap="1" wp14:anchorId="61AA39E1" wp14:editId="5A7B538A">
+              <wp:anchor distT="0" distB="0" distL="114300" distR="114300" simplePos="0" relativeHeight="251658239" behindDoc="0" locked="0" layoutInCell="1" allowOverlap="1" wp14:anchorId="72754871" wp14:editId="18691336">
                 <wp:simplePos x="0" y="0"/>
                 <wp:positionH relativeFrom="column">
                   <wp:posOffset>949569</wp:posOffset>
@@ -434,7 +1224,7 @@
         <mc:AlternateContent>
           <mc:Choice Requires="wps">
             <w:drawing>
-              <wp:anchor distT="0" distB="0" distL="114300" distR="114300" simplePos="0" relativeHeight="251657215" behindDoc="0" locked="0" layoutInCell="1" allowOverlap="1" wp14:anchorId="4840B710" wp14:editId="75BBCA29">
+              <wp:anchor distT="0" distB="0" distL="114300" distR="114300" simplePos="0" relativeHeight="251657215" behindDoc="0" locked="0" layoutInCell="1" allowOverlap="1" wp14:anchorId="1212B159" wp14:editId="722A55AE">
                 <wp:simplePos x="0" y="0"/>
                 <wp:positionH relativeFrom="column">
                   <wp:posOffset>3059723</wp:posOffset>
@@ -504,7 +1294,7 @@
         <mc:AlternateContent>
           <mc:Choice Requires="wps">
             <w:drawing>
-              <wp:anchor distT="0" distB="0" distL="114300" distR="114300" simplePos="0" relativeHeight="251656191" behindDoc="0" locked="0" layoutInCell="1" allowOverlap="1" wp14:anchorId="40476F92" wp14:editId="0F900471">
+              <wp:anchor distT="0" distB="0" distL="114300" distR="114300" simplePos="0" relativeHeight="251656191" behindDoc="0" locked="0" layoutInCell="1" allowOverlap="1" wp14:anchorId="5D25F6CF" wp14:editId="147A541E">
                 <wp:simplePos x="0" y="0"/>
                 <wp:positionH relativeFrom="column">
                   <wp:posOffset>1995219</wp:posOffset>
@@ -574,7 +1364,7 @@
         <mc:AlternateContent>
           <mc:Choice Requires="wps">
             <w:drawing>
-              <wp:anchor distT="0" distB="0" distL="114300" distR="114300" simplePos="0" relativeHeight="251655167" behindDoc="0" locked="0" layoutInCell="1" allowOverlap="1" wp14:anchorId="230712B5" wp14:editId="6165714F">
+              <wp:anchor distT="0" distB="0" distL="114300" distR="114300" simplePos="0" relativeHeight="251655167" behindDoc="0" locked="0" layoutInCell="1" allowOverlap="1" wp14:anchorId="33F9D279" wp14:editId="120C420E">
                 <wp:simplePos x="0" y="0"/>
                 <wp:positionH relativeFrom="column">
                   <wp:posOffset>2930476</wp:posOffset>
@@ -644,7 +1434,7 @@
         <mc:AlternateContent>
           <mc:Choice Requires="wps">
             <w:drawing>
-              <wp:anchor distT="0" distB="0" distL="114300" distR="114300" simplePos="0" relativeHeight="251646975" behindDoc="0" locked="0" layoutInCell="1" allowOverlap="1" wp14:anchorId="0BB8CF73" wp14:editId="4BFB29E5">
+              <wp:anchor distT="0" distB="0" distL="114300" distR="114300" simplePos="0" relativeHeight="251646975" behindDoc="0" locked="0" layoutInCell="1" allowOverlap="1" wp14:anchorId="7B4EBB3F" wp14:editId="16724784">
                 <wp:simplePos x="0" y="0"/>
                 <wp:positionH relativeFrom="column">
                   <wp:posOffset>3275937</wp:posOffset>
@@ -714,7 +1504,7 @@
         <mc:AlternateContent>
           <mc:Choice Requires="wps">
             <w:drawing>
-              <wp:anchor distT="0" distB="0" distL="114300" distR="114300" simplePos="0" relativeHeight="251654143" behindDoc="0" locked="0" layoutInCell="1" allowOverlap="1" wp14:anchorId="7D831C17" wp14:editId="29D99FC2">
+              <wp:anchor distT="0" distB="0" distL="114300" distR="114300" simplePos="0" relativeHeight="251654143" behindDoc="0" locked="0" layoutInCell="1" allowOverlap="1" wp14:anchorId="392E4E86" wp14:editId="40872DAA">
                 <wp:simplePos x="0" y="0"/>
                 <wp:positionH relativeFrom="column">
                   <wp:posOffset>874643</wp:posOffset>
@@ -784,7 +1574,7 @@
         <mc:AlternateContent>
           <mc:Choice Requires="wps">
             <w:drawing>
-              <wp:anchor distT="0" distB="0" distL="114300" distR="114300" simplePos="0" relativeHeight="251653119" behindDoc="0" locked="0" layoutInCell="1" allowOverlap="1" wp14:anchorId="1CD2A3A1" wp14:editId="57DC1C45">
+              <wp:anchor distT="0" distB="0" distL="114300" distR="114300" simplePos="0" relativeHeight="251653119" behindDoc="0" locked="0" layoutInCell="1" allowOverlap="1" wp14:anchorId="1CEFBB6F" wp14:editId="33F661A6">
                 <wp:simplePos x="0" y="0"/>
                 <wp:positionH relativeFrom="column">
                   <wp:posOffset>160020</wp:posOffset>
@@ -854,7 +1644,7 @@
         <mc:AlternateContent>
           <mc:Choice Requires="wps">
             <w:drawing>
-              <wp:anchor distT="0" distB="0" distL="114300" distR="114300" simplePos="0" relativeHeight="251652095" behindDoc="0" locked="0" layoutInCell="1" allowOverlap="1" wp14:anchorId="32357987" wp14:editId="4884108D">
+              <wp:anchor distT="0" distB="0" distL="114300" distR="114300" simplePos="0" relativeHeight="251652095" behindDoc="0" locked="0" layoutInCell="1" allowOverlap="1" wp14:anchorId="0E0CEC5B" wp14:editId="20D42ABD">
                 <wp:simplePos x="0" y="0"/>
                 <wp:positionH relativeFrom="column">
                   <wp:posOffset>190775</wp:posOffset>
@@ -924,7 +1714,7 @@
         <mc:AlternateContent>
           <mc:Choice Requires="wps">
             <w:drawing>
-              <wp:anchor distT="0" distB="0" distL="114300" distR="114300" simplePos="0" relativeHeight="251651071" behindDoc="0" locked="0" layoutInCell="1" allowOverlap="1" wp14:anchorId="3C0455E8" wp14:editId="0D606D11">
+              <wp:anchor distT="0" distB="0" distL="114300" distR="114300" simplePos="0" relativeHeight="251651071" behindDoc="0" locked="0" layoutInCell="1" allowOverlap="1" wp14:anchorId="067859AC" wp14:editId="5214DA20">
                 <wp:simplePos x="0" y="0"/>
                 <wp:positionH relativeFrom="column">
                   <wp:posOffset>2838450</wp:posOffset>
@@ -994,7 +1784,7 @@
         <mc:AlternateContent>
           <mc:Choice Requires="wps">
             <w:drawing>
-              <wp:anchor distT="0" distB="0" distL="114300" distR="114300" simplePos="0" relativeHeight="251650047" behindDoc="0" locked="0" layoutInCell="1" allowOverlap="1" wp14:anchorId="64BF18EA" wp14:editId="122BB761">
+              <wp:anchor distT="0" distB="0" distL="114300" distR="114300" simplePos="0" relativeHeight="251650047" behindDoc="0" locked="0" layoutInCell="1" allowOverlap="1" wp14:anchorId="0500D1C6" wp14:editId="0B7C4BBC">
                 <wp:simplePos x="0" y="0"/>
                 <wp:positionH relativeFrom="column">
                   <wp:posOffset>2051050</wp:posOffset>
@@ -1064,7 +1854,7 @@
         <mc:AlternateContent>
           <mc:Choice Requires="wps">
             <w:drawing>
-              <wp:anchor distT="0" distB="0" distL="114300" distR="114300" simplePos="0" relativeHeight="251647999" behindDoc="0" locked="0" layoutInCell="1" allowOverlap="1" wp14:anchorId="38105FE7" wp14:editId="673BF1C3">
+              <wp:anchor distT="0" distB="0" distL="114300" distR="114300" simplePos="0" relativeHeight="251647999" behindDoc="0" locked="0" layoutInCell="1" allowOverlap="1" wp14:anchorId="3A72249E" wp14:editId="47F39984">
                 <wp:simplePos x="0" y="0"/>
                 <wp:positionH relativeFrom="column">
                   <wp:posOffset>2844800</wp:posOffset>
@@ -1134,7 +1924,7 @@
         <mc:AlternateContent>
           <mc:Choice Requires="wps">
             <w:drawing>
-              <wp:anchor distT="0" distB="0" distL="114300" distR="114300" simplePos="0" relativeHeight="251649023" behindDoc="0" locked="0" layoutInCell="1" allowOverlap="1" wp14:anchorId="4168AE48" wp14:editId="67F2CED4">
+              <wp:anchor distT="0" distB="0" distL="114300" distR="114300" simplePos="0" relativeHeight="251649023" behindDoc="0" locked="0" layoutInCell="1" allowOverlap="1" wp14:anchorId="675527CE" wp14:editId="48E4F548">
                 <wp:simplePos x="0" y="0"/>
                 <wp:positionH relativeFrom="column">
                   <wp:posOffset>101600</wp:posOffset>
@@ -1204,7 +1994,7 @@
         <mc:AlternateContent>
           <mc:Choice Requires="wps">
             <w:drawing>
-              <wp:anchor distT="0" distB="0" distL="114300" distR="114300" simplePos="0" relativeHeight="251682816" behindDoc="0" locked="0" layoutInCell="1" allowOverlap="1" wp14:anchorId="6ED9BFCC" wp14:editId="329FF264">
+              <wp:anchor distT="0" distB="0" distL="114300" distR="114300" simplePos="0" relativeHeight="251682816" behindDoc="0" locked="0" layoutInCell="1" allowOverlap="1" wp14:anchorId="12A2B722" wp14:editId="07583D04">
                 <wp:simplePos x="0" y="0"/>
                 <wp:positionH relativeFrom="column">
                   <wp:posOffset>6584950</wp:posOffset>
@@ -1284,7 +2074,7 @@
           </mc:Choice>
           <mc:Fallback>
             <w:pict>
-              <v:rect w14:anchorId="6ED9BFCC" id="Rectangle 13" o:spid="_x0000_s1026" style="position:absolute;margin-left:518.5pt;margin-top:55.5pt;width:128.5pt;height:26.5pt;z-index:251682816;visibility:visible;mso-wrap-style:square;mso-width-percent:0;mso-height-percent:0;mso-wrap-distance-left:9pt;mso-wrap-distance-top:0;mso-wrap-distance-right:9pt;mso-wrap-distance-bottom:0;mso-position-horizontal:absolute;mso-position-horizontal-relative:text;mso-position-vertical:absolute;mso-position-vertical-relative:text;mso-width-percent:0;mso-height-percent:0;mso-width-relative:margin;mso-height-relative:margin;v-text-anchor:middle" o:gfxdata="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" fillcolor="#00b050" stroked="f" strokeweight="1pt">
+              <v:rect w14:anchorId="12A2B722" id="Rectangle 13" o:spid="_x0000_s1026" style="position:absolute;margin-left:518.5pt;margin-top:55.5pt;width:128.5pt;height:26.5pt;z-index:251682816;visibility:visible;mso-wrap-style:square;mso-width-percent:0;mso-height-percent:0;mso-wrap-distance-left:9pt;mso-wrap-distance-top:0;mso-wrap-distance-right:9pt;mso-wrap-distance-bottom:0;mso-position-horizontal:absolute;mso-position-horizontal-relative:text;mso-position-vertical:absolute;mso-position-vertical-relative:text;mso-width-percent:0;mso-height-percent:0;mso-width-relative:margin;mso-height-relative:margin;v-text-anchor:middle" o:gfxdata="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" fillcolor="#00b050" stroked="f" strokeweight="1pt">
                 <v:textbox>
                   <w:txbxContent>
                     <w:p>
@@ -1310,7 +2100,7 @@
         <mc:AlternateContent>
           <mc:Choice Requires="wps">
             <w:drawing>
-              <wp:anchor distT="0" distB="0" distL="114300" distR="114300" simplePos="0" relativeHeight="251688960" behindDoc="0" locked="0" layoutInCell="1" allowOverlap="1" wp14:anchorId="69ABF52B" wp14:editId="04E96125">
+              <wp:anchor distT="0" distB="0" distL="114300" distR="114300" simplePos="0" relativeHeight="251688960" behindDoc="0" locked="0" layoutInCell="1" allowOverlap="1" wp14:anchorId="5F2975A1" wp14:editId="54927DA6">
                 <wp:simplePos x="0" y="0"/>
                 <wp:positionH relativeFrom="column">
                   <wp:posOffset>6242050</wp:posOffset>
@@ -1387,7 +2177,7 @@
           </mc:Choice>
           <mc:Fallback>
             <w:pict>
-              <v:rect w14:anchorId="69ABF52B" id="Rectangle 16" o:spid="_x0000_s1027" style="position:absolute;margin-left:491.5pt;margin-top:181.5pt;width:103pt;height:26.5pt;z-index:251688960;visibility:visible;mso-wrap-style:square;mso-width-percent:0;mso-height-percent:0;mso-wrap-distance-left:9pt;mso-wrap-distance-top:0;mso-wrap-distance-right:9pt;mso-wrap-distance-bottom:0;mso-position-horizontal:absolute;mso-position-horizontal-relative:text;mso-position-vertical:absolute;mso-position-vertical-relative:text;mso-width-percent:0;mso-height-percent:0;mso-width-relative:margin;mso-height-relative:margin;v-text-anchor:middle" o:gfxdata="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" fillcolor="#5b9bd5 [3204]" stroked="f" strokeweight="1pt">
+              <v:rect w14:anchorId="5F2975A1" id="Rectangle 16" o:spid="_x0000_s1027" style="position:absolute;margin-left:491.5pt;margin-top:181.5pt;width:103pt;height:26.5pt;z-index:251688960;visibility:visible;mso-wrap-style:square;mso-width-percent:0;mso-height-percent:0;mso-wrap-distance-left:9pt;mso-wrap-distance-top:0;mso-wrap-distance-right:9pt;mso-wrap-distance-bottom:0;mso-position-horizontal:absolute;mso-position-horizontal-relative:text;mso-position-vertical:absolute;mso-position-vertical-relative:text;mso-width-percent:0;mso-height-percent:0;mso-width-relative:margin;mso-height-relative:margin;v-text-anchor:middle" o:gfxdata="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" fillcolor="#5b9bd5 [3204]" stroked="f" strokeweight="1pt">
                 <v:textbox>
                   <w:txbxContent>
                     <w:p>
@@ -1413,7 +2203,7 @@
         <mc:AlternateContent>
           <mc:Choice Requires="wps">
             <w:drawing>
-              <wp:anchor distT="0" distB="0" distL="114300" distR="114300" simplePos="0" relativeHeight="251686912" behindDoc="0" locked="0" layoutInCell="1" allowOverlap="1" wp14:anchorId="546093BC" wp14:editId="181068CB">
+              <wp:anchor distT="0" distB="0" distL="114300" distR="114300" simplePos="0" relativeHeight="251686912" behindDoc="0" locked="0" layoutInCell="1" allowOverlap="1" wp14:anchorId="12EB332E" wp14:editId="64173870">
                 <wp:simplePos x="0" y="0"/>
                 <wp:positionH relativeFrom="column">
                   <wp:posOffset>4146550</wp:posOffset>
@@ -1490,7 +2280,7 @@
           </mc:Choice>
           <mc:Fallback>
             <w:pict>
-              <v:rect w14:anchorId="546093BC" id="Rectangle 15" o:spid="_x0000_s1028" style="position:absolute;margin-left:326.5pt;margin-top:181.5pt;width:103pt;height:26.5pt;z-index:251686912;visibility:visible;mso-wrap-style:square;mso-width-percent:0;mso-height-percent:0;mso-wrap-distance-left:9pt;mso-wrap-distance-top:0;mso-wrap-distance-right:9pt;mso-wrap-distance-bottom:0;mso-position-horizontal:absolute;mso-position-horizontal-relative:text;mso-position-vertical:absolute;mso-position-vertical-relative:text;mso-width-percent:0;mso-height-percent:0;mso-width-relative:margin;mso-height-relative:margin;v-text-anchor:middle" o:gfxdata="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" fillcolor="#5b9bd5 [3204]" stroked="f" strokeweight="1pt">
+              <v:rect w14:anchorId="12EB332E" id="Rectangle 15" o:spid="_x0000_s1028" style="position:absolute;margin-left:326.5pt;margin-top:181.5pt;width:103pt;height:26.5pt;z-index:251686912;visibility:visible;mso-wrap-style:square;mso-width-percent:0;mso-height-percent:0;mso-wrap-distance-left:9pt;mso-wrap-distance-top:0;mso-wrap-distance-right:9pt;mso-wrap-distance-bottom:0;mso-position-horizontal:absolute;mso-position-horizontal-relative:text;mso-position-vertical:absolute;mso-position-vertical-relative:text;mso-width-percent:0;mso-height-percent:0;mso-width-relative:margin;mso-height-relative:margin;v-text-anchor:middle" o:gfxdata="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" fillcolor="#5b9bd5 [3204]" stroked="f" strokeweight="1pt">
                 <v:textbox>
                   <w:txbxContent>
                     <w:p>
@@ -1516,7 +2306,7 @@
         <mc:AlternateContent>
           <mc:Choice Requires="wps">
             <w:drawing>
-              <wp:anchor distT="0" distB="0" distL="114300" distR="114300" simplePos="0" relativeHeight="251672576" behindDoc="0" locked="0" layoutInCell="1" allowOverlap="1" wp14:anchorId="5A92A7C8" wp14:editId="473B98C5">
+              <wp:anchor distT="0" distB="0" distL="114300" distR="114300" simplePos="0" relativeHeight="251672576" behindDoc="0" locked="0" layoutInCell="1" allowOverlap="1" wp14:anchorId="69DCFA86" wp14:editId="5D83DEB7">
                 <wp:simplePos x="0" y="0"/>
                 <wp:positionH relativeFrom="margin">
                   <wp:posOffset>2520950</wp:posOffset>
@@ -1593,7 +2383,7 @@
           </mc:Choice>
           <mc:Fallback>
             <w:pict>
-              <v:rect w14:anchorId="5A92A7C8" id="Rectangle 8" o:spid="_x0000_s1029" style="position:absolute;margin-left:198.5pt;margin-top:179.5pt;width:62pt;height:26.5pt;z-index:251672576;visibility:visible;mso-wrap-style:square;mso-width-percent:0;mso-height-percent:0;mso-wrap-distance-left:9pt;mso-wrap-distance-top:0;mso-wrap-distance-right:9pt;mso-wrap-distance-bottom:0;mso-position-horizontal:absolute;mso-position-horizontal-relative:margin;mso-position-vertical:absolute;mso-position-vertical-relative:text;mso-width-percent:0;mso-height-percent:0;mso-width-relative:margin;mso-height-relative:margin;v-text-anchor:middle" o:gfxdata="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" fillcolor="#5b9bd5 [3204]" stroked="f" strokeweight="1pt">
+              <v:rect w14:anchorId="69DCFA86" id="Rectangle 8" o:spid="_x0000_s1029" style="position:absolute;margin-left:198.5pt;margin-top:179.5pt;width:62pt;height:26.5pt;z-index:251672576;visibility:visible;mso-wrap-style:square;mso-width-percent:0;mso-height-percent:0;mso-wrap-distance-left:9pt;mso-wrap-distance-top:0;mso-wrap-distance-right:9pt;mso-wrap-distance-bottom:0;mso-position-horizontal:absolute;mso-position-horizontal-relative:margin;mso-position-vertical:absolute;mso-position-vertical-relative:text;mso-width-percent:0;mso-height-percent:0;mso-width-relative:margin;mso-height-relative:margin;v-text-anchor:middle" o:gfxdata="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" fillcolor="#5b9bd5 [3204]" stroked="f" strokeweight="1pt">
                 <v:textbox>
                   <w:txbxContent>
                     <w:p>
@@ -1620,7 +2410,7 @@
         <mc:AlternateContent>
           <mc:Choice Requires="wps">
             <w:drawing>
-              <wp:anchor distT="0" distB="0" distL="114300" distR="114300" simplePos="0" relativeHeight="251684864" behindDoc="0" locked="0" layoutInCell="1" allowOverlap="1" wp14:anchorId="040C625D" wp14:editId="6A264E31">
+              <wp:anchor distT="0" distB="0" distL="114300" distR="114300" simplePos="0" relativeHeight="251684864" behindDoc="0" locked="0" layoutInCell="1" allowOverlap="1" wp14:anchorId="2703EBDF" wp14:editId="5C7C983C">
                 <wp:simplePos x="0" y="0"/>
                 <wp:positionH relativeFrom="column">
                   <wp:posOffset>4292600</wp:posOffset>
@@ -1700,7 +2490,7 @@
           </mc:Choice>
           <mc:Fallback>
             <w:pict>
-              <v:rect w14:anchorId="040C625D" id="Rectangle 14" o:spid="_x0000_s1030" style="position:absolute;margin-left:338pt;margin-top:56pt;width:157pt;height:26.5pt;z-index:251684864;visibility:visible;mso-wrap-style:square;mso-width-percent:0;mso-height-percent:0;mso-wrap-distance-left:9pt;mso-wrap-distance-top:0;mso-wrap-distance-right:9pt;mso-wrap-distance-bottom:0;mso-position-horizontal:absolute;mso-position-horizontal-relative:text;mso-position-vertical:absolute;mso-position-vertical-relative:text;mso-width-percent:0;mso-height-percent:0;mso-width-relative:margin;mso-height-relative:margin;v-text-anchor:middle" o:gfxdata="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" fillcolor="#00b050" stroked="f" strokeweight="1pt">
+              <v:rect w14:anchorId="2703EBDF" id="Rectangle 14" o:spid="_x0000_s1030" style="position:absolute;margin-left:338pt;margin-top:56pt;width:157pt;height:26.5pt;z-index:251684864;visibility:visible;mso-wrap-style:square;mso-width-percent:0;mso-height-percent:0;mso-wrap-distance-left:9pt;mso-wrap-distance-top:0;mso-wrap-distance-right:9pt;mso-wrap-distance-bottom:0;mso-position-horizontal:absolute;mso-position-horizontal-relative:text;mso-position-vertical:absolute;mso-position-vertical-relative:text;mso-width-percent:0;mso-height-percent:0;mso-width-relative:margin;mso-height-relative:margin;v-text-anchor:middle" o:gfxdata="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" fillcolor="#00b050" stroked="f" strokeweight="1pt">
                 <v:textbox>
                   <w:txbxContent>
                     <w:p>
@@ -1726,7 +2516,7 @@
         <mc:AlternateContent>
           <mc:Choice Requires="wps">
             <w:drawing>
-              <wp:anchor distT="0" distB="0" distL="114300" distR="114300" simplePos="0" relativeHeight="251680768" behindDoc="0" locked="0" layoutInCell="1" allowOverlap="1" wp14:anchorId="2FF3C094" wp14:editId="352FC103">
+              <wp:anchor distT="0" distB="0" distL="114300" distR="114300" simplePos="0" relativeHeight="251680768" behindDoc="0" locked="0" layoutInCell="1" allowOverlap="1" wp14:anchorId="32E927EA" wp14:editId="35AD07FC">
                 <wp:simplePos x="0" y="0"/>
                 <wp:positionH relativeFrom="column">
                   <wp:posOffset>8470900</wp:posOffset>
@@ -1806,7 +2596,7 @@
           </mc:Choice>
           <mc:Fallback>
             <w:pict>
-              <v:rect w14:anchorId="2FF3C094" id="Rectangle 12" o:spid="_x0000_s1031" style="position:absolute;margin-left:667pt;margin-top:56pt;width:91pt;height:26.5pt;z-index:251680768;visibility:visible;mso-wrap-style:square;mso-width-percent:0;mso-height-percent:0;mso-wrap-distance-left:9pt;mso-wrap-distance-top:0;mso-wrap-distance-right:9pt;mso-wrap-distance-bottom:0;mso-position-horizontal:absolute;mso-position-horizontal-relative:text;mso-position-vertical:absolute;mso-position-vertical-relative:text;mso-width-percent:0;mso-height-percent:0;mso-width-relative:margin;mso-height-relative:margin;v-text-anchor:middle" o:gfxdata="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" fillcolor="#00b050" stroked="f" strokeweight="1pt">
+              <v:rect w14:anchorId="32E927EA" id="Rectangle 12" o:spid="_x0000_s1031" style="position:absolute;margin-left:667pt;margin-top:56pt;width:91pt;height:26.5pt;z-index:251680768;visibility:visible;mso-wrap-style:square;mso-width-percent:0;mso-height-percent:0;mso-wrap-distance-left:9pt;mso-wrap-distance-top:0;mso-wrap-distance-right:9pt;mso-wrap-distance-bottom:0;mso-position-horizontal:absolute;mso-position-horizontal-relative:text;mso-position-vertical:absolute;mso-position-vertical-relative:text;mso-width-percent:0;mso-height-percent:0;mso-width-relative:margin;mso-height-relative:margin;v-text-anchor:middle" o:gfxdata="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" fillcolor="#00b050" stroked="f" strokeweight="1pt">
                 <v:textbox>
                   <w:txbxContent>
                     <w:p>
@@ -1832,7 +2622,7 @@
         <mc:AlternateContent>
           <mc:Choice Requires="wps">
             <w:drawing>
-              <wp:anchor distT="0" distB="0" distL="114300" distR="114300" simplePos="0" relativeHeight="251666432" behindDoc="0" locked="0" layoutInCell="1" allowOverlap="1" wp14:anchorId="6ABF6605" wp14:editId="4BB9BF7B">
+              <wp:anchor distT="0" distB="0" distL="114300" distR="114300" simplePos="0" relativeHeight="251666432" behindDoc="0" locked="0" layoutInCell="1" allowOverlap="1" wp14:anchorId="4A182F6E" wp14:editId="1CE0637C">
                 <wp:simplePos x="0" y="0"/>
                 <wp:positionH relativeFrom="margin">
                   <wp:posOffset>2285365</wp:posOffset>
@@ -1912,7 +2702,7 @@
           </mc:Choice>
           <mc:Fallback>
             <w:pict>
-              <v:rect w14:anchorId="6ABF6605" id="Rectangle 5" o:spid="_x0000_s1032" style="position:absolute;margin-left:179.95pt;margin-top:56.5pt;width:95pt;height:26.5pt;z-index:251666432;visibility:visible;mso-wrap-style:square;mso-width-percent:0;mso-height-percent:0;mso-wrap-distance-left:9pt;mso-wrap-distance-top:0;mso-wrap-distance-right:9pt;mso-wrap-distance-bottom:0;mso-position-horizontal:absolute;mso-position-horizontal-relative:margin;mso-position-vertical:absolute;mso-position-vertical-relative:text;mso-width-percent:0;mso-height-percent:0;mso-width-relative:margin;mso-height-relative:margin;v-text-anchor:middle" o:gfxdata="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" fillcolor="#ed7d31 [3205]" stroked="f" strokeweight="1pt">
+              <v:rect w14:anchorId="4A182F6E" id="Rectangle 5" o:spid="_x0000_s1032" style="position:absolute;margin-left:179.95pt;margin-top:56.5pt;width:95pt;height:26.5pt;z-index:251666432;visibility:visible;mso-wrap-style:square;mso-width-percent:0;mso-height-percent:0;mso-wrap-distance-left:9pt;mso-wrap-distance-top:0;mso-wrap-distance-right:9pt;mso-wrap-distance-bottom:0;mso-position-horizontal:absolute;mso-position-horizontal-relative:margin;mso-position-vertical:absolute;mso-position-vertical-relative:text;mso-width-percent:0;mso-height-percent:0;mso-width-relative:margin;mso-height-relative:margin;v-text-anchor:middle" o:gfxdata="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" fillcolor="#ed7d31 [3205]" stroked="f" strokeweight="1pt">
                 <v:textbox>
                   <w:txbxContent>
                     <w:p>
@@ -1939,7 +2729,7 @@
         <mc:AlternateContent>
           <mc:Choice Requires="wps">
             <w:drawing>
-              <wp:anchor distT="0" distB="0" distL="114300" distR="114300" simplePos="0" relativeHeight="251668480" behindDoc="0" locked="0" layoutInCell="1" allowOverlap="1" wp14:anchorId="43E11DF3" wp14:editId="2E46BCA2">
+              <wp:anchor distT="0" distB="0" distL="114300" distR="114300" simplePos="0" relativeHeight="251668480" behindDoc="0" locked="0" layoutInCell="1" allowOverlap="1" wp14:anchorId="67553B53" wp14:editId="4BD1D098">
                 <wp:simplePos x="0" y="0"/>
                 <wp:positionH relativeFrom="column">
                   <wp:posOffset>1365250</wp:posOffset>
@@ -2019,7 +2809,7 @@
           </mc:Choice>
           <mc:Fallback>
             <w:pict>
-              <v:rect w14:anchorId="43E11DF3" id="Rectangle 6" o:spid="_x0000_s1033" style="position:absolute;margin-left:107.5pt;margin-top:117.5pt;width:103.5pt;height:26.5pt;z-index:251668480;visibility:visible;mso-wrap-style:square;mso-width-percent:0;mso-height-percent:0;mso-wrap-distance-left:9pt;mso-wrap-distance-top:0;mso-wrap-distance-right:9pt;mso-wrap-distance-bottom:0;mso-position-horizontal:absolute;mso-position-horizontal-relative:text;mso-position-vertical:absolute;mso-position-vertical-relative:text;mso-width-percent:0;mso-height-percent:0;mso-width-relative:margin;mso-height-relative:margin;v-text-anchor:middle" o:gfxdata="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" fillcolor="#ed7d31 [3205]" stroked="f" strokeweight="1pt">
+              <v:rect w14:anchorId="67553B53" id="Rectangle 6" o:spid="_x0000_s1033" style="position:absolute;margin-left:107.5pt;margin-top:117.5pt;width:103.5pt;height:26.5pt;z-index:251668480;visibility:visible;mso-wrap-style:square;mso-width-percent:0;mso-height-percent:0;mso-wrap-distance-left:9pt;mso-wrap-distance-top:0;mso-wrap-distance-right:9pt;mso-wrap-distance-bottom:0;mso-position-horizontal:absolute;mso-position-horizontal-relative:text;mso-position-vertical:absolute;mso-position-vertical-relative:text;mso-width-percent:0;mso-height-percent:0;mso-width-relative:margin;mso-height-relative:margin;v-text-anchor:middle" o:gfxdata="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" fillcolor="#ed7d31 [3205]" stroked="f" strokeweight="1pt">
                 <v:textbox>
                   <w:txbxContent>
                     <w:p>
@@ -2045,7 +2835,7 @@
         <mc:AlternateContent>
           <mc:Choice Requires="wps">
             <w:drawing>
-              <wp:anchor distT="0" distB="0" distL="114300" distR="114300" simplePos="0" relativeHeight="251670528" behindDoc="0" locked="0" layoutInCell="1" allowOverlap="1" wp14:anchorId="69552AF5" wp14:editId="035DE32E">
+              <wp:anchor distT="0" distB="0" distL="114300" distR="114300" simplePos="0" relativeHeight="251670528" behindDoc="0" locked="0" layoutInCell="1" allowOverlap="1" wp14:anchorId="4B3C3135" wp14:editId="5F389DDC">
                 <wp:simplePos x="0" y="0"/>
                 <wp:positionH relativeFrom="column">
                   <wp:posOffset>3200400</wp:posOffset>
@@ -2125,7 +2915,7 @@
           </mc:Choice>
           <mc:Fallback>
             <w:pict>
-              <v:rect w14:anchorId="69552AF5" id="Rectangle 7" o:spid="_x0000_s1034" style="position:absolute;margin-left:252pt;margin-top:117.5pt;width:103pt;height:26.5pt;z-index:251670528;visibility:visible;mso-wrap-style:square;mso-width-percent:0;mso-height-percent:0;mso-wrap-distance-left:9pt;mso-wrap-distance-top:0;mso-wrap-distance-right:9pt;mso-wrap-distance-bottom:0;mso-position-horizontal:absolute;mso-position-horizontal-relative:text;mso-position-vertical:absolute;mso-position-vertical-relative:text;mso-width-percent:0;mso-height-percent:0;mso-width-relative:margin;mso-height-relative:margin;v-text-anchor:middle" o:gfxdata="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" fillcolor="#ed7d31 [3205]" stroked="f" strokeweight="1pt">
+              <v:rect w14:anchorId="4B3C3135" id="Rectangle 7" o:spid="_x0000_s1034" style="position:absolute;margin-left:252pt;margin-top:117.5pt;width:103pt;height:26.5pt;z-index:251670528;visibility:visible;mso-wrap-style:square;mso-width-percent:0;mso-height-percent:0;mso-wrap-distance-left:9pt;mso-wrap-distance-top:0;mso-wrap-distance-right:9pt;mso-wrap-distance-bottom:0;mso-position-horizontal:absolute;mso-position-horizontal-relative:text;mso-position-vertical:absolute;mso-position-vertical-relative:text;mso-width-percent:0;mso-height-percent:0;mso-width-relative:margin;mso-height-relative:margin;v-text-anchor:middle" o:gfxdata="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" fillcolor="#ed7d31 [3205]" stroked="f" strokeweight="1pt">
                 <v:textbox>
                   <w:txbxContent>
                     <w:p>
@@ -2151,7 +2941,7 @@
         <mc:AlternateContent>
           <mc:Choice Requires="wps">
             <w:drawing>
-              <wp:anchor distT="0" distB="0" distL="114300" distR="114300" simplePos="0" relativeHeight="251678720" behindDoc="0" locked="0" layoutInCell="1" allowOverlap="1" wp14:anchorId="33B53133" wp14:editId="492D48F8">
+              <wp:anchor distT="0" distB="0" distL="114300" distR="114300" simplePos="0" relativeHeight="251678720" behindDoc="0" locked="0" layoutInCell="1" allowOverlap="1" wp14:anchorId="1A0CF86F" wp14:editId="7EA3894C">
                 <wp:simplePos x="0" y="0"/>
                 <wp:positionH relativeFrom="column">
                   <wp:posOffset>4216400</wp:posOffset>
@@ -2231,7 +3021,7 @@
           </mc:Choice>
           <mc:Fallback>
             <w:pict>
-              <v:rect w14:anchorId="33B53133" id="Rectangle 11" o:spid="_x0000_s1035" style="position:absolute;margin-left:332pt;margin-top:250pt;width:128.5pt;height:26.5pt;z-index:251678720;visibility:visible;mso-wrap-style:square;mso-width-percent:0;mso-height-percent:0;mso-wrap-distance-left:9pt;mso-wrap-distance-top:0;mso-wrap-distance-right:9pt;mso-wrap-distance-bottom:0;mso-position-horizontal:absolute;mso-position-horizontal-relative:text;mso-position-vertical:absolute;mso-position-vertical-relative:text;mso-width-percent:0;mso-height-percent:0;mso-width-relative:margin;mso-height-relative:margin;v-text-anchor:middle" o:gfxdata="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" fillcolor="#ed7d31 [3205]" stroked="f" strokeweight="1pt">
+              <v:rect w14:anchorId="1A0CF86F" id="Rectangle 11" o:spid="_x0000_s1035" style="position:absolute;margin-left:332pt;margin-top:250pt;width:128.5pt;height:26.5pt;z-index:251678720;visibility:visible;mso-wrap-style:square;mso-width-percent:0;mso-height-percent:0;mso-wrap-distance-left:9pt;mso-wrap-distance-top:0;mso-wrap-distance-right:9pt;mso-wrap-distance-bottom:0;mso-position-horizontal:absolute;mso-position-horizontal-relative:text;mso-position-vertical:absolute;mso-position-vertical-relative:text;mso-width-percent:0;mso-height-percent:0;mso-width-relative:margin;mso-height-relative:margin;v-text-anchor:middle" o:gfxdata="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" fillcolor="#ed7d31 [3205]" stroked="f" strokeweight="1pt">
                 <v:textbox>
                   <w:txbxContent>
                     <w:p>
@@ -2257,7 +3047,7 @@
         <mc:AlternateContent>
           <mc:Choice Requires="wps">
             <w:drawing>
-              <wp:anchor distT="0" distB="0" distL="114300" distR="114300" simplePos="0" relativeHeight="251676672" behindDoc="0" locked="0" layoutInCell="1" allowOverlap="1" wp14:anchorId="63ED2709" wp14:editId="1BFF7EEE">
+              <wp:anchor distT="0" distB="0" distL="114300" distR="114300" simplePos="0" relativeHeight="251676672" behindDoc="0" locked="0" layoutInCell="1" allowOverlap="1" wp14:anchorId="62D713AE" wp14:editId="701AE9C7">
                 <wp:simplePos x="0" y="0"/>
                 <wp:positionH relativeFrom="column">
                   <wp:posOffset>2038350</wp:posOffset>
@@ -2337,7 +3127,7 @@
           </mc:Choice>
           <mc:Fallback>
             <w:pict>
-              <v:rect w14:anchorId="63ED2709" id="Rectangle 10" o:spid="_x0000_s1036" style="position:absolute;margin-left:160.5pt;margin-top:249.5pt;width:128.5pt;height:26.5pt;z-index:251676672;visibility:visible;mso-wrap-style:square;mso-width-percent:0;mso-height-percent:0;mso-wrap-distance-left:9pt;mso-wrap-distance-top:0;mso-wrap-distance-right:9pt;mso-wrap-distance-bottom:0;mso-position-horizontal:absolute;mso-position-horizontal-relative:text;mso-position-vertical:absolute;mso-position-vertical-relative:text;mso-width-percent:0;mso-height-percent:0;mso-width-relative:margin;mso-height-relative:margin;v-text-anchor:middle" o:gfxdata="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" fillcolor="#ed7d31 [3205]" stroked="f" strokeweight="1pt">
+              <v:rect w14:anchorId="62D713AE" id="Rectangle 10" o:spid="_x0000_s1036" style="position:absolute;margin-left:160.5pt;margin-top:249.5pt;width:128.5pt;height:26.5pt;z-index:251676672;visibility:visible;mso-wrap-style:square;mso-width-percent:0;mso-height-percent:0;mso-wrap-distance-left:9pt;mso-wrap-distance-top:0;mso-wrap-distance-right:9pt;mso-wrap-distance-bottom:0;mso-position-horizontal:absolute;mso-position-horizontal-relative:text;mso-position-vertical:absolute;mso-position-vertical-relative:text;mso-width-percent:0;mso-height-percent:0;mso-width-relative:margin;mso-height-relative:margin;v-text-anchor:middle" o:gfxdata="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" fillcolor="#ed7d31 [3205]" stroked="f" strokeweight="1pt">
                 <v:textbox>
                   <w:txbxContent>
                     <w:p>
@@ -2363,7 +3153,7 @@
         <mc:AlternateContent>
           <mc:Choice Requires="wps">
             <w:drawing>
-              <wp:anchor distT="0" distB="0" distL="114300" distR="114300" simplePos="0" relativeHeight="251674624" behindDoc="0" locked="0" layoutInCell="1" allowOverlap="1" wp14:anchorId="5D835843" wp14:editId="12DDD97C">
+              <wp:anchor distT="0" distB="0" distL="114300" distR="114300" simplePos="0" relativeHeight="251674624" behindDoc="0" locked="0" layoutInCell="1" allowOverlap="1" wp14:anchorId="538762E4" wp14:editId="0BE99860">
                 <wp:simplePos x="0" y="0"/>
                 <wp:positionH relativeFrom="column">
                   <wp:posOffset>-38100</wp:posOffset>
@@ -2443,7 +3233,7 @@
           </mc:Choice>
           <mc:Fallback>
             <w:pict>
-              <v:rect w14:anchorId="5D835843" id="Rectangle 9" o:spid="_x0000_s1037" style="position:absolute;margin-left:-3pt;margin-top:249.5pt;width:128.5pt;height:26.5pt;z-index:251674624;visibility:visible;mso-wrap-style:square;mso-width-percent:0;mso-height-percent:0;mso-wrap-distance-left:9pt;mso-wrap-distance-top:0;mso-wrap-distance-right:9pt;mso-wrap-distance-bottom:0;mso-position-horizontal:absolute;mso-position-horizontal-relative:text;mso-position-vertical:absolute;mso-position-vertical-relative:text;mso-width-percent:0;mso-height-percent:0;mso-width-relative:margin;mso-height-relative:margin;v-text-anchor:middle" o:gfxdata="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" fillcolor="#ed7d31 [3205]" stroked="f" strokeweight="1pt">
+              <v:rect w14:anchorId="538762E4" id="Rectangle 9" o:spid="_x0000_s1037" style="position:absolute;margin-left:-3pt;margin-top:249.5pt;width:128.5pt;height:26.5pt;z-index:251674624;visibility:visible;mso-wrap-style:square;mso-width-percent:0;mso-height-percent:0;mso-wrap-distance-left:9pt;mso-wrap-distance-top:0;mso-wrap-distance-right:9pt;mso-wrap-distance-bottom:0;mso-position-horizontal:absolute;mso-position-horizontal-relative:text;mso-position-vertical:absolute;mso-position-vertical-relative:text;mso-width-percent:0;mso-height-percent:0;mso-width-relative:margin;mso-height-relative:margin;v-text-anchor:middle" o:gfxdata="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" fillcolor="#ed7d31 [3205]" stroked="f" strokeweight="1pt">
                 <v:textbox>
                   <w:txbxContent>
                     <w:p>
@@ -2469,7 +3259,7 @@
         <mc:AlternateContent>
           <mc:Choice Requires="wps">
             <w:drawing>
-              <wp:anchor distT="0" distB="0" distL="114300" distR="114300" simplePos="0" relativeHeight="251662336" behindDoc="0" locked="0" layoutInCell="1" allowOverlap="1" wp14:anchorId="387227C1" wp14:editId="0E6BED82">
+              <wp:anchor distT="0" distB="0" distL="114300" distR="114300" simplePos="0" relativeHeight="251662336" behindDoc="0" locked="0" layoutInCell="1" allowOverlap="1" wp14:anchorId="1B8762A9" wp14:editId="33E0A152">
                 <wp:simplePos x="0" y="0"/>
                 <wp:positionH relativeFrom="column">
                   <wp:posOffset>-342900</wp:posOffset>
@@ -2546,7 +3336,7 @@
           </mc:Choice>
           <mc:Fallback>
             <w:pict>
-              <v:rect w14:anchorId="387227C1" id="Rectangle 3" o:spid="_x0000_s1038" style="position:absolute;margin-left:-27pt;margin-top:121pt;width:76pt;height:26.5pt;z-index:251662336;visibility:visible;mso-wrap-style:square;mso-width-percent:0;mso-height-percent:0;mso-wrap-distance-left:9pt;mso-wrap-distance-top:0;mso-wrap-distance-right:9pt;mso-wrap-distance-bottom:0;mso-position-horizontal:absolute;mso-position-horizontal-relative:text;mso-position-vertical:absolute;mso-position-vertical-relative:text;mso-width-percent:0;mso-height-percent:0;mso-width-relative:margin;mso-height-relative:margin;v-text-anchor:middle" o:gfxdata="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" fillcolor="#5b9bd5 [3204]" stroked="f" strokeweight="1pt">
+              <v:rect w14:anchorId="1B8762A9" id="Rectangle 3" o:spid="_x0000_s1038" style="position:absolute;margin-left:-27pt;margin-top:121pt;width:76pt;height:26.5pt;z-index:251662336;visibility:visible;mso-wrap-style:square;mso-width-percent:0;mso-height-percent:0;mso-wrap-distance-left:9pt;mso-wrap-distance-top:0;mso-wrap-distance-right:9pt;mso-wrap-distance-bottom:0;mso-position-horizontal:absolute;mso-position-horizontal-relative:text;mso-position-vertical:absolute;mso-position-vertical-relative:text;mso-width-percent:0;mso-height-percent:0;mso-width-relative:margin;mso-height-relative:margin;v-text-anchor:middle" o:gfxdata="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" fillcolor="#5b9bd5 [3204]" stroked="f" strokeweight="1pt">
                 <v:textbox>
                   <w:txbxContent>
                     <w:p>
@@ -2572,7 +3362,7 @@
         <mc:AlternateContent>
           <mc:Choice Requires="wps">
             <w:drawing>
-              <wp:anchor distT="0" distB="0" distL="114300" distR="114300" simplePos="0" relativeHeight="251664384" behindDoc="0" locked="0" layoutInCell="1" allowOverlap="1" wp14:anchorId="531F4E3A" wp14:editId="7308ECD2">
+              <wp:anchor distT="0" distB="0" distL="114300" distR="114300" simplePos="0" relativeHeight="251664384" behindDoc="0" locked="0" layoutInCell="1" allowOverlap="1" wp14:anchorId="4B999BE8" wp14:editId="5EFEFA4E">
                 <wp:simplePos x="0" y="0"/>
                 <wp:positionH relativeFrom="column">
                   <wp:posOffset>-730250</wp:posOffset>
@@ -2652,7 +3442,7 @@
           </mc:Choice>
           <mc:Fallback>
             <w:pict>
-              <v:rect w14:anchorId="531F4E3A" id="Rectangle 4" o:spid="_x0000_s1039" style="position:absolute;margin-left:-57.5pt;margin-top:180.5pt;width:128.5pt;height:26.5pt;z-index:251664384;visibility:visible;mso-wrap-style:square;mso-width-percent:0;mso-height-percent:0;mso-wrap-distance-left:9pt;mso-wrap-distance-top:0;mso-wrap-distance-right:9pt;mso-wrap-distance-bottom:0;mso-position-horizontal:absolute;mso-position-horizontal-relative:text;mso-position-vertical:absolute;mso-position-vertical-relative:text;mso-width-percent:0;mso-height-percent:0;mso-width-relative:margin;mso-height-relative:margin;v-text-anchor:middle" o:gfxdata="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" fillcolor="#ed7d31 [3205]" stroked="f" strokeweight="1pt">
+              <v:rect w14:anchorId="4B999BE8" id="Rectangle 4" o:spid="_x0000_s1039" style="position:absolute;margin-left:-57.5pt;margin-top:180.5pt;width:128.5pt;height:26.5pt;z-index:251664384;visibility:visible;mso-wrap-style:square;mso-width-percent:0;mso-height-percent:0;mso-wrap-distance-left:9pt;mso-wrap-distance-top:0;mso-wrap-distance-right:9pt;mso-wrap-distance-bottom:0;mso-position-horizontal:absolute;mso-position-horizontal-relative:text;mso-position-vertical:absolute;mso-position-vertical-relative:text;mso-width-percent:0;mso-height-percent:0;mso-width-relative:margin;mso-height-relative:margin;v-text-anchor:middle" o:gfxdata="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" fillcolor="#ed7d31 [3205]" stroked="f" strokeweight="1pt">
                 <v:textbox>
                   <w:txbxContent>
                     <w:p>
@@ -2678,7 +3468,7 @@
         <mc:AlternateContent>
           <mc:Choice Requires="wps">
             <w:drawing>
-              <wp:anchor distT="0" distB="0" distL="114300" distR="114300" simplePos="0" relativeHeight="251660288" behindDoc="0" locked="0" layoutInCell="1" allowOverlap="1" wp14:anchorId="25D3DE90" wp14:editId="4C0E13ED">
+              <wp:anchor distT="0" distB="0" distL="114300" distR="114300" simplePos="0" relativeHeight="251660288" behindDoc="0" locked="0" layoutInCell="1" allowOverlap="1" wp14:anchorId="76D5792B" wp14:editId="769669F8">
                 <wp:simplePos x="0" y="0"/>
                 <wp:positionH relativeFrom="column">
                   <wp:posOffset>-615950</wp:posOffset>
@@ -2758,7 +3548,7 @@
           </mc:Choice>
           <mc:Fallback>
             <w:pict>
-              <v:rect w14:anchorId="25D3DE90" id="Rectangle 2" o:spid="_x0000_s1040" style="position:absolute;margin-left:-48.5pt;margin-top:57.5pt;width:128.5pt;height:26.5pt;z-index:251660288;visibility:visible;mso-wrap-style:square;mso-width-percent:0;mso-height-percent:0;mso-wrap-distance-left:9pt;mso-wrap-distance-top:0;mso-wrap-distance-right:9pt;mso-wrap-distance-bottom:0;mso-position-horizontal:absolute;mso-position-horizontal-relative:text;mso-position-vertical:absolute;mso-position-vertical-relative:text;mso-width-percent:0;mso-height-percent:0;mso-width-relative:margin;mso-height-relative:margin;v-text-anchor:middle" o:gfxdata="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" fillcolor="#ed7d31 [3205]" stroked="f" strokeweight="1pt">
+              <v:rect w14:anchorId="76D5792B" id="Rectangle 2" o:spid="_x0000_s1040" style="position:absolute;margin-left:-48.5pt;margin-top:57.5pt;width:128.5pt;height:26.5pt;z-index:251660288;visibility:visible;mso-wrap-style:square;mso-width-percent:0;mso-height-percent:0;mso-wrap-distance-left:9pt;mso-wrap-distance-top:0;mso-wrap-distance-right:9pt;mso-wrap-distance-bottom:0;mso-position-horizontal:absolute;mso-position-horizontal-relative:text;mso-position-vertical:absolute;mso-position-vertical-relative:text;mso-width-percent:0;mso-height-percent:0;mso-width-relative:margin;mso-height-relative:margin;v-text-anchor:middle" o:gfxdata="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" fillcolor="#ed7d31 [3205]" stroked="f" strokeweight="1pt">
                 <v:textbox>
                   <w:txbxContent>
                     <w:p>
@@ -2784,7 +3574,7 @@
         <mc:AlternateContent>
           <mc:Choice Requires="wps">
             <w:drawing>
-              <wp:anchor distT="0" distB="0" distL="114300" distR="114300" simplePos="0" relativeHeight="251659264" behindDoc="0" locked="0" layoutInCell="1" allowOverlap="1" wp14:anchorId="7E8FEACC" wp14:editId="722F7DAE">
+              <wp:anchor distT="0" distB="0" distL="114300" distR="114300" simplePos="0" relativeHeight="251659264" behindDoc="0" locked="0" layoutInCell="1" allowOverlap="1" wp14:anchorId="036C38F9" wp14:editId="69D24EE5">
                 <wp:simplePos x="0" y="0"/>
                 <wp:positionH relativeFrom="margin">
                   <wp:align>center</wp:align>
@@ -2855,7 +3645,7 @@
           </mc:Choice>
           <mc:Fallback>
             <w:pict>
-              <v:rect w14:anchorId="7E8FEACC" id="Rectangle 1" o:spid="_x0000_s1041" style="position:absolute;margin-left:0;margin-top:0;width:69pt;height:22.5pt;z-index:251659264;visibility:visible;mso-wrap-style:square;mso-height-percent:0;mso-wrap-distance-left:9pt;mso-wrap-distance-top:0;mso-wrap-distance-right:9pt;mso-wrap-distance-bottom:0;mso-position-horizontal:center;mso-position-horizontal-relative:margin;mso-position-vertical:absolute;mso-position-vertical-relative:text;mso-height-percent:0;mso-height-relative:margin;v-text-anchor:middle" o:gfxdata="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" fillcolor="#5b9bd5 [3204]" strokecolor="#1f4d78 [1604]" strokeweight="1pt">
+              <v:rect w14:anchorId="036C38F9" id="Rectangle 1" o:spid="_x0000_s1041" style="position:absolute;margin-left:0;margin-top:0;width:69pt;height:22.5pt;z-index:251659264;visibility:visible;mso-wrap-style:square;mso-height-percent:0;mso-wrap-distance-left:9pt;mso-wrap-distance-top:0;mso-wrap-distance-right:9pt;mso-wrap-distance-bottom:0;mso-position-horizontal:center;mso-position-horizontal-relative:margin;mso-position-vertical:absolute;mso-position-vertical-relative:text;mso-height-percent:0;mso-height-relative:margin;v-text-anchor:middle" o:gfxdata="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" fillcolor="#5b9bd5 [3204]" strokecolor="#1f4d78 [1604]" strokeweight="1pt">
                 <v:textbox>
                   <w:txbxContent>
                     <w:p>
@@ -2883,6 +3673,1055 @@
     </w:sectPr>
   </w:body>
 </w:document>
+</file>
+
+<file path=word/numbering.xml><?xml version="1.0" encoding="utf-8"?>
+<w:numbering xmlns:wpc="http://schemas.microsoft.com/office/word/2010/wordprocessingCanvas" xmlns:mc="http://schemas.openxmlformats.org/markup-compatibility/2006" xmlns:o="urn:schemas-microsoft-com:office:office" xmlns:r="http://schemas.openxmlformats.org/officeDocument/2006/relationships" xmlns:m="http://schemas.openxmlformats.org/officeDocument/2006/math" xmlns:v="urn:schemas-microsoft-com:vml" xmlns:wp14="http://schemas.microsoft.com/office/word/2010/wordprocessingDrawing" xmlns:wp="http://schemas.openxmlformats.org/drawingml/2006/wordprocessingDrawing" xmlns:w10="urn:schemas-microsoft-com:office:word" xmlns:w="http://schemas.openxmlformats.org/wordprocessingml/2006/main" xmlns:w14="http://schemas.microsoft.com/office/word/2010/wordml" xmlns:w15="http://schemas.microsoft.com/office/word/2012/wordml" xmlns:wpg="http://schemas.microsoft.com/office/word/2010/wordprocessingGroup" xmlns:wpi="http://schemas.microsoft.com/office/word/2010/wordprocessingInk" xmlns:wne="http://schemas.microsoft.com/office/word/2006/wordml" xmlns:wps="http://schemas.microsoft.com/office/word/2010/wordprocessingShape" mc:Ignorable="w14 w15 wp14">
+  <w:abstractNum w:abstractNumId="0" w15:restartNumberingAfterBreak="0">
+    <w:nsid w:val="052E71DC"/>
+    <w:multiLevelType w:val="hybridMultilevel"/>
+    <w:tmpl w:val="8FD69776"/>
+    <w:lvl w:ilvl="0" w:tplc="48090001">
+      <w:start w:val="1"/>
+      <w:numFmt w:val="bullet"/>
+      <w:lvlText w:val=""/>
+      <w:lvlJc w:val="left"/>
+      <w:pPr>
+        <w:ind w:left="720" w:hanging="360"/>
+      </w:pPr>
+      <w:rPr>
+        <w:rFonts w:ascii="Symbol" w:hAnsi="Symbol" w:hint="default"/>
+      </w:rPr>
+    </w:lvl>
+    <w:lvl w:ilvl="1" w:tplc="48090003" w:tentative="1">
+      <w:start w:val="1"/>
+      <w:numFmt w:val="bullet"/>
+      <w:lvlText w:val="o"/>
+      <w:lvlJc w:val="left"/>
+      <w:pPr>
+        <w:ind w:left="1440" w:hanging="360"/>
+      </w:pPr>
+      <w:rPr>
+        <w:rFonts w:ascii="Courier New" w:hAnsi="Courier New" w:cs="Courier New" w:hint="default"/>
+      </w:rPr>
+    </w:lvl>
+    <w:lvl w:ilvl="2" w:tplc="48090005" w:tentative="1">
+      <w:start w:val="1"/>
+      <w:numFmt w:val="bullet"/>
+      <w:lvlText w:val=""/>
+      <w:lvlJc w:val="left"/>
+      <w:pPr>
+        <w:ind w:left="2160" w:hanging="360"/>
+      </w:pPr>
+      <w:rPr>
+        <w:rFonts w:ascii="Wingdings" w:hAnsi="Wingdings" w:hint="default"/>
+      </w:rPr>
+    </w:lvl>
+    <w:lvl w:ilvl="3" w:tplc="48090001" w:tentative="1">
+      <w:start w:val="1"/>
+      <w:numFmt w:val="bullet"/>
+      <w:lvlText w:val=""/>
+      <w:lvlJc w:val="left"/>
+      <w:pPr>
+        <w:ind w:left="2880" w:hanging="360"/>
+      </w:pPr>
+      <w:rPr>
+        <w:rFonts w:ascii="Symbol" w:hAnsi="Symbol" w:hint="default"/>
+      </w:rPr>
+    </w:lvl>
+    <w:lvl w:ilvl="4" w:tplc="48090003" w:tentative="1">
+      <w:start w:val="1"/>
+      <w:numFmt w:val="bullet"/>
+      <w:lvlText w:val="o"/>
+      <w:lvlJc w:val="left"/>
+      <w:pPr>
+        <w:ind w:left="3600" w:hanging="360"/>
+      </w:pPr>
+      <w:rPr>
+        <w:rFonts w:ascii="Courier New" w:hAnsi="Courier New" w:cs="Courier New" w:hint="default"/>
+      </w:rPr>
+    </w:lvl>
+    <w:lvl w:ilvl="5" w:tplc="48090005" w:tentative="1">
+      <w:start w:val="1"/>
+      <w:numFmt w:val="bullet"/>
+      <w:lvlText w:val=""/>
+      <w:lvlJc w:val="left"/>
+      <w:pPr>
+        <w:ind w:left="4320" w:hanging="360"/>
+      </w:pPr>
+      <w:rPr>
+        <w:rFonts w:ascii="Wingdings" w:hAnsi="Wingdings" w:hint="default"/>
+      </w:rPr>
+    </w:lvl>
+    <w:lvl w:ilvl="6" w:tplc="48090001" w:tentative="1">
+      <w:start w:val="1"/>
+      <w:numFmt w:val="bullet"/>
+      <w:lvlText w:val=""/>
+      <w:lvlJc w:val="left"/>
+      <w:pPr>
+        <w:ind w:left="5040" w:hanging="360"/>
+      </w:pPr>
+      <w:rPr>
+        <w:rFonts w:ascii="Symbol" w:hAnsi="Symbol" w:hint="default"/>
+      </w:rPr>
+    </w:lvl>
+    <w:lvl w:ilvl="7" w:tplc="48090003" w:tentative="1">
+      <w:start w:val="1"/>
+      <w:numFmt w:val="bullet"/>
+      <w:lvlText w:val="o"/>
+      <w:lvlJc w:val="left"/>
+      <w:pPr>
+        <w:ind w:left="5760" w:hanging="360"/>
+      </w:pPr>
+      <w:rPr>
+        <w:rFonts w:ascii="Courier New" w:hAnsi="Courier New" w:cs="Courier New" w:hint="default"/>
+      </w:rPr>
+    </w:lvl>
+    <w:lvl w:ilvl="8" w:tplc="48090005" w:tentative="1">
+      <w:start w:val="1"/>
+      <w:numFmt w:val="bullet"/>
+      <w:lvlText w:val=""/>
+      <w:lvlJc w:val="left"/>
+      <w:pPr>
+        <w:ind w:left="6480" w:hanging="360"/>
+      </w:pPr>
+      <w:rPr>
+        <w:rFonts w:ascii="Wingdings" w:hAnsi="Wingdings" w:hint="default"/>
+      </w:rPr>
+    </w:lvl>
+  </w:abstractNum>
+  <w:abstractNum w:abstractNumId="1" w15:restartNumberingAfterBreak="0">
+    <w:nsid w:val="14F07A4B"/>
+    <w:multiLevelType w:val="hybridMultilevel"/>
+    <w:tmpl w:val="DFB22C7E"/>
+    <w:lvl w:ilvl="0" w:tplc="48090001">
+      <w:start w:val="1"/>
+      <w:numFmt w:val="bullet"/>
+      <w:lvlText w:val=""/>
+      <w:lvlJc w:val="left"/>
+      <w:pPr>
+        <w:ind w:left="720" w:hanging="360"/>
+      </w:pPr>
+      <w:rPr>
+        <w:rFonts w:ascii="Symbol" w:hAnsi="Symbol" w:hint="default"/>
+      </w:rPr>
+    </w:lvl>
+    <w:lvl w:ilvl="1" w:tplc="48090003" w:tentative="1">
+      <w:start w:val="1"/>
+      <w:numFmt w:val="bullet"/>
+      <w:lvlText w:val="o"/>
+      <w:lvlJc w:val="left"/>
+      <w:pPr>
+        <w:ind w:left="1440" w:hanging="360"/>
+      </w:pPr>
+      <w:rPr>
+        <w:rFonts w:ascii="Courier New" w:hAnsi="Courier New" w:cs="Courier New" w:hint="default"/>
+      </w:rPr>
+    </w:lvl>
+    <w:lvl w:ilvl="2" w:tplc="48090005" w:tentative="1">
+      <w:start w:val="1"/>
+      <w:numFmt w:val="bullet"/>
+      <w:lvlText w:val=""/>
+      <w:lvlJc w:val="left"/>
+      <w:pPr>
+        <w:ind w:left="2160" w:hanging="360"/>
+      </w:pPr>
+      <w:rPr>
+        <w:rFonts w:ascii="Wingdings" w:hAnsi="Wingdings" w:hint="default"/>
+      </w:rPr>
+    </w:lvl>
+    <w:lvl w:ilvl="3" w:tplc="48090001" w:tentative="1">
+      <w:start w:val="1"/>
+      <w:numFmt w:val="bullet"/>
+      <w:lvlText w:val=""/>
+      <w:lvlJc w:val="left"/>
+      <w:pPr>
+        <w:ind w:left="2880" w:hanging="360"/>
+      </w:pPr>
+      <w:rPr>
+        <w:rFonts w:ascii="Symbol" w:hAnsi="Symbol" w:hint="default"/>
+      </w:rPr>
+    </w:lvl>
+    <w:lvl w:ilvl="4" w:tplc="48090003" w:tentative="1">
+      <w:start w:val="1"/>
+      <w:numFmt w:val="bullet"/>
+      <w:lvlText w:val="o"/>
+      <w:lvlJc w:val="left"/>
+      <w:pPr>
+        <w:ind w:left="3600" w:hanging="360"/>
+      </w:pPr>
+      <w:rPr>
+        <w:rFonts w:ascii="Courier New" w:hAnsi="Courier New" w:cs="Courier New" w:hint="default"/>
+      </w:rPr>
+    </w:lvl>
+    <w:lvl w:ilvl="5" w:tplc="48090005" w:tentative="1">
+      <w:start w:val="1"/>
+      <w:numFmt w:val="bullet"/>
+      <w:lvlText w:val=""/>
+      <w:lvlJc w:val="left"/>
+      <w:pPr>
+        <w:ind w:left="4320" w:hanging="360"/>
+      </w:pPr>
+      <w:rPr>
+        <w:rFonts w:ascii="Wingdings" w:hAnsi="Wingdings" w:hint="default"/>
+      </w:rPr>
+    </w:lvl>
+    <w:lvl w:ilvl="6" w:tplc="48090001" w:tentative="1">
+      <w:start w:val="1"/>
+      <w:numFmt w:val="bullet"/>
+      <w:lvlText w:val=""/>
+      <w:lvlJc w:val="left"/>
+      <w:pPr>
+        <w:ind w:left="5040" w:hanging="360"/>
+      </w:pPr>
+      <w:rPr>
+        <w:rFonts w:ascii="Symbol" w:hAnsi="Symbol" w:hint="default"/>
+      </w:rPr>
+    </w:lvl>
+    <w:lvl w:ilvl="7" w:tplc="48090003" w:tentative="1">
+      <w:start w:val="1"/>
+      <w:numFmt w:val="bullet"/>
+      <w:lvlText w:val="o"/>
+      <w:lvlJc w:val="left"/>
+      <w:pPr>
+        <w:ind w:left="5760" w:hanging="360"/>
+      </w:pPr>
+      <w:rPr>
+        <w:rFonts w:ascii="Courier New" w:hAnsi="Courier New" w:cs="Courier New" w:hint="default"/>
+      </w:rPr>
+    </w:lvl>
+    <w:lvl w:ilvl="8" w:tplc="48090005" w:tentative="1">
+      <w:start w:val="1"/>
+      <w:numFmt w:val="bullet"/>
+      <w:lvlText w:val=""/>
+      <w:lvlJc w:val="left"/>
+      <w:pPr>
+        <w:ind w:left="6480" w:hanging="360"/>
+      </w:pPr>
+      <w:rPr>
+        <w:rFonts w:ascii="Wingdings" w:hAnsi="Wingdings" w:hint="default"/>
+      </w:rPr>
+    </w:lvl>
+  </w:abstractNum>
+  <w:abstractNum w:abstractNumId="2" w15:restartNumberingAfterBreak="0">
+    <w:nsid w:val="2BA212B5"/>
+    <w:multiLevelType w:val="hybridMultilevel"/>
+    <w:tmpl w:val="D624AA14"/>
+    <w:lvl w:ilvl="0" w:tplc="48090001">
+      <w:start w:val="1"/>
+      <w:numFmt w:val="bullet"/>
+      <w:lvlText w:val=""/>
+      <w:lvlJc w:val="left"/>
+      <w:pPr>
+        <w:ind w:left="720" w:hanging="360"/>
+      </w:pPr>
+      <w:rPr>
+        <w:rFonts w:ascii="Symbol" w:hAnsi="Symbol" w:hint="default"/>
+      </w:rPr>
+    </w:lvl>
+    <w:lvl w:ilvl="1" w:tplc="48090003" w:tentative="1">
+      <w:start w:val="1"/>
+      <w:numFmt w:val="bullet"/>
+      <w:lvlText w:val="o"/>
+      <w:lvlJc w:val="left"/>
+      <w:pPr>
+        <w:ind w:left="1440" w:hanging="360"/>
+      </w:pPr>
+      <w:rPr>
+        <w:rFonts w:ascii="Courier New" w:hAnsi="Courier New" w:cs="Courier New" w:hint="default"/>
+      </w:rPr>
+    </w:lvl>
+    <w:lvl w:ilvl="2" w:tplc="48090005" w:tentative="1">
+      <w:start w:val="1"/>
+      <w:numFmt w:val="bullet"/>
+      <w:lvlText w:val=""/>
+      <w:lvlJc w:val="left"/>
+      <w:pPr>
+        <w:ind w:left="2160" w:hanging="360"/>
+      </w:pPr>
+      <w:rPr>
+        <w:rFonts w:ascii="Wingdings" w:hAnsi="Wingdings" w:hint="default"/>
+      </w:rPr>
+    </w:lvl>
+    <w:lvl w:ilvl="3" w:tplc="48090001" w:tentative="1">
+      <w:start w:val="1"/>
+      <w:numFmt w:val="bullet"/>
+      <w:lvlText w:val=""/>
+      <w:lvlJc w:val="left"/>
+      <w:pPr>
+        <w:ind w:left="2880" w:hanging="360"/>
+      </w:pPr>
+      <w:rPr>
+        <w:rFonts w:ascii="Symbol" w:hAnsi="Symbol" w:hint="default"/>
+      </w:rPr>
+    </w:lvl>
+    <w:lvl w:ilvl="4" w:tplc="48090003" w:tentative="1">
+      <w:start w:val="1"/>
+      <w:numFmt w:val="bullet"/>
+      <w:lvlText w:val="o"/>
+      <w:lvlJc w:val="left"/>
+      <w:pPr>
+        <w:ind w:left="3600" w:hanging="360"/>
+      </w:pPr>
+      <w:rPr>
+        <w:rFonts w:ascii="Courier New" w:hAnsi="Courier New" w:cs="Courier New" w:hint="default"/>
+      </w:rPr>
+    </w:lvl>
+    <w:lvl w:ilvl="5" w:tplc="48090005" w:tentative="1">
+      <w:start w:val="1"/>
+      <w:numFmt w:val="bullet"/>
+      <w:lvlText w:val=""/>
+      <w:lvlJc w:val="left"/>
+      <w:pPr>
+        <w:ind w:left="4320" w:hanging="360"/>
+      </w:pPr>
+      <w:rPr>
+        <w:rFonts w:ascii="Wingdings" w:hAnsi="Wingdings" w:hint="default"/>
+      </w:rPr>
+    </w:lvl>
+    <w:lvl w:ilvl="6" w:tplc="48090001" w:tentative="1">
+      <w:start w:val="1"/>
+      <w:numFmt w:val="bullet"/>
+      <w:lvlText w:val=""/>
+      <w:lvlJc w:val="left"/>
+      <w:pPr>
+        <w:ind w:left="5040" w:hanging="360"/>
+      </w:pPr>
+      <w:rPr>
+        <w:rFonts w:ascii="Symbol" w:hAnsi="Symbol" w:hint="default"/>
+      </w:rPr>
+    </w:lvl>
+    <w:lvl w:ilvl="7" w:tplc="48090003" w:tentative="1">
+      <w:start w:val="1"/>
+      <w:numFmt w:val="bullet"/>
+      <w:lvlText w:val="o"/>
+      <w:lvlJc w:val="left"/>
+      <w:pPr>
+        <w:ind w:left="5760" w:hanging="360"/>
+      </w:pPr>
+      <w:rPr>
+        <w:rFonts w:ascii="Courier New" w:hAnsi="Courier New" w:cs="Courier New" w:hint="default"/>
+      </w:rPr>
+    </w:lvl>
+    <w:lvl w:ilvl="8" w:tplc="48090005" w:tentative="1">
+      <w:start w:val="1"/>
+      <w:numFmt w:val="bullet"/>
+      <w:lvlText w:val=""/>
+      <w:lvlJc w:val="left"/>
+      <w:pPr>
+        <w:ind w:left="6480" w:hanging="360"/>
+      </w:pPr>
+      <w:rPr>
+        <w:rFonts w:ascii="Wingdings" w:hAnsi="Wingdings" w:hint="default"/>
+      </w:rPr>
+    </w:lvl>
+  </w:abstractNum>
+  <w:abstractNum w:abstractNumId="3" w15:restartNumberingAfterBreak="0">
+    <w:nsid w:val="34FA1241"/>
+    <w:multiLevelType w:val="hybridMultilevel"/>
+    <w:tmpl w:val="DCB6ABB6"/>
+    <w:lvl w:ilvl="0" w:tplc="48090001">
+      <w:start w:val="1"/>
+      <w:numFmt w:val="bullet"/>
+      <w:lvlText w:val=""/>
+      <w:lvlJc w:val="left"/>
+      <w:pPr>
+        <w:ind w:left="720" w:hanging="360"/>
+      </w:pPr>
+      <w:rPr>
+        <w:rFonts w:ascii="Symbol" w:hAnsi="Symbol" w:hint="default"/>
+      </w:rPr>
+    </w:lvl>
+    <w:lvl w:ilvl="1" w:tplc="48090003" w:tentative="1">
+      <w:start w:val="1"/>
+      <w:numFmt w:val="bullet"/>
+      <w:lvlText w:val="o"/>
+      <w:lvlJc w:val="left"/>
+      <w:pPr>
+        <w:ind w:left="1440" w:hanging="360"/>
+      </w:pPr>
+      <w:rPr>
+        <w:rFonts w:ascii="Courier New" w:hAnsi="Courier New" w:cs="Courier New" w:hint="default"/>
+      </w:rPr>
+    </w:lvl>
+    <w:lvl w:ilvl="2" w:tplc="48090005" w:tentative="1">
+      <w:start w:val="1"/>
+      <w:numFmt w:val="bullet"/>
+      <w:lvlText w:val=""/>
+      <w:lvlJc w:val="left"/>
+      <w:pPr>
+        <w:ind w:left="2160" w:hanging="360"/>
+      </w:pPr>
+      <w:rPr>
+        <w:rFonts w:ascii="Wingdings" w:hAnsi="Wingdings" w:hint="default"/>
+      </w:rPr>
+    </w:lvl>
+    <w:lvl w:ilvl="3" w:tplc="48090001" w:tentative="1">
+      <w:start w:val="1"/>
+      <w:numFmt w:val="bullet"/>
+      <w:lvlText w:val=""/>
+      <w:lvlJc w:val="left"/>
+      <w:pPr>
+        <w:ind w:left="2880" w:hanging="360"/>
+      </w:pPr>
+      <w:rPr>
+        <w:rFonts w:ascii="Symbol" w:hAnsi="Symbol" w:hint="default"/>
+      </w:rPr>
+    </w:lvl>
+    <w:lvl w:ilvl="4" w:tplc="48090003" w:tentative="1">
+      <w:start w:val="1"/>
+      <w:numFmt w:val="bullet"/>
+      <w:lvlText w:val="o"/>
+      <w:lvlJc w:val="left"/>
+      <w:pPr>
+        <w:ind w:left="3600" w:hanging="360"/>
+      </w:pPr>
+      <w:rPr>
+        <w:rFonts w:ascii="Courier New" w:hAnsi="Courier New" w:cs="Courier New" w:hint="default"/>
+      </w:rPr>
+    </w:lvl>
+    <w:lvl w:ilvl="5" w:tplc="48090005" w:tentative="1">
+      <w:start w:val="1"/>
+      <w:numFmt w:val="bullet"/>
+      <w:lvlText w:val=""/>
+      <w:lvlJc w:val="left"/>
+      <w:pPr>
+        <w:ind w:left="4320" w:hanging="360"/>
+      </w:pPr>
+      <w:rPr>
+        <w:rFonts w:ascii="Wingdings" w:hAnsi="Wingdings" w:hint="default"/>
+      </w:rPr>
+    </w:lvl>
+    <w:lvl w:ilvl="6" w:tplc="48090001" w:tentative="1">
+      <w:start w:val="1"/>
+      <w:numFmt w:val="bullet"/>
+      <w:lvlText w:val=""/>
+      <w:lvlJc w:val="left"/>
+      <w:pPr>
+        <w:ind w:left="5040" w:hanging="360"/>
+      </w:pPr>
+      <w:rPr>
+        <w:rFonts w:ascii="Symbol" w:hAnsi="Symbol" w:hint="default"/>
+      </w:rPr>
+    </w:lvl>
+    <w:lvl w:ilvl="7" w:tplc="48090003" w:tentative="1">
+      <w:start w:val="1"/>
+      <w:numFmt w:val="bullet"/>
+      <w:lvlText w:val="o"/>
+      <w:lvlJc w:val="left"/>
+      <w:pPr>
+        <w:ind w:left="5760" w:hanging="360"/>
+      </w:pPr>
+      <w:rPr>
+        <w:rFonts w:ascii="Courier New" w:hAnsi="Courier New" w:cs="Courier New" w:hint="default"/>
+      </w:rPr>
+    </w:lvl>
+    <w:lvl w:ilvl="8" w:tplc="48090005" w:tentative="1">
+      <w:start w:val="1"/>
+      <w:numFmt w:val="bullet"/>
+      <w:lvlText w:val=""/>
+      <w:lvlJc w:val="left"/>
+      <w:pPr>
+        <w:ind w:left="6480" w:hanging="360"/>
+      </w:pPr>
+      <w:rPr>
+        <w:rFonts w:ascii="Wingdings" w:hAnsi="Wingdings" w:hint="default"/>
+      </w:rPr>
+    </w:lvl>
+  </w:abstractNum>
+  <w:abstractNum w:abstractNumId="4" w15:restartNumberingAfterBreak="0">
+    <w:nsid w:val="5A7B747B"/>
+    <w:multiLevelType w:val="hybridMultilevel"/>
+    <w:tmpl w:val="ACE67FBC"/>
+    <w:lvl w:ilvl="0" w:tplc="48090001">
+      <w:start w:val="1"/>
+      <w:numFmt w:val="bullet"/>
+      <w:lvlText w:val=""/>
+      <w:lvlJc w:val="left"/>
+      <w:pPr>
+        <w:ind w:left="720" w:hanging="360"/>
+      </w:pPr>
+      <w:rPr>
+        <w:rFonts w:ascii="Symbol" w:hAnsi="Symbol" w:hint="default"/>
+      </w:rPr>
+    </w:lvl>
+    <w:lvl w:ilvl="1" w:tplc="48090003" w:tentative="1">
+      <w:start w:val="1"/>
+      <w:numFmt w:val="bullet"/>
+      <w:lvlText w:val="o"/>
+      <w:lvlJc w:val="left"/>
+      <w:pPr>
+        <w:ind w:left="1440" w:hanging="360"/>
+      </w:pPr>
+      <w:rPr>
+        <w:rFonts w:ascii="Courier New" w:hAnsi="Courier New" w:cs="Courier New" w:hint="default"/>
+      </w:rPr>
+    </w:lvl>
+    <w:lvl w:ilvl="2" w:tplc="48090005" w:tentative="1">
+      <w:start w:val="1"/>
+      <w:numFmt w:val="bullet"/>
+      <w:lvlText w:val=""/>
+      <w:lvlJc w:val="left"/>
+      <w:pPr>
+        <w:ind w:left="2160" w:hanging="360"/>
+      </w:pPr>
+      <w:rPr>
+        <w:rFonts w:ascii="Wingdings" w:hAnsi="Wingdings" w:hint="default"/>
+      </w:rPr>
+    </w:lvl>
+    <w:lvl w:ilvl="3" w:tplc="48090001" w:tentative="1">
+      <w:start w:val="1"/>
+      <w:numFmt w:val="bullet"/>
+      <w:lvlText w:val=""/>
+      <w:lvlJc w:val="left"/>
+      <w:pPr>
+        <w:ind w:left="2880" w:hanging="360"/>
+      </w:pPr>
+      <w:rPr>
+        <w:rFonts w:ascii="Symbol" w:hAnsi="Symbol" w:hint="default"/>
+      </w:rPr>
+    </w:lvl>
+    <w:lvl w:ilvl="4" w:tplc="48090003" w:tentative="1">
+      <w:start w:val="1"/>
+      <w:numFmt w:val="bullet"/>
+      <w:lvlText w:val="o"/>
+      <w:lvlJc w:val="left"/>
+      <w:pPr>
+        <w:ind w:left="3600" w:hanging="360"/>
+      </w:pPr>
+      <w:rPr>
+        <w:rFonts w:ascii="Courier New" w:hAnsi="Courier New" w:cs="Courier New" w:hint="default"/>
+      </w:rPr>
+    </w:lvl>
+    <w:lvl w:ilvl="5" w:tplc="48090005" w:tentative="1">
+      <w:start w:val="1"/>
+      <w:numFmt w:val="bullet"/>
+      <w:lvlText w:val=""/>
+      <w:lvlJc w:val="left"/>
+      <w:pPr>
+        <w:ind w:left="4320" w:hanging="360"/>
+      </w:pPr>
+      <w:rPr>
+        <w:rFonts w:ascii="Wingdings" w:hAnsi="Wingdings" w:hint="default"/>
+      </w:rPr>
+    </w:lvl>
+    <w:lvl w:ilvl="6" w:tplc="48090001" w:tentative="1">
+      <w:start w:val="1"/>
+      <w:numFmt w:val="bullet"/>
+      <w:lvlText w:val=""/>
+      <w:lvlJc w:val="left"/>
+      <w:pPr>
+        <w:ind w:left="5040" w:hanging="360"/>
+      </w:pPr>
+      <w:rPr>
+        <w:rFonts w:ascii="Symbol" w:hAnsi="Symbol" w:hint="default"/>
+      </w:rPr>
+    </w:lvl>
+    <w:lvl w:ilvl="7" w:tplc="48090003" w:tentative="1">
+      <w:start w:val="1"/>
+      <w:numFmt w:val="bullet"/>
+      <w:lvlText w:val="o"/>
+      <w:lvlJc w:val="left"/>
+      <w:pPr>
+        <w:ind w:left="5760" w:hanging="360"/>
+      </w:pPr>
+      <w:rPr>
+        <w:rFonts w:ascii="Courier New" w:hAnsi="Courier New" w:cs="Courier New" w:hint="default"/>
+      </w:rPr>
+    </w:lvl>
+    <w:lvl w:ilvl="8" w:tplc="48090005" w:tentative="1">
+      <w:start w:val="1"/>
+      <w:numFmt w:val="bullet"/>
+      <w:lvlText w:val=""/>
+      <w:lvlJc w:val="left"/>
+      <w:pPr>
+        <w:ind w:left="6480" w:hanging="360"/>
+      </w:pPr>
+      <w:rPr>
+        <w:rFonts w:ascii="Wingdings" w:hAnsi="Wingdings" w:hint="default"/>
+      </w:rPr>
+    </w:lvl>
+  </w:abstractNum>
+  <w:abstractNum w:abstractNumId="5" w15:restartNumberingAfterBreak="0">
+    <w:nsid w:val="5E357237"/>
+    <w:multiLevelType w:val="hybridMultilevel"/>
+    <w:tmpl w:val="0A12A816"/>
+    <w:lvl w:ilvl="0" w:tplc="48090001">
+      <w:start w:val="1"/>
+      <w:numFmt w:val="bullet"/>
+      <w:lvlText w:val=""/>
+      <w:lvlJc w:val="left"/>
+      <w:pPr>
+        <w:ind w:left="777" w:hanging="360"/>
+      </w:pPr>
+      <w:rPr>
+        <w:rFonts w:ascii="Symbol" w:hAnsi="Symbol" w:hint="default"/>
+      </w:rPr>
+    </w:lvl>
+    <w:lvl w:ilvl="1" w:tplc="48090003" w:tentative="1">
+      <w:start w:val="1"/>
+      <w:numFmt w:val="bullet"/>
+      <w:lvlText w:val="o"/>
+      <w:lvlJc w:val="left"/>
+      <w:pPr>
+        <w:ind w:left="1497" w:hanging="360"/>
+      </w:pPr>
+      <w:rPr>
+        <w:rFonts w:ascii="Courier New" w:hAnsi="Courier New" w:cs="Courier New" w:hint="default"/>
+      </w:rPr>
+    </w:lvl>
+    <w:lvl w:ilvl="2" w:tplc="48090005" w:tentative="1">
+      <w:start w:val="1"/>
+      <w:numFmt w:val="bullet"/>
+      <w:lvlText w:val=""/>
+      <w:lvlJc w:val="left"/>
+      <w:pPr>
+        <w:ind w:left="2217" w:hanging="360"/>
+      </w:pPr>
+      <w:rPr>
+        <w:rFonts w:ascii="Wingdings" w:hAnsi="Wingdings" w:hint="default"/>
+      </w:rPr>
+    </w:lvl>
+    <w:lvl w:ilvl="3" w:tplc="48090001" w:tentative="1">
+      <w:start w:val="1"/>
+      <w:numFmt w:val="bullet"/>
+      <w:lvlText w:val=""/>
+      <w:lvlJc w:val="left"/>
+      <w:pPr>
+        <w:ind w:left="2937" w:hanging="360"/>
+      </w:pPr>
+      <w:rPr>
+        <w:rFonts w:ascii="Symbol" w:hAnsi="Symbol" w:hint="default"/>
+      </w:rPr>
+    </w:lvl>
+    <w:lvl w:ilvl="4" w:tplc="48090003" w:tentative="1">
+      <w:start w:val="1"/>
+      <w:numFmt w:val="bullet"/>
+      <w:lvlText w:val="o"/>
+      <w:lvlJc w:val="left"/>
+      <w:pPr>
+        <w:ind w:left="3657" w:hanging="360"/>
+      </w:pPr>
+      <w:rPr>
+        <w:rFonts w:ascii="Courier New" w:hAnsi="Courier New" w:cs="Courier New" w:hint="default"/>
+      </w:rPr>
+    </w:lvl>
+    <w:lvl w:ilvl="5" w:tplc="48090005" w:tentative="1">
+      <w:start w:val="1"/>
+      <w:numFmt w:val="bullet"/>
+      <w:lvlText w:val=""/>
+      <w:lvlJc w:val="left"/>
+      <w:pPr>
+        <w:ind w:left="4377" w:hanging="360"/>
+      </w:pPr>
+      <w:rPr>
+        <w:rFonts w:ascii="Wingdings" w:hAnsi="Wingdings" w:hint="default"/>
+      </w:rPr>
+    </w:lvl>
+    <w:lvl w:ilvl="6" w:tplc="48090001" w:tentative="1">
+      <w:start w:val="1"/>
+      <w:numFmt w:val="bullet"/>
+      <w:lvlText w:val=""/>
+      <w:lvlJc w:val="left"/>
+      <w:pPr>
+        <w:ind w:left="5097" w:hanging="360"/>
+      </w:pPr>
+      <w:rPr>
+        <w:rFonts w:ascii="Symbol" w:hAnsi="Symbol" w:hint="default"/>
+      </w:rPr>
+    </w:lvl>
+    <w:lvl w:ilvl="7" w:tplc="48090003" w:tentative="1">
+      <w:start w:val="1"/>
+      <w:numFmt w:val="bullet"/>
+      <w:lvlText w:val="o"/>
+      <w:lvlJc w:val="left"/>
+      <w:pPr>
+        <w:ind w:left="5817" w:hanging="360"/>
+      </w:pPr>
+      <w:rPr>
+        <w:rFonts w:ascii="Courier New" w:hAnsi="Courier New" w:cs="Courier New" w:hint="default"/>
+      </w:rPr>
+    </w:lvl>
+    <w:lvl w:ilvl="8" w:tplc="48090005" w:tentative="1">
+      <w:start w:val="1"/>
+      <w:numFmt w:val="bullet"/>
+      <w:lvlText w:val=""/>
+      <w:lvlJc w:val="left"/>
+      <w:pPr>
+        <w:ind w:left="6537" w:hanging="360"/>
+      </w:pPr>
+      <w:rPr>
+        <w:rFonts w:ascii="Wingdings" w:hAnsi="Wingdings" w:hint="default"/>
+      </w:rPr>
+    </w:lvl>
+  </w:abstractNum>
+  <w:abstractNum w:abstractNumId="6" w15:restartNumberingAfterBreak="0">
+    <w:nsid w:val="6BC3640D"/>
+    <w:multiLevelType w:val="hybridMultilevel"/>
+    <w:tmpl w:val="2EA6E3A0"/>
+    <w:lvl w:ilvl="0" w:tplc="48090001">
+      <w:start w:val="1"/>
+      <w:numFmt w:val="bullet"/>
+      <w:lvlText w:val=""/>
+      <w:lvlJc w:val="left"/>
+      <w:pPr>
+        <w:ind w:left="720" w:hanging="360"/>
+      </w:pPr>
+      <w:rPr>
+        <w:rFonts w:ascii="Symbol" w:hAnsi="Symbol" w:hint="default"/>
+      </w:rPr>
+    </w:lvl>
+    <w:lvl w:ilvl="1" w:tplc="48090003" w:tentative="1">
+      <w:start w:val="1"/>
+      <w:numFmt w:val="bullet"/>
+      <w:lvlText w:val="o"/>
+      <w:lvlJc w:val="left"/>
+      <w:pPr>
+        <w:ind w:left="1440" w:hanging="360"/>
+      </w:pPr>
+      <w:rPr>
+        <w:rFonts w:ascii="Courier New" w:hAnsi="Courier New" w:cs="Courier New" w:hint="default"/>
+      </w:rPr>
+    </w:lvl>
+    <w:lvl w:ilvl="2" w:tplc="48090005" w:tentative="1">
+      <w:start w:val="1"/>
+      <w:numFmt w:val="bullet"/>
+      <w:lvlText w:val=""/>
+      <w:lvlJc w:val="left"/>
+      <w:pPr>
+        <w:ind w:left="2160" w:hanging="360"/>
+      </w:pPr>
+      <w:rPr>
+        <w:rFonts w:ascii="Wingdings" w:hAnsi="Wingdings" w:hint="default"/>
+      </w:rPr>
+    </w:lvl>
+    <w:lvl w:ilvl="3" w:tplc="48090001" w:tentative="1">
+      <w:start w:val="1"/>
+      <w:numFmt w:val="bullet"/>
+      <w:lvlText w:val=""/>
+      <w:lvlJc w:val="left"/>
+      <w:pPr>
+        <w:ind w:left="2880" w:hanging="360"/>
+      </w:pPr>
+      <w:rPr>
+        <w:rFonts w:ascii="Symbol" w:hAnsi="Symbol" w:hint="default"/>
+      </w:rPr>
+    </w:lvl>
+    <w:lvl w:ilvl="4" w:tplc="48090003" w:tentative="1">
+      <w:start w:val="1"/>
+      <w:numFmt w:val="bullet"/>
+      <w:lvlText w:val="o"/>
+      <w:lvlJc w:val="left"/>
+      <w:pPr>
+        <w:ind w:left="3600" w:hanging="360"/>
+      </w:pPr>
+      <w:rPr>
+        <w:rFonts w:ascii="Courier New" w:hAnsi="Courier New" w:cs="Courier New" w:hint="default"/>
+      </w:rPr>
+    </w:lvl>
+    <w:lvl w:ilvl="5" w:tplc="48090005" w:tentative="1">
+      <w:start w:val="1"/>
+      <w:numFmt w:val="bullet"/>
+      <w:lvlText w:val=""/>
+      <w:lvlJc w:val="left"/>
+      <w:pPr>
+        <w:ind w:left="4320" w:hanging="360"/>
+      </w:pPr>
+      <w:rPr>
+        <w:rFonts w:ascii="Wingdings" w:hAnsi="Wingdings" w:hint="default"/>
+      </w:rPr>
+    </w:lvl>
+    <w:lvl w:ilvl="6" w:tplc="48090001" w:tentative="1">
+      <w:start w:val="1"/>
+      <w:numFmt w:val="bullet"/>
+      <w:lvlText w:val=""/>
+      <w:lvlJc w:val="left"/>
+      <w:pPr>
+        <w:ind w:left="5040" w:hanging="360"/>
+      </w:pPr>
+      <w:rPr>
+        <w:rFonts w:ascii="Symbol" w:hAnsi="Symbol" w:hint="default"/>
+      </w:rPr>
+    </w:lvl>
+    <w:lvl w:ilvl="7" w:tplc="48090003" w:tentative="1">
+      <w:start w:val="1"/>
+      <w:numFmt w:val="bullet"/>
+      <w:lvlText w:val="o"/>
+      <w:lvlJc w:val="left"/>
+      <w:pPr>
+        <w:ind w:left="5760" w:hanging="360"/>
+      </w:pPr>
+      <w:rPr>
+        <w:rFonts w:ascii="Courier New" w:hAnsi="Courier New" w:cs="Courier New" w:hint="default"/>
+      </w:rPr>
+    </w:lvl>
+    <w:lvl w:ilvl="8" w:tplc="48090005" w:tentative="1">
+      <w:start w:val="1"/>
+      <w:numFmt w:val="bullet"/>
+      <w:lvlText w:val=""/>
+      <w:lvlJc w:val="left"/>
+      <w:pPr>
+        <w:ind w:left="6480" w:hanging="360"/>
+      </w:pPr>
+      <w:rPr>
+        <w:rFonts w:ascii="Wingdings" w:hAnsi="Wingdings" w:hint="default"/>
+      </w:rPr>
+    </w:lvl>
+  </w:abstractNum>
+  <w:abstractNum w:abstractNumId="7" w15:restartNumberingAfterBreak="0">
+    <w:nsid w:val="758705EA"/>
+    <w:multiLevelType w:val="hybridMultilevel"/>
+    <w:tmpl w:val="30D6F93A"/>
+    <w:lvl w:ilvl="0" w:tplc="48090001">
+      <w:start w:val="1"/>
+      <w:numFmt w:val="bullet"/>
+      <w:lvlText w:val=""/>
+      <w:lvlJc w:val="left"/>
+      <w:pPr>
+        <w:ind w:left="1447" w:hanging="360"/>
+      </w:pPr>
+      <w:rPr>
+        <w:rFonts w:ascii="Symbol" w:hAnsi="Symbol" w:hint="default"/>
+      </w:rPr>
+    </w:lvl>
+    <w:lvl w:ilvl="1" w:tplc="48090003" w:tentative="1">
+      <w:start w:val="1"/>
+      <w:numFmt w:val="bullet"/>
+      <w:lvlText w:val="o"/>
+      <w:lvlJc w:val="left"/>
+      <w:pPr>
+        <w:ind w:left="2167" w:hanging="360"/>
+      </w:pPr>
+      <w:rPr>
+        <w:rFonts w:ascii="Courier New" w:hAnsi="Courier New" w:cs="Courier New" w:hint="default"/>
+      </w:rPr>
+    </w:lvl>
+    <w:lvl w:ilvl="2" w:tplc="48090005" w:tentative="1">
+      <w:start w:val="1"/>
+      <w:numFmt w:val="bullet"/>
+      <w:lvlText w:val=""/>
+      <w:lvlJc w:val="left"/>
+      <w:pPr>
+        <w:ind w:left="2887" w:hanging="360"/>
+      </w:pPr>
+      <w:rPr>
+        <w:rFonts w:ascii="Wingdings" w:hAnsi="Wingdings" w:hint="default"/>
+      </w:rPr>
+    </w:lvl>
+    <w:lvl w:ilvl="3" w:tplc="48090001" w:tentative="1">
+      <w:start w:val="1"/>
+      <w:numFmt w:val="bullet"/>
+      <w:lvlText w:val=""/>
+      <w:lvlJc w:val="left"/>
+      <w:pPr>
+        <w:ind w:left="3607" w:hanging="360"/>
+      </w:pPr>
+      <w:rPr>
+        <w:rFonts w:ascii="Symbol" w:hAnsi="Symbol" w:hint="default"/>
+      </w:rPr>
+    </w:lvl>
+    <w:lvl w:ilvl="4" w:tplc="48090003" w:tentative="1">
+      <w:start w:val="1"/>
+      <w:numFmt w:val="bullet"/>
+      <w:lvlText w:val="o"/>
+      <w:lvlJc w:val="left"/>
+      <w:pPr>
+        <w:ind w:left="4327" w:hanging="360"/>
+      </w:pPr>
+      <w:rPr>
+        <w:rFonts w:ascii="Courier New" w:hAnsi="Courier New" w:cs="Courier New" w:hint="default"/>
+      </w:rPr>
+    </w:lvl>
+    <w:lvl w:ilvl="5" w:tplc="48090005" w:tentative="1">
+      <w:start w:val="1"/>
+      <w:numFmt w:val="bullet"/>
+      <w:lvlText w:val=""/>
+      <w:lvlJc w:val="left"/>
+      <w:pPr>
+        <w:ind w:left="5047" w:hanging="360"/>
+      </w:pPr>
+      <w:rPr>
+        <w:rFonts w:ascii="Wingdings" w:hAnsi="Wingdings" w:hint="default"/>
+      </w:rPr>
+    </w:lvl>
+    <w:lvl w:ilvl="6" w:tplc="48090001" w:tentative="1">
+      <w:start w:val="1"/>
+      <w:numFmt w:val="bullet"/>
+      <w:lvlText w:val=""/>
+      <w:lvlJc w:val="left"/>
+      <w:pPr>
+        <w:ind w:left="5767" w:hanging="360"/>
+      </w:pPr>
+      <w:rPr>
+        <w:rFonts w:ascii="Symbol" w:hAnsi="Symbol" w:hint="default"/>
+      </w:rPr>
+    </w:lvl>
+    <w:lvl w:ilvl="7" w:tplc="48090003" w:tentative="1">
+      <w:start w:val="1"/>
+      <w:numFmt w:val="bullet"/>
+      <w:lvlText w:val="o"/>
+      <w:lvlJc w:val="left"/>
+      <w:pPr>
+        <w:ind w:left="6487" w:hanging="360"/>
+      </w:pPr>
+      <w:rPr>
+        <w:rFonts w:ascii="Courier New" w:hAnsi="Courier New" w:cs="Courier New" w:hint="default"/>
+      </w:rPr>
+    </w:lvl>
+    <w:lvl w:ilvl="8" w:tplc="48090005" w:tentative="1">
+      <w:start w:val="1"/>
+      <w:numFmt w:val="bullet"/>
+      <w:lvlText w:val=""/>
+      <w:lvlJc w:val="left"/>
+      <w:pPr>
+        <w:ind w:left="7207" w:hanging="360"/>
+      </w:pPr>
+      <w:rPr>
+        <w:rFonts w:ascii="Wingdings" w:hAnsi="Wingdings" w:hint="default"/>
+      </w:rPr>
+    </w:lvl>
+  </w:abstractNum>
+  <w:abstractNum w:abstractNumId="8" w15:restartNumberingAfterBreak="0">
+    <w:nsid w:val="7A630893"/>
+    <w:multiLevelType w:val="hybridMultilevel"/>
+    <w:tmpl w:val="4F8AED36"/>
+    <w:lvl w:ilvl="0" w:tplc="48090001">
+      <w:start w:val="1"/>
+      <w:numFmt w:val="bullet"/>
+      <w:lvlText w:val=""/>
+      <w:lvlJc w:val="left"/>
+      <w:pPr>
+        <w:ind w:left="720" w:hanging="360"/>
+      </w:pPr>
+      <w:rPr>
+        <w:rFonts w:ascii="Symbol" w:hAnsi="Symbol" w:hint="default"/>
+      </w:rPr>
+    </w:lvl>
+    <w:lvl w:ilvl="1" w:tplc="48090003" w:tentative="1">
+      <w:start w:val="1"/>
+      <w:numFmt w:val="bullet"/>
+      <w:lvlText w:val="o"/>
+      <w:lvlJc w:val="left"/>
+      <w:pPr>
+        <w:ind w:left="1440" w:hanging="360"/>
+      </w:pPr>
+      <w:rPr>
+        <w:rFonts w:ascii="Courier New" w:hAnsi="Courier New" w:cs="Courier New" w:hint="default"/>
+      </w:rPr>
+    </w:lvl>
+    <w:lvl w:ilvl="2" w:tplc="48090005" w:tentative="1">
+      <w:start w:val="1"/>
+      <w:numFmt w:val="bullet"/>
+      <w:lvlText w:val=""/>
+      <w:lvlJc w:val="left"/>
+      <w:pPr>
+        <w:ind w:left="2160" w:hanging="360"/>
+      </w:pPr>
+      <w:rPr>
+        <w:rFonts w:ascii="Wingdings" w:hAnsi="Wingdings" w:hint="default"/>
+      </w:rPr>
+    </w:lvl>
+    <w:lvl w:ilvl="3" w:tplc="48090001" w:tentative="1">
+      <w:start w:val="1"/>
+      <w:numFmt w:val="bullet"/>
+      <w:lvlText w:val=""/>
+      <w:lvlJc w:val="left"/>
+      <w:pPr>
+        <w:ind w:left="2880" w:hanging="360"/>
+      </w:pPr>
+      <w:rPr>
+        <w:rFonts w:ascii="Symbol" w:hAnsi="Symbol" w:hint="default"/>
+      </w:rPr>
+    </w:lvl>
+    <w:lvl w:ilvl="4" w:tplc="48090003" w:tentative="1">
+      <w:start w:val="1"/>
+      <w:numFmt w:val="bullet"/>
+      <w:lvlText w:val="o"/>
+      <w:lvlJc w:val="left"/>
+      <w:pPr>
+        <w:ind w:left="3600" w:hanging="360"/>
+      </w:pPr>
+      <w:rPr>
+        <w:rFonts w:ascii="Courier New" w:hAnsi="Courier New" w:cs="Courier New" w:hint="default"/>
+      </w:rPr>
+    </w:lvl>
+    <w:lvl w:ilvl="5" w:tplc="48090005" w:tentative="1">
+      <w:start w:val="1"/>
+      <w:numFmt w:val="bullet"/>
+      <w:lvlText w:val=""/>
+      <w:lvlJc w:val="left"/>
+      <w:pPr>
+        <w:ind w:left="4320" w:hanging="360"/>
+      </w:pPr>
+      <w:rPr>
+        <w:rFonts w:ascii="Wingdings" w:hAnsi="Wingdings" w:hint="default"/>
+      </w:rPr>
+    </w:lvl>
+    <w:lvl w:ilvl="6" w:tplc="48090001" w:tentative="1">
+      <w:start w:val="1"/>
+      <w:numFmt w:val="bullet"/>
+      <w:lvlText w:val=""/>
+      <w:lvlJc w:val="left"/>
+      <w:pPr>
+        <w:ind w:left="5040" w:hanging="360"/>
+      </w:pPr>
+      <w:rPr>
+        <w:rFonts w:ascii="Symbol" w:hAnsi="Symbol" w:hint="default"/>
+      </w:rPr>
+    </w:lvl>
+    <w:lvl w:ilvl="7" w:tplc="48090003" w:tentative="1">
+      <w:start w:val="1"/>
+      <w:numFmt w:val="bullet"/>
+      <w:lvlText w:val="o"/>
+      <w:lvlJc w:val="left"/>
+      <w:pPr>
+        <w:ind w:left="5760" w:hanging="360"/>
+      </w:pPr>
+      <w:rPr>
+        <w:rFonts w:ascii="Courier New" w:hAnsi="Courier New" w:cs="Courier New" w:hint="default"/>
+      </w:rPr>
+    </w:lvl>
+    <w:lvl w:ilvl="8" w:tplc="48090005" w:tentative="1">
+      <w:start w:val="1"/>
+      <w:numFmt w:val="bullet"/>
+      <w:lvlText w:val=""/>
+      <w:lvlJc w:val="left"/>
+      <w:pPr>
+        <w:ind w:left="6480" w:hanging="360"/>
+      </w:pPr>
+      <w:rPr>
+        <w:rFonts w:ascii="Wingdings" w:hAnsi="Wingdings" w:hint="default"/>
+      </w:rPr>
+    </w:lvl>
+  </w:abstractNum>
+  <w:num w:numId="1">
+    <w:abstractNumId w:val="0"/>
+  </w:num>
+  <w:num w:numId="2">
+    <w:abstractNumId w:val="3"/>
+  </w:num>
+  <w:num w:numId="3">
+    <w:abstractNumId w:val="7"/>
+  </w:num>
+  <w:num w:numId="4">
+    <w:abstractNumId w:val="6"/>
+  </w:num>
+  <w:num w:numId="5">
+    <w:abstractNumId w:val="8"/>
+  </w:num>
+  <w:num w:numId="6">
+    <w:abstractNumId w:val="5"/>
+  </w:num>
+  <w:num w:numId="7">
+    <w:abstractNumId w:val="2"/>
+  </w:num>
+  <w:num w:numId="8">
+    <w:abstractNumId w:val="1"/>
+  </w:num>
+  <w:num w:numId="9">
+    <w:abstractNumId w:val="4"/>
+  </w:num>
+</w:numbering>
 </file>
 
 <file path=word/styles.xml><?xml version="1.0" encoding="utf-8"?>
@@ -3278,12 +5117,58 @@
   <w:style w:type="paragraph" w:default="1" w:styleId="Normal">
     <w:name w:val="Normal"/>
     <w:qFormat/>
-    <w:rsid w:val="002404C8"/>
+    <w:rsid w:val="00652442"/>
+    <w:rPr>
+      <w:sz w:val="28"/>
+    </w:rPr>
+  </w:style>
+  <w:style w:type="paragraph" w:styleId="Heading1">
+    <w:name w:val="heading 1"/>
+    <w:basedOn w:val="Normal"/>
+    <w:next w:val="Normal"/>
+    <w:link w:val="Heading1Char"/>
+    <w:uiPriority w:val="9"/>
+    <w:qFormat/>
+    <w:rsid w:val="00652442"/>
+    <w:pPr>
+      <w:keepNext/>
+      <w:keepLines/>
+      <w:spacing w:before="240" w:after="0"/>
+      <w:outlineLvl w:val="0"/>
+    </w:pPr>
+    <w:rPr>
+      <w:rFonts w:asciiTheme="majorHAnsi" w:eastAsiaTheme="majorEastAsia" w:hAnsiTheme="majorHAnsi" w:cstheme="majorBidi"/>
+      <w:b/>
+      <w:color w:val="2E74B5" w:themeColor="accent1" w:themeShade="BF"/>
+      <w:sz w:val="40"/>
+      <w:szCs w:val="32"/>
+    </w:rPr>
+  </w:style>
+  <w:style w:type="paragraph" w:styleId="Heading2">
+    <w:name w:val="heading 2"/>
+    <w:basedOn w:val="Normal"/>
+    <w:next w:val="Normal"/>
+    <w:link w:val="Heading2Char"/>
+    <w:uiPriority w:val="9"/>
+    <w:unhideWhenUsed/>
+    <w:qFormat/>
+    <w:rsid w:val="00652442"/>
+    <w:pPr>
+      <w:keepNext/>
+      <w:keepLines/>
+      <w:spacing w:before="40" w:after="0"/>
+      <w:outlineLvl w:val="1"/>
+    </w:pPr>
+    <w:rPr>
+      <w:rFonts w:asciiTheme="majorHAnsi" w:eastAsiaTheme="majorEastAsia" w:hAnsiTheme="majorHAnsi" w:cstheme="majorBidi"/>
+      <w:color w:val="2E74B5" w:themeColor="accent1" w:themeShade="BF"/>
+      <w:sz w:val="32"/>
+      <w:szCs w:val="26"/>
+    </w:rPr>
   </w:style>
   <w:style w:type="character" w:default="1" w:styleId="DefaultParagraphFont">
     <w:name w:val="Default Paragraph Font"/>
     <w:uiPriority w:val="1"/>
-    <w:semiHidden/>
     <w:unhideWhenUsed/>
   </w:style>
   <w:style w:type="table" w:default="1" w:styleId="TableNormal">
@@ -3306,6 +5191,53 @@
     <w:uiPriority w:val="99"/>
     <w:semiHidden/>
     <w:unhideWhenUsed/>
+  </w:style>
+  <w:style w:type="paragraph" w:styleId="ListParagraph">
+    <w:name w:val="List Paragraph"/>
+    <w:basedOn w:val="Normal"/>
+    <w:uiPriority w:val="34"/>
+    <w:qFormat/>
+    <w:rsid w:val="008E7B22"/>
+    <w:pPr>
+      <w:ind w:left="720"/>
+      <w:contextualSpacing/>
+    </w:pPr>
+  </w:style>
+  <w:style w:type="character" w:customStyle="1" w:styleId="Heading1Char">
+    <w:name w:val="Heading 1 Char"/>
+    <w:basedOn w:val="DefaultParagraphFont"/>
+    <w:link w:val="Heading1"/>
+    <w:uiPriority w:val="9"/>
+    <w:rsid w:val="00652442"/>
+    <w:rPr>
+      <w:rFonts w:asciiTheme="majorHAnsi" w:eastAsiaTheme="majorEastAsia" w:hAnsiTheme="majorHAnsi" w:cstheme="majorBidi"/>
+      <w:b/>
+      <w:color w:val="2E74B5" w:themeColor="accent1" w:themeShade="BF"/>
+      <w:sz w:val="40"/>
+      <w:szCs w:val="32"/>
+    </w:rPr>
+  </w:style>
+  <w:style w:type="character" w:customStyle="1" w:styleId="Heading2Char">
+    <w:name w:val="Heading 2 Char"/>
+    <w:basedOn w:val="DefaultParagraphFont"/>
+    <w:link w:val="Heading2"/>
+    <w:uiPriority w:val="9"/>
+    <w:rsid w:val="00652442"/>
+    <w:rPr>
+      <w:rFonts w:asciiTheme="majorHAnsi" w:eastAsiaTheme="majorEastAsia" w:hAnsiTheme="majorHAnsi" w:cstheme="majorBidi"/>
+      <w:color w:val="2E74B5" w:themeColor="accent1" w:themeShade="BF"/>
+      <w:sz w:val="32"/>
+      <w:szCs w:val="26"/>
+    </w:rPr>
+  </w:style>
+  <w:style w:type="paragraph" w:styleId="NoSpacing">
+    <w:name w:val="No Spacing"/>
+    <w:uiPriority w:val="1"/>
+    <w:qFormat/>
+    <w:rsid w:val="00652442"/>
+    <w:pPr>
+      <w:spacing w:after="0" w:line="240" w:lineRule="auto"/>
+    </w:pPr>
   </w:style>
 </w:styles>
 </file>

</xml_diff>

<commit_message>
Updated framework design doc and added shader resource
</commit_message>
<xml_diff>
--- a/Design.docx
+++ b/Design.docx
@@ -196,12 +196,7 @@
     </w:p>
     <w:p>
       <w:r>
-        <w:t>Used as building blocks for a game/ game sce</w:t>
-      </w:r>
-      <w:bookmarkStart w:id="0" w:name="_GoBack"/>
-      <w:bookmarkEnd w:id="0"/>
-      <w:r>
-        <w:t>ne</w:t>
+        <w:t>Used as building blocks for a game/ game scene</w:t>
       </w:r>
       <w:r>
         <w:t>.</w:t>
@@ -477,7 +472,7 @@
         <w:rPr>
           <w:szCs w:val="28"/>
         </w:rPr>
-        <w:t>1 Sound Container</w:t>
+        <w:t>1 Shader Container</w:t>
       </w:r>
     </w:p>
     <w:p>
@@ -495,6 +490,24 @@
         <w:rPr>
           <w:szCs w:val="28"/>
         </w:rPr>
+        <w:t>1 Sound Container</w:t>
+      </w:r>
+    </w:p>
+    <w:p>
+      <w:pPr>
+        <w:pStyle w:val="ListParagraph"/>
+        <w:numPr>
+          <w:ilvl w:val="0"/>
+          <w:numId w:val="2"/>
+        </w:numPr>
+        <w:rPr>
+          <w:szCs w:val="28"/>
+        </w:rPr>
+      </w:pPr>
+      <w:r>
+        <w:rPr>
+          <w:szCs w:val="28"/>
+        </w:rPr>
         <w:t>1 Game Objects</w:t>
       </w:r>
       <w:r>
@@ -552,6 +565,7 @@
         <w:rPr>
           <w:szCs w:val="28"/>
         </w:rPr>
+        <w:lastRenderedPageBreak/>
         <w:t>Consists of:</w:t>
       </w:r>
     </w:p>
@@ -570,7 +584,6 @@
         <w:rPr>
           <w:szCs w:val="28"/>
         </w:rPr>
-        <w:lastRenderedPageBreak/>
         <w:t>Vector of Game State</w:t>
       </w:r>
     </w:p>
@@ -620,6 +633,9 @@
       <w:r>
         <w:t>cene Manager</w:t>
       </w:r>
+      <w:r>
+        <w:t xml:space="preserve"> (Abstract)</w:t>
+      </w:r>
     </w:p>
     <w:p>
       <w:pPr>
@@ -703,6 +719,164 @@
     </w:p>
     <w:p>
       <w:pPr>
+        <w:pStyle w:val="ListParagraph"/>
+        <w:numPr>
+          <w:ilvl w:val="0"/>
+          <w:numId w:val="7"/>
+        </w:numPr>
+        <w:rPr>
+          <w:szCs w:val="28"/>
+        </w:rPr>
+      </w:pPr>
+      <w:r>
+        <w:rPr>
+          <w:szCs w:val="28"/>
+        </w:rPr>
+        <w:t>Update functions</w:t>
+      </w:r>
+    </w:p>
+    <w:p>
+      <w:pPr>
+        <w:pStyle w:val="Heading3"/>
+      </w:pPr>
+      <w:r>
+        <w:t>Scene Manager Selection</w:t>
+      </w:r>
+    </w:p>
+    <w:p>
+      <w:r>
+        <w:t>Inherits from Scene Manager, specialize to take in input and choices from the user. Should only consists of buttons (2D/3D).</w:t>
+      </w:r>
+    </w:p>
+    <w:p>
+      <w:r>
+        <w:t>Classes that should derive from this class</w:t>
+      </w:r>
+    </w:p>
+    <w:p>
+      <w:pPr>
+        <w:pStyle w:val="ListParagraph"/>
+        <w:numPr>
+          <w:ilvl w:val="0"/>
+          <w:numId w:val="10"/>
+        </w:numPr>
+      </w:pPr>
+      <w:r>
+        <w:t xml:space="preserve">Menu </w:t>
+      </w:r>
+      <w:r>
+        <w:t>Scene</w:t>
+      </w:r>
+    </w:p>
+    <w:p>
+      <w:pPr>
+        <w:pStyle w:val="ListParagraph"/>
+        <w:numPr>
+          <w:ilvl w:val="0"/>
+          <w:numId w:val="10"/>
+        </w:numPr>
+      </w:pPr>
+      <w:r>
+        <w:t xml:space="preserve">Level selection </w:t>
+      </w:r>
+      <w:r>
+        <w:t>Scene</w:t>
+      </w:r>
+    </w:p>
+    <w:p>
+      <w:pPr>
+        <w:pStyle w:val="ListParagraph"/>
+        <w:numPr>
+          <w:ilvl w:val="0"/>
+          <w:numId w:val="10"/>
+        </w:numPr>
+      </w:pPr>
+      <w:r>
+        <w:t xml:space="preserve">Option </w:t>
+      </w:r>
+      <w:r>
+        <w:t>Scene</w:t>
+      </w:r>
+    </w:p>
+    <w:p>
+      <w:pPr>
+        <w:pStyle w:val="ListParagraph"/>
+        <w:numPr>
+          <w:ilvl w:val="0"/>
+          <w:numId w:val="10"/>
+        </w:numPr>
+      </w:pPr>
+      <w:r>
+        <w:t xml:space="preserve">Pause </w:t>
+      </w:r>
+      <w:r>
+        <w:t>Scene</w:t>
+      </w:r>
+    </w:p>
+    <w:p>
+      <w:pPr>
+        <w:pStyle w:val="Heading3"/>
+      </w:pPr>
+      <w:r>
+        <w:lastRenderedPageBreak/>
+        <w:t>Scene Manager Info</w:t>
+      </w:r>
+    </w:p>
+    <w:p>
+      <w:r>
+        <w:t>Inherits from Scene Manager, specialize to display information and message to the user. Consist of a few buttons for the player to interact and changing of scene.</w:t>
+      </w:r>
+    </w:p>
+    <w:p>
+      <w:r>
+        <w:t>Classes that should derive from this class</w:t>
+      </w:r>
+    </w:p>
+    <w:p>
+      <w:pPr>
+        <w:pStyle w:val="ListParagraph"/>
+        <w:numPr>
+          <w:ilvl w:val="0"/>
+          <w:numId w:val="11"/>
+        </w:numPr>
+      </w:pPr>
+      <w:r>
+        <w:t>Instruction Scene</w:t>
+      </w:r>
+    </w:p>
+    <w:p>
+      <w:pPr>
+        <w:pStyle w:val="ListParagraph"/>
+        <w:numPr>
+          <w:ilvl w:val="0"/>
+          <w:numId w:val="11"/>
+        </w:numPr>
+      </w:pPr>
+      <w:r>
+        <w:t>High Score Scene</w:t>
+      </w:r>
+    </w:p>
+    <w:p>
+      <w:pPr>
+        <w:pStyle w:val="Heading3"/>
+      </w:pPr>
+      <w:r>
+        <w:t>Scene Manager Gameplay</w:t>
+      </w:r>
+    </w:p>
+    <w:p>
+      <w:r>
+        <w:t>Inherits from Scene Manager, everything related to the game/a level of the game should be contain within this class. Consists of a wide variety of game objects that are required by the game/scene.</w:t>
+      </w:r>
+      <w:r>
+        <w:t xml:space="preserve"> Primary c</w:t>
+      </w:r>
+      <w:r>
+        <w:t>hild class should be Game Scene.</w:t>
+      </w:r>
+    </w:p>
+    <w:p>
+      <w:pPr>
         <w:pStyle w:val="Heading2"/>
       </w:pPr>
       <w:r>
@@ -843,10 +1017,85 @@
     </w:p>
     <w:p>
       <w:pPr>
-        <w:rPr>
-          <w:szCs w:val="28"/>
-        </w:rPr>
-      </w:pPr>
+        <w:pStyle w:val="Heading2"/>
+      </w:pPr>
+      <w:r>
+        <w:t>Parent GameObject</w:t>
+      </w:r>
+    </w:p>
+    <w:p>
+      <w:pPr>
+        <w:pStyle w:val="Heading3"/>
+      </w:pPr>
+      <w:r>
+        <w:t>GameObject</w:t>
+      </w:r>
+    </w:p>
+    <w:p>
+      <w:pPr>
+        <w:pStyle w:val="Heading3"/>
+      </w:pPr>
+      <w:r>
+        <w:t>GameObject2D</w:t>
+      </w:r>
+    </w:p>
+    <w:p>
+      <w:pPr>
+        <w:pStyle w:val="Heading3"/>
+      </w:pPr>
+      <w:r>
+        <w:t>GameObject3D</w:t>
+      </w:r>
+    </w:p>
+    <w:p>
+      <w:pPr>
+        <w:pStyle w:val="Heading3"/>
+      </w:pPr>
+      <w:r>
+        <w:t>GameObjectSprite2D</w:t>
+      </w:r>
+    </w:p>
+    <w:p>
+      <w:pPr>
+        <w:pStyle w:val="Heading3"/>
+      </w:pPr>
+      <w:r>
+        <w:t>Mobile GameObject</w:t>
+      </w:r>
+    </w:p>
+    <w:p>
+      <w:pPr>
+        <w:pStyle w:val="Heading3"/>
+      </w:pPr>
+      <w:r>
+        <w:t>Static GameObject</w:t>
+      </w:r>
+    </w:p>
+    <w:p>
+      <w:pPr>
+        <w:pStyle w:val="Heading2"/>
+      </w:pPr>
+      <w:r>
+        <w:t>Child GameObject</w:t>
+      </w:r>
+    </w:p>
+    <w:p>
+      <w:pPr>
+        <w:pStyle w:val="Heading3"/>
+      </w:pPr>
+      <w:r>
+        <w:t>Button2D</w:t>
+      </w:r>
+    </w:p>
+    <w:p>
+      <w:pPr>
+        <w:pStyle w:val="Heading3"/>
+      </w:pPr>
+      <w:r>
+        <w:t>Button3D</w:t>
+      </w:r>
+      <w:bookmarkStart w:id="0" w:name="_GoBack"/>
+      <w:bookmarkEnd w:id="0"/>
     </w:p>
     <w:p>
       <w:pPr>
@@ -4017,6 +4266,119 @@
     </w:lvl>
   </w:abstractNum>
   <w:abstractNum w:abstractNumId="3" w15:restartNumberingAfterBreak="0">
+    <w:nsid w:val="300E39D7"/>
+    <w:multiLevelType w:val="hybridMultilevel"/>
+    <w:tmpl w:val="55ECD7F0"/>
+    <w:lvl w:ilvl="0" w:tplc="48090001">
+      <w:start w:val="1"/>
+      <w:numFmt w:val="bullet"/>
+      <w:lvlText w:val=""/>
+      <w:lvlJc w:val="left"/>
+      <w:pPr>
+        <w:ind w:left="720" w:hanging="360"/>
+      </w:pPr>
+      <w:rPr>
+        <w:rFonts w:ascii="Symbol" w:hAnsi="Symbol" w:hint="default"/>
+      </w:rPr>
+    </w:lvl>
+    <w:lvl w:ilvl="1" w:tplc="48090003" w:tentative="1">
+      <w:start w:val="1"/>
+      <w:numFmt w:val="bullet"/>
+      <w:lvlText w:val="o"/>
+      <w:lvlJc w:val="left"/>
+      <w:pPr>
+        <w:ind w:left="1440" w:hanging="360"/>
+      </w:pPr>
+      <w:rPr>
+        <w:rFonts w:ascii="Courier New" w:hAnsi="Courier New" w:cs="Courier New" w:hint="default"/>
+      </w:rPr>
+    </w:lvl>
+    <w:lvl w:ilvl="2" w:tplc="48090005" w:tentative="1">
+      <w:start w:val="1"/>
+      <w:numFmt w:val="bullet"/>
+      <w:lvlText w:val=""/>
+      <w:lvlJc w:val="left"/>
+      <w:pPr>
+        <w:ind w:left="2160" w:hanging="360"/>
+      </w:pPr>
+      <w:rPr>
+        <w:rFonts w:ascii="Wingdings" w:hAnsi="Wingdings" w:hint="default"/>
+      </w:rPr>
+    </w:lvl>
+    <w:lvl w:ilvl="3" w:tplc="48090001" w:tentative="1">
+      <w:start w:val="1"/>
+      <w:numFmt w:val="bullet"/>
+      <w:lvlText w:val=""/>
+      <w:lvlJc w:val="left"/>
+      <w:pPr>
+        <w:ind w:left="2880" w:hanging="360"/>
+      </w:pPr>
+      <w:rPr>
+        <w:rFonts w:ascii="Symbol" w:hAnsi="Symbol" w:hint="default"/>
+      </w:rPr>
+    </w:lvl>
+    <w:lvl w:ilvl="4" w:tplc="48090003" w:tentative="1">
+      <w:start w:val="1"/>
+      <w:numFmt w:val="bullet"/>
+      <w:lvlText w:val="o"/>
+      <w:lvlJc w:val="left"/>
+      <w:pPr>
+        <w:ind w:left="3600" w:hanging="360"/>
+      </w:pPr>
+      <w:rPr>
+        <w:rFonts w:ascii="Courier New" w:hAnsi="Courier New" w:cs="Courier New" w:hint="default"/>
+      </w:rPr>
+    </w:lvl>
+    <w:lvl w:ilvl="5" w:tplc="48090005" w:tentative="1">
+      <w:start w:val="1"/>
+      <w:numFmt w:val="bullet"/>
+      <w:lvlText w:val=""/>
+      <w:lvlJc w:val="left"/>
+      <w:pPr>
+        <w:ind w:left="4320" w:hanging="360"/>
+      </w:pPr>
+      <w:rPr>
+        <w:rFonts w:ascii="Wingdings" w:hAnsi="Wingdings" w:hint="default"/>
+      </w:rPr>
+    </w:lvl>
+    <w:lvl w:ilvl="6" w:tplc="48090001" w:tentative="1">
+      <w:start w:val="1"/>
+      <w:numFmt w:val="bullet"/>
+      <w:lvlText w:val=""/>
+      <w:lvlJc w:val="left"/>
+      <w:pPr>
+        <w:ind w:left="5040" w:hanging="360"/>
+      </w:pPr>
+      <w:rPr>
+        <w:rFonts w:ascii="Symbol" w:hAnsi="Symbol" w:hint="default"/>
+      </w:rPr>
+    </w:lvl>
+    <w:lvl w:ilvl="7" w:tplc="48090003" w:tentative="1">
+      <w:start w:val="1"/>
+      <w:numFmt w:val="bullet"/>
+      <w:lvlText w:val="o"/>
+      <w:lvlJc w:val="left"/>
+      <w:pPr>
+        <w:ind w:left="5760" w:hanging="360"/>
+      </w:pPr>
+      <w:rPr>
+        <w:rFonts w:ascii="Courier New" w:hAnsi="Courier New" w:cs="Courier New" w:hint="default"/>
+      </w:rPr>
+    </w:lvl>
+    <w:lvl w:ilvl="8" w:tplc="48090005" w:tentative="1">
+      <w:start w:val="1"/>
+      <w:numFmt w:val="bullet"/>
+      <w:lvlText w:val=""/>
+      <w:lvlJc w:val="left"/>
+      <w:pPr>
+        <w:ind w:left="6480" w:hanging="360"/>
+      </w:pPr>
+      <w:rPr>
+        <w:rFonts w:ascii="Wingdings" w:hAnsi="Wingdings" w:hint="default"/>
+      </w:rPr>
+    </w:lvl>
+  </w:abstractNum>
+  <w:abstractNum w:abstractNumId="4" w15:restartNumberingAfterBreak="0">
     <w:nsid w:val="34FA1241"/>
     <w:multiLevelType w:val="hybridMultilevel"/>
     <w:tmpl w:val="DCB6ABB6"/>
@@ -4129,7 +4491,120 @@
       </w:rPr>
     </w:lvl>
   </w:abstractNum>
-  <w:abstractNum w:abstractNumId="4" w15:restartNumberingAfterBreak="0">
+  <w:abstractNum w:abstractNumId="5" w15:restartNumberingAfterBreak="0">
+    <w:nsid w:val="37591EEC"/>
+    <w:multiLevelType w:val="hybridMultilevel"/>
+    <w:tmpl w:val="D32CDAB0"/>
+    <w:lvl w:ilvl="0" w:tplc="48090001">
+      <w:start w:val="1"/>
+      <w:numFmt w:val="bullet"/>
+      <w:lvlText w:val=""/>
+      <w:lvlJc w:val="left"/>
+      <w:pPr>
+        <w:ind w:left="720" w:hanging="360"/>
+      </w:pPr>
+      <w:rPr>
+        <w:rFonts w:ascii="Symbol" w:hAnsi="Symbol" w:hint="default"/>
+      </w:rPr>
+    </w:lvl>
+    <w:lvl w:ilvl="1" w:tplc="48090003" w:tentative="1">
+      <w:start w:val="1"/>
+      <w:numFmt w:val="bullet"/>
+      <w:lvlText w:val="o"/>
+      <w:lvlJc w:val="left"/>
+      <w:pPr>
+        <w:ind w:left="1440" w:hanging="360"/>
+      </w:pPr>
+      <w:rPr>
+        <w:rFonts w:ascii="Courier New" w:hAnsi="Courier New" w:cs="Courier New" w:hint="default"/>
+      </w:rPr>
+    </w:lvl>
+    <w:lvl w:ilvl="2" w:tplc="48090005" w:tentative="1">
+      <w:start w:val="1"/>
+      <w:numFmt w:val="bullet"/>
+      <w:lvlText w:val=""/>
+      <w:lvlJc w:val="left"/>
+      <w:pPr>
+        <w:ind w:left="2160" w:hanging="360"/>
+      </w:pPr>
+      <w:rPr>
+        <w:rFonts w:ascii="Wingdings" w:hAnsi="Wingdings" w:hint="default"/>
+      </w:rPr>
+    </w:lvl>
+    <w:lvl w:ilvl="3" w:tplc="48090001" w:tentative="1">
+      <w:start w:val="1"/>
+      <w:numFmt w:val="bullet"/>
+      <w:lvlText w:val=""/>
+      <w:lvlJc w:val="left"/>
+      <w:pPr>
+        <w:ind w:left="2880" w:hanging="360"/>
+      </w:pPr>
+      <w:rPr>
+        <w:rFonts w:ascii="Symbol" w:hAnsi="Symbol" w:hint="default"/>
+      </w:rPr>
+    </w:lvl>
+    <w:lvl w:ilvl="4" w:tplc="48090003" w:tentative="1">
+      <w:start w:val="1"/>
+      <w:numFmt w:val="bullet"/>
+      <w:lvlText w:val="o"/>
+      <w:lvlJc w:val="left"/>
+      <w:pPr>
+        <w:ind w:left="3600" w:hanging="360"/>
+      </w:pPr>
+      <w:rPr>
+        <w:rFonts w:ascii="Courier New" w:hAnsi="Courier New" w:cs="Courier New" w:hint="default"/>
+      </w:rPr>
+    </w:lvl>
+    <w:lvl w:ilvl="5" w:tplc="48090005" w:tentative="1">
+      <w:start w:val="1"/>
+      <w:numFmt w:val="bullet"/>
+      <w:lvlText w:val=""/>
+      <w:lvlJc w:val="left"/>
+      <w:pPr>
+        <w:ind w:left="4320" w:hanging="360"/>
+      </w:pPr>
+      <w:rPr>
+        <w:rFonts w:ascii="Wingdings" w:hAnsi="Wingdings" w:hint="default"/>
+      </w:rPr>
+    </w:lvl>
+    <w:lvl w:ilvl="6" w:tplc="48090001" w:tentative="1">
+      <w:start w:val="1"/>
+      <w:numFmt w:val="bullet"/>
+      <w:lvlText w:val=""/>
+      <w:lvlJc w:val="left"/>
+      <w:pPr>
+        <w:ind w:left="5040" w:hanging="360"/>
+      </w:pPr>
+      <w:rPr>
+        <w:rFonts w:ascii="Symbol" w:hAnsi="Symbol" w:hint="default"/>
+      </w:rPr>
+    </w:lvl>
+    <w:lvl w:ilvl="7" w:tplc="48090003" w:tentative="1">
+      <w:start w:val="1"/>
+      <w:numFmt w:val="bullet"/>
+      <w:lvlText w:val="o"/>
+      <w:lvlJc w:val="left"/>
+      <w:pPr>
+        <w:ind w:left="5760" w:hanging="360"/>
+      </w:pPr>
+      <w:rPr>
+        <w:rFonts w:ascii="Courier New" w:hAnsi="Courier New" w:cs="Courier New" w:hint="default"/>
+      </w:rPr>
+    </w:lvl>
+    <w:lvl w:ilvl="8" w:tplc="48090005" w:tentative="1">
+      <w:start w:val="1"/>
+      <w:numFmt w:val="bullet"/>
+      <w:lvlText w:val=""/>
+      <w:lvlJc w:val="left"/>
+      <w:pPr>
+        <w:ind w:left="6480" w:hanging="360"/>
+      </w:pPr>
+      <w:rPr>
+        <w:rFonts w:ascii="Wingdings" w:hAnsi="Wingdings" w:hint="default"/>
+      </w:rPr>
+    </w:lvl>
+  </w:abstractNum>
+  <w:abstractNum w:abstractNumId="6" w15:restartNumberingAfterBreak="0">
     <w:nsid w:val="5A7B747B"/>
     <w:multiLevelType w:val="hybridMultilevel"/>
     <w:tmpl w:val="ACE67FBC"/>
@@ -4242,7 +4717,7 @@
       </w:rPr>
     </w:lvl>
   </w:abstractNum>
-  <w:abstractNum w:abstractNumId="5" w15:restartNumberingAfterBreak="0">
+  <w:abstractNum w:abstractNumId="7" w15:restartNumberingAfterBreak="0">
     <w:nsid w:val="5E357237"/>
     <w:multiLevelType w:val="hybridMultilevel"/>
     <w:tmpl w:val="0A12A816"/>
@@ -4355,7 +4830,7 @@
       </w:rPr>
     </w:lvl>
   </w:abstractNum>
-  <w:abstractNum w:abstractNumId="6" w15:restartNumberingAfterBreak="0">
+  <w:abstractNum w:abstractNumId="8" w15:restartNumberingAfterBreak="0">
     <w:nsid w:val="6BC3640D"/>
     <w:multiLevelType w:val="hybridMultilevel"/>
     <w:tmpl w:val="2EA6E3A0"/>
@@ -4468,7 +4943,7 @@
       </w:rPr>
     </w:lvl>
   </w:abstractNum>
-  <w:abstractNum w:abstractNumId="7" w15:restartNumberingAfterBreak="0">
+  <w:abstractNum w:abstractNumId="9" w15:restartNumberingAfterBreak="0">
     <w:nsid w:val="758705EA"/>
     <w:multiLevelType w:val="hybridMultilevel"/>
     <w:tmpl w:val="30D6F93A"/>
@@ -4581,7 +5056,7 @@
       </w:rPr>
     </w:lvl>
   </w:abstractNum>
-  <w:abstractNum w:abstractNumId="8" w15:restartNumberingAfterBreak="0">
+  <w:abstractNum w:abstractNumId="10" w15:restartNumberingAfterBreak="0">
     <w:nsid w:val="7A630893"/>
     <w:multiLevelType w:val="hybridMultilevel"/>
     <w:tmpl w:val="4F8AED36"/>
@@ -4698,19 +5173,19 @@
     <w:abstractNumId w:val="0"/>
   </w:num>
   <w:num w:numId="2">
-    <w:abstractNumId w:val="3"/>
+    <w:abstractNumId w:val="4"/>
   </w:num>
   <w:num w:numId="3">
-    <w:abstractNumId w:val="7"/>
+    <w:abstractNumId w:val="9"/>
   </w:num>
   <w:num w:numId="4">
-    <w:abstractNumId w:val="6"/>
+    <w:abstractNumId w:val="8"/>
   </w:num>
   <w:num w:numId="5">
-    <w:abstractNumId w:val="8"/>
+    <w:abstractNumId w:val="10"/>
   </w:num>
   <w:num w:numId="6">
-    <w:abstractNumId w:val="5"/>
+    <w:abstractNumId w:val="7"/>
   </w:num>
   <w:num w:numId="7">
     <w:abstractNumId w:val="2"/>
@@ -4719,7 +5194,13 @@
     <w:abstractNumId w:val="1"/>
   </w:num>
   <w:num w:numId="9">
-    <w:abstractNumId w:val="4"/>
+    <w:abstractNumId w:val="6"/>
+  </w:num>
+  <w:num w:numId="10">
+    <w:abstractNumId w:val="3"/>
+  </w:num>
+  <w:num w:numId="11">
+    <w:abstractNumId w:val="5"/>
   </w:num>
 </w:numbering>
 </file>
@@ -5166,9 +5647,31 @@
       <w:szCs w:val="26"/>
     </w:rPr>
   </w:style>
+  <w:style w:type="paragraph" w:styleId="Heading3">
+    <w:name w:val="heading 3"/>
+    <w:basedOn w:val="Normal"/>
+    <w:next w:val="Normal"/>
+    <w:link w:val="Heading3Char"/>
+    <w:uiPriority w:val="9"/>
+    <w:unhideWhenUsed/>
+    <w:qFormat/>
+    <w:rsid w:val="00BA594B"/>
+    <w:pPr>
+      <w:keepNext/>
+      <w:keepLines/>
+      <w:spacing w:before="40" w:after="0"/>
+      <w:outlineLvl w:val="2"/>
+    </w:pPr>
+    <w:rPr>
+      <w:rFonts w:asciiTheme="majorHAnsi" w:eastAsiaTheme="majorEastAsia" w:hAnsiTheme="majorHAnsi" w:cstheme="majorBidi"/>
+      <w:color w:val="1F4D78" w:themeColor="accent1" w:themeShade="7F"/>
+      <w:szCs w:val="24"/>
+    </w:rPr>
+  </w:style>
   <w:style w:type="character" w:default="1" w:styleId="DefaultParagraphFont">
     <w:name w:val="Default Paragraph Font"/>
     <w:uiPriority w:val="1"/>
+    <w:semiHidden/>
     <w:unhideWhenUsed/>
   </w:style>
   <w:style w:type="table" w:default="1" w:styleId="TableNormal">
@@ -5238,6 +5741,19 @@
     <w:pPr>
       <w:spacing w:after="0" w:line="240" w:lineRule="auto"/>
     </w:pPr>
+  </w:style>
+  <w:style w:type="character" w:customStyle="1" w:styleId="Heading3Char">
+    <w:name w:val="Heading 3 Char"/>
+    <w:basedOn w:val="DefaultParagraphFont"/>
+    <w:link w:val="Heading3"/>
+    <w:uiPriority w:val="9"/>
+    <w:rsid w:val="00BA594B"/>
+    <w:rPr>
+      <w:rFonts w:asciiTheme="majorHAnsi" w:eastAsiaTheme="majorEastAsia" w:hAnsiTheme="majorHAnsi" w:cstheme="majorBidi"/>
+      <w:color w:val="1F4D78" w:themeColor="accent1" w:themeShade="7F"/>
+      <w:sz w:val="28"/>
+      <w:szCs w:val="24"/>
+    </w:rPr>
   </w:style>
 </w:styles>
 </file>

</xml_diff>

<commit_message>
Settle SceneManagers inheritance. Checked flow of the scene
</commit_message>
<xml_diff>
--- a/Design.docx
+++ b/Design.docx
@@ -14,6 +14,95 @@
         </w:rPr>
         <w:t>Alpha framework</w:t>
       </w:r>
+    </w:p>
+    <w:p>
+      <w:pPr>
+        <w:rPr>
+          <w:szCs w:val="28"/>
+        </w:rPr>
+      </w:pPr>
+    </w:p>
+    <w:p>
+      <w:pPr>
+        <w:rPr>
+          <w:color w:val="FF0000"/>
+          <w:szCs w:val="28"/>
+        </w:rPr>
+      </w:pPr>
+      <w:r>
+        <w:rPr>
+          <w:color w:val="FF0000"/>
+          <w:szCs w:val="28"/>
+        </w:rPr>
+        <w:t>Update</w:t>
+      </w:r>
+      <w:r>
+        <w:rPr>
+          <w:color w:val="FF0000"/>
+          <w:szCs w:val="28"/>
+        </w:rPr>
+        <w:t xml:space="preserve">s: </w:t>
+      </w:r>
+      <w:r>
+        <w:rPr>
+          <w:color w:val="FF0000"/>
+          <w:szCs w:val="28"/>
+        </w:rPr>
+        <w:t>19 –</w:t>
+      </w:r>
+      <w:r>
+        <w:rPr>
+          <w:color w:val="FF0000"/>
+          <w:szCs w:val="28"/>
+        </w:rPr>
+        <w:t xml:space="preserve"> 11 - 2015</w:t>
+      </w:r>
+    </w:p>
+    <w:p>
+      <w:pPr>
+        <w:rPr>
+          <w:color w:val="FF0000"/>
+          <w:szCs w:val="28"/>
+        </w:rPr>
+      </w:pPr>
+      <w:r>
+        <w:rPr>
+          <w:color w:val="FF0000"/>
+          <w:szCs w:val="28"/>
+        </w:rPr>
+        <w:t>Removed cpps of the 3 inherited scene managers (selection, info, gameplay) and moved the codes to header.</w:t>
+      </w:r>
+      <w:r>
+        <w:rPr>
+          <w:color w:val="FF0000"/>
+          <w:szCs w:val="28"/>
+        </w:rPr>
+        <w:t xml:space="preserve"> Child classes (individual scenes) should still inherit from them.</w:t>
+      </w:r>
+    </w:p>
+    <w:p>
+      <w:pPr>
+        <w:rPr>
+          <w:color w:val="FF0000"/>
+          <w:szCs w:val="28"/>
+        </w:rPr>
+      </w:pPr>
+      <w:r>
+        <w:rPr>
+          <w:color w:val="FF0000"/>
+          <w:szCs w:val="28"/>
+        </w:rPr>
+        <w:t>Previous gameStates (MenuState, PlayState) are now used as template for individual gameStates. Inherit direct</w:t>
+      </w:r>
+      <w:r>
+        <w:rPr>
+          <w:color w:val="FF0000"/>
+          <w:szCs w:val="28"/>
+        </w:rPr>
+        <w:t>ly from GameState, do not inherit from MenuState/PlayState.</w:t>
+      </w:r>
+      <w:bookmarkStart w:id="0" w:name="_GoBack"/>
+      <w:bookmarkEnd w:id="0"/>
     </w:p>
     <w:p>
       <w:pPr>
@@ -191,6 +280,7 @@
         <w:pStyle w:val="Heading2"/>
       </w:pPr>
       <w:r>
+        <w:lastRenderedPageBreak/>
         <w:t>Game States</w:t>
       </w:r>
     </w:p>
@@ -295,7 +385,6 @@
         </w:rPr>
       </w:pPr>
       <w:r>
-        <w:lastRenderedPageBreak/>
         <w:t>Handlers</w:t>
       </w:r>
     </w:p>
@@ -454,6 +543,7 @@
         <w:rPr>
           <w:szCs w:val="28"/>
         </w:rPr>
+        <w:lastRenderedPageBreak/>
         <w:t>1 Texture Container</w:t>
       </w:r>
     </w:p>
@@ -565,7 +655,6 @@
         <w:rPr>
           <w:szCs w:val="28"/>
         </w:rPr>
-        <w:lastRenderedPageBreak/>
         <w:t>Consists of:</w:t>
       </w:r>
     </w:p>
@@ -602,25 +691,13 @@
         <w:rPr>
           <w:szCs w:val="28"/>
         </w:rPr>
-        <w:t>1 Resource Handler</w:t>
-      </w:r>
-    </w:p>
-    <w:p>
-      <w:pPr>
-        <w:pStyle w:val="ListParagraph"/>
-        <w:numPr>
-          <w:ilvl w:val="0"/>
-          <w:numId w:val="5"/>
-        </w:numPr>
-        <w:rPr>
-          <w:szCs w:val="28"/>
-        </w:rPr>
-      </w:pPr>
-      <w:r>
-        <w:rPr>
-          <w:szCs w:val="28"/>
-        </w:rPr>
-        <w:t>1 Input Handler*</w:t>
+        <w:t xml:space="preserve">1 Resource </w:t>
+      </w:r>
+      <w:r>
+        <w:rPr>
+          <w:szCs w:val="28"/>
+        </w:rPr>
+        <w:t>Handler</w:t>
       </w:r>
     </w:p>
     <w:p>
@@ -678,7 +755,19 @@
         <w:rPr>
           <w:szCs w:val="28"/>
         </w:rPr>
-        <w:t>1 Input Manager</w:t>
+        <w:t xml:space="preserve">1 </w:t>
+      </w:r>
+      <w:r>
+        <w:rPr>
+          <w:szCs w:val="28"/>
+        </w:rPr>
+        <w:t>Resource</w:t>
+      </w:r>
+      <w:r>
+        <w:rPr>
+          <w:szCs w:val="28"/>
+        </w:rPr>
+        <w:t xml:space="preserve"> Manager</w:t>
       </w:r>
     </w:p>
     <w:p>
@@ -696,7 +785,19 @@
         <w:rPr>
           <w:szCs w:val="28"/>
         </w:rPr>
-        <w:t>1 Resource Manager</w:t>
+        <w:t xml:space="preserve">1 </w:t>
+      </w:r>
+      <w:r>
+        <w:rPr>
+          <w:szCs w:val="28"/>
+        </w:rPr>
+        <w:t>Input</w:t>
+      </w:r>
+      <w:r>
+        <w:rPr>
+          <w:szCs w:val="28"/>
+        </w:rPr>
+        <w:t xml:space="preserve"> Manager</w:t>
       </w:r>
     </w:p>
     <w:p>
@@ -749,6 +850,62 @@
       </w:r>
     </w:p>
     <w:p>
+      <w:pPr>
+        <w:rPr>
+          <w:color w:val="FF0000"/>
+        </w:rPr>
+      </w:pPr>
+      <w:r>
+        <w:rPr>
+          <w:color w:val="FF0000"/>
+        </w:rPr>
+        <w:lastRenderedPageBreak/>
+        <w:t>Specialize Functions</w:t>
+      </w:r>
+      <w:r>
+        <w:rPr>
+          <w:color w:val="FF0000"/>
+        </w:rPr>
+        <w:t>(s)</w:t>
+      </w:r>
+      <w:r>
+        <w:rPr>
+          <w:color w:val="FF0000"/>
+        </w:rPr>
+        <w:t>:</w:t>
+      </w:r>
+    </w:p>
+    <w:p>
+      <w:pPr>
+        <w:pStyle w:val="ListParagraph"/>
+        <w:numPr>
+          <w:ilvl w:val="0"/>
+          <w:numId w:val="12"/>
+        </w:numPr>
+        <w:rPr>
+          <w:color w:val="FF0000"/>
+        </w:rPr>
+      </w:pPr>
+      <w:r>
+        <w:rPr>
+          <w:color w:val="FF0000"/>
+        </w:rPr>
+        <w:t>UpdateSelection</w:t>
+      </w:r>
+      <w:r>
+        <w:rPr>
+          <w:color w:val="FF0000"/>
+        </w:rPr>
+        <w:t>(void)</w:t>
+      </w:r>
+      <w:r>
+        <w:rPr>
+          <w:color w:val="FF0000"/>
+        </w:rPr>
+        <w:t xml:space="preserve"> – Handle the selection made by the user</w:t>
+      </w:r>
+    </w:p>
+    <w:p>
       <w:r>
         <w:t>Classes that should derive from this class</w:t>
       </w:r>
@@ -818,13 +975,61 @@
         <w:pStyle w:val="Heading3"/>
       </w:pPr>
       <w:r>
-        <w:lastRenderedPageBreak/>
         <w:t>Scene Manager Info</w:t>
       </w:r>
     </w:p>
     <w:p>
       <w:r>
         <w:t>Inherits from Scene Manager, specialize to display information and message to the user. Consist of a few buttons for the player to interact and changing of scene.</w:t>
+      </w:r>
+    </w:p>
+    <w:p>
+      <w:pPr>
+        <w:rPr>
+          <w:color w:val="FF0000"/>
+        </w:rPr>
+      </w:pPr>
+      <w:r>
+        <w:rPr>
+          <w:color w:val="FF0000"/>
+        </w:rPr>
+        <w:t>Specialize Function(s):</w:t>
+      </w:r>
+    </w:p>
+    <w:p>
+      <w:pPr>
+        <w:pStyle w:val="ListParagraph"/>
+        <w:numPr>
+          <w:ilvl w:val="0"/>
+          <w:numId w:val="13"/>
+        </w:numPr>
+        <w:rPr>
+          <w:color w:val="FF0000"/>
+        </w:rPr>
+      </w:pPr>
+      <w:r>
+        <w:rPr>
+          <w:color w:val="FF0000"/>
+        </w:rPr>
+        <w:t>RenderInfo(void) – Display info that are already predefined</w:t>
+      </w:r>
+    </w:p>
+    <w:p>
+      <w:pPr>
+        <w:pStyle w:val="ListParagraph"/>
+        <w:numPr>
+          <w:ilvl w:val="0"/>
+          <w:numId w:val="13"/>
+        </w:numPr>
+        <w:rPr>
+          <w:color w:val="FF0000"/>
+        </w:rPr>
+      </w:pPr>
+      <w:r>
+        <w:rPr>
+          <w:color w:val="FF0000"/>
+        </w:rPr>
+        <w:t>RenderInfo(string) – Display info outside of the class</w:t>
       </w:r>
     </w:p>
     <w:p>
@@ -880,6 +1085,7 @@
         <w:pStyle w:val="Heading2"/>
       </w:pPr>
       <w:r>
+        <w:lastRenderedPageBreak/>
         <w:t xml:space="preserve">Input </w:t>
       </w:r>
       <w:r>
@@ -1094,8 +1300,6 @@
       <w:r>
         <w:t>Button3D</w:t>
       </w:r>
-      <w:bookmarkStart w:id="0" w:name="_GoBack"/>
-      <w:bookmarkEnd w:id="0"/>
     </w:p>
     <w:p>
       <w:pPr>
@@ -4605,6 +4809,232 @@
     </w:lvl>
   </w:abstractNum>
   <w:abstractNum w:abstractNumId="6" w15:restartNumberingAfterBreak="0">
+    <w:nsid w:val="469500E4"/>
+    <w:multiLevelType w:val="hybridMultilevel"/>
+    <w:tmpl w:val="BCF0C2BA"/>
+    <w:lvl w:ilvl="0" w:tplc="48090001">
+      <w:start w:val="1"/>
+      <w:numFmt w:val="bullet"/>
+      <w:lvlText w:val=""/>
+      <w:lvlJc w:val="left"/>
+      <w:pPr>
+        <w:ind w:left="720" w:hanging="360"/>
+      </w:pPr>
+      <w:rPr>
+        <w:rFonts w:ascii="Symbol" w:hAnsi="Symbol" w:hint="default"/>
+      </w:rPr>
+    </w:lvl>
+    <w:lvl w:ilvl="1" w:tplc="48090003" w:tentative="1">
+      <w:start w:val="1"/>
+      <w:numFmt w:val="bullet"/>
+      <w:lvlText w:val="o"/>
+      <w:lvlJc w:val="left"/>
+      <w:pPr>
+        <w:ind w:left="1440" w:hanging="360"/>
+      </w:pPr>
+      <w:rPr>
+        <w:rFonts w:ascii="Courier New" w:hAnsi="Courier New" w:cs="Courier New" w:hint="default"/>
+      </w:rPr>
+    </w:lvl>
+    <w:lvl w:ilvl="2" w:tplc="48090005" w:tentative="1">
+      <w:start w:val="1"/>
+      <w:numFmt w:val="bullet"/>
+      <w:lvlText w:val=""/>
+      <w:lvlJc w:val="left"/>
+      <w:pPr>
+        <w:ind w:left="2160" w:hanging="360"/>
+      </w:pPr>
+      <w:rPr>
+        <w:rFonts w:ascii="Wingdings" w:hAnsi="Wingdings" w:hint="default"/>
+      </w:rPr>
+    </w:lvl>
+    <w:lvl w:ilvl="3" w:tplc="48090001" w:tentative="1">
+      <w:start w:val="1"/>
+      <w:numFmt w:val="bullet"/>
+      <w:lvlText w:val=""/>
+      <w:lvlJc w:val="left"/>
+      <w:pPr>
+        <w:ind w:left="2880" w:hanging="360"/>
+      </w:pPr>
+      <w:rPr>
+        <w:rFonts w:ascii="Symbol" w:hAnsi="Symbol" w:hint="default"/>
+      </w:rPr>
+    </w:lvl>
+    <w:lvl w:ilvl="4" w:tplc="48090003" w:tentative="1">
+      <w:start w:val="1"/>
+      <w:numFmt w:val="bullet"/>
+      <w:lvlText w:val="o"/>
+      <w:lvlJc w:val="left"/>
+      <w:pPr>
+        <w:ind w:left="3600" w:hanging="360"/>
+      </w:pPr>
+      <w:rPr>
+        <w:rFonts w:ascii="Courier New" w:hAnsi="Courier New" w:cs="Courier New" w:hint="default"/>
+      </w:rPr>
+    </w:lvl>
+    <w:lvl w:ilvl="5" w:tplc="48090005" w:tentative="1">
+      <w:start w:val="1"/>
+      <w:numFmt w:val="bullet"/>
+      <w:lvlText w:val=""/>
+      <w:lvlJc w:val="left"/>
+      <w:pPr>
+        <w:ind w:left="4320" w:hanging="360"/>
+      </w:pPr>
+      <w:rPr>
+        <w:rFonts w:ascii="Wingdings" w:hAnsi="Wingdings" w:hint="default"/>
+      </w:rPr>
+    </w:lvl>
+    <w:lvl w:ilvl="6" w:tplc="48090001" w:tentative="1">
+      <w:start w:val="1"/>
+      <w:numFmt w:val="bullet"/>
+      <w:lvlText w:val=""/>
+      <w:lvlJc w:val="left"/>
+      <w:pPr>
+        <w:ind w:left="5040" w:hanging="360"/>
+      </w:pPr>
+      <w:rPr>
+        <w:rFonts w:ascii="Symbol" w:hAnsi="Symbol" w:hint="default"/>
+      </w:rPr>
+    </w:lvl>
+    <w:lvl w:ilvl="7" w:tplc="48090003" w:tentative="1">
+      <w:start w:val="1"/>
+      <w:numFmt w:val="bullet"/>
+      <w:lvlText w:val="o"/>
+      <w:lvlJc w:val="left"/>
+      <w:pPr>
+        <w:ind w:left="5760" w:hanging="360"/>
+      </w:pPr>
+      <w:rPr>
+        <w:rFonts w:ascii="Courier New" w:hAnsi="Courier New" w:cs="Courier New" w:hint="default"/>
+      </w:rPr>
+    </w:lvl>
+    <w:lvl w:ilvl="8" w:tplc="48090005" w:tentative="1">
+      <w:start w:val="1"/>
+      <w:numFmt w:val="bullet"/>
+      <w:lvlText w:val=""/>
+      <w:lvlJc w:val="left"/>
+      <w:pPr>
+        <w:ind w:left="6480" w:hanging="360"/>
+      </w:pPr>
+      <w:rPr>
+        <w:rFonts w:ascii="Wingdings" w:hAnsi="Wingdings" w:hint="default"/>
+      </w:rPr>
+    </w:lvl>
+  </w:abstractNum>
+  <w:abstractNum w:abstractNumId="7" w15:restartNumberingAfterBreak="0">
+    <w:nsid w:val="53441EF4"/>
+    <w:multiLevelType w:val="hybridMultilevel"/>
+    <w:tmpl w:val="5B2867C6"/>
+    <w:lvl w:ilvl="0" w:tplc="48090001">
+      <w:start w:val="1"/>
+      <w:numFmt w:val="bullet"/>
+      <w:lvlText w:val=""/>
+      <w:lvlJc w:val="left"/>
+      <w:pPr>
+        <w:ind w:left="720" w:hanging="360"/>
+      </w:pPr>
+      <w:rPr>
+        <w:rFonts w:ascii="Symbol" w:hAnsi="Symbol" w:hint="default"/>
+      </w:rPr>
+    </w:lvl>
+    <w:lvl w:ilvl="1" w:tplc="48090003" w:tentative="1">
+      <w:start w:val="1"/>
+      <w:numFmt w:val="bullet"/>
+      <w:lvlText w:val="o"/>
+      <w:lvlJc w:val="left"/>
+      <w:pPr>
+        <w:ind w:left="1440" w:hanging="360"/>
+      </w:pPr>
+      <w:rPr>
+        <w:rFonts w:ascii="Courier New" w:hAnsi="Courier New" w:cs="Courier New" w:hint="default"/>
+      </w:rPr>
+    </w:lvl>
+    <w:lvl w:ilvl="2" w:tplc="48090005" w:tentative="1">
+      <w:start w:val="1"/>
+      <w:numFmt w:val="bullet"/>
+      <w:lvlText w:val=""/>
+      <w:lvlJc w:val="left"/>
+      <w:pPr>
+        <w:ind w:left="2160" w:hanging="360"/>
+      </w:pPr>
+      <w:rPr>
+        <w:rFonts w:ascii="Wingdings" w:hAnsi="Wingdings" w:hint="default"/>
+      </w:rPr>
+    </w:lvl>
+    <w:lvl w:ilvl="3" w:tplc="48090001" w:tentative="1">
+      <w:start w:val="1"/>
+      <w:numFmt w:val="bullet"/>
+      <w:lvlText w:val=""/>
+      <w:lvlJc w:val="left"/>
+      <w:pPr>
+        <w:ind w:left="2880" w:hanging="360"/>
+      </w:pPr>
+      <w:rPr>
+        <w:rFonts w:ascii="Symbol" w:hAnsi="Symbol" w:hint="default"/>
+      </w:rPr>
+    </w:lvl>
+    <w:lvl w:ilvl="4" w:tplc="48090003" w:tentative="1">
+      <w:start w:val="1"/>
+      <w:numFmt w:val="bullet"/>
+      <w:lvlText w:val="o"/>
+      <w:lvlJc w:val="left"/>
+      <w:pPr>
+        <w:ind w:left="3600" w:hanging="360"/>
+      </w:pPr>
+      <w:rPr>
+        <w:rFonts w:ascii="Courier New" w:hAnsi="Courier New" w:cs="Courier New" w:hint="default"/>
+      </w:rPr>
+    </w:lvl>
+    <w:lvl w:ilvl="5" w:tplc="48090005" w:tentative="1">
+      <w:start w:val="1"/>
+      <w:numFmt w:val="bullet"/>
+      <w:lvlText w:val=""/>
+      <w:lvlJc w:val="left"/>
+      <w:pPr>
+        <w:ind w:left="4320" w:hanging="360"/>
+      </w:pPr>
+      <w:rPr>
+        <w:rFonts w:ascii="Wingdings" w:hAnsi="Wingdings" w:hint="default"/>
+      </w:rPr>
+    </w:lvl>
+    <w:lvl w:ilvl="6" w:tplc="48090001" w:tentative="1">
+      <w:start w:val="1"/>
+      <w:numFmt w:val="bullet"/>
+      <w:lvlText w:val=""/>
+      <w:lvlJc w:val="left"/>
+      <w:pPr>
+        <w:ind w:left="5040" w:hanging="360"/>
+      </w:pPr>
+      <w:rPr>
+        <w:rFonts w:ascii="Symbol" w:hAnsi="Symbol" w:hint="default"/>
+      </w:rPr>
+    </w:lvl>
+    <w:lvl w:ilvl="7" w:tplc="48090003" w:tentative="1">
+      <w:start w:val="1"/>
+      <w:numFmt w:val="bullet"/>
+      <w:lvlText w:val="o"/>
+      <w:lvlJc w:val="left"/>
+      <w:pPr>
+        <w:ind w:left="5760" w:hanging="360"/>
+      </w:pPr>
+      <w:rPr>
+        <w:rFonts w:ascii="Courier New" w:hAnsi="Courier New" w:cs="Courier New" w:hint="default"/>
+      </w:rPr>
+    </w:lvl>
+    <w:lvl w:ilvl="8" w:tplc="48090005" w:tentative="1">
+      <w:start w:val="1"/>
+      <w:numFmt w:val="bullet"/>
+      <w:lvlText w:val=""/>
+      <w:lvlJc w:val="left"/>
+      <w:pPr>
+        <w:ind w:left="6480" w:hanging="360"/>
+      </w:pPr>
+      <w:rPr>
+        <w:rFonts w:ascii="Wingdings" w:hAnsi="Wingdings" w:hint="default"/>
+      </w:rPr>
+    </w:lvl>
+  </w:abstractNum>
+  <w:abstractNum w:abstractNumId="8" w15:restartNumberingAfterBreak="0">
     <w:nsid w:val="5A7B747B"/>
     <w:multiLevelType w:val="hybridMultilevel"/>
     <w:tmpl w:val="ACE67FBC"/>
@@ -4717,7 +5147,7 @@
       </w:rPr>
     </w:lvl>
   </w:abstractNum>
-  <w:abstractNum w:abstractNumId="7" w15:restartNumberingAfterBreak="0">
+  <w:abstractNum w:abstractNumId="9" w15:restartNumberingAfterBreak="0">
     <w:nsid w:val="5E357237"/>
     <w:multiLevelType w:val="hybridMultilevel"/>
     <w:tmpl w:val="0A12A816"/>
@@ -4830,7 +5260,7 @@
       </w:rPr>
     </w:lvl>
   </w:abstractNum>
-  <w:abstractNum w:abstractNumId="8" w15:restartNumberingAfterBreak="0">
+  <w:abstractNum w:abstractNumId="10" w15:restartNumberingAfterBreak="0">
     <w:nsid w:val="6BC3640D"/>
     <w:multiLevelType w:val="hybridMultilevel"/>
     <w:tmpl w:val="2EA6E3A0"/>
@@ -4943,7 +5373,7 @@
       </w:rPr>
     </w:lvl>
   </w:abstractNum>
-  <w:abstractNum w:abstractNumId="9" w15:restartNumberingAfterBreak="0">
+  <w:abstractNum w:abstractNumId="11" w15:restartNumberingAfterBreak="0">
     <w:nsid w:val="758705EA"/>
     <w:multiLevelType w:val="hybridMultilevel"/>
     <w:tmpl w:val="30D6F93A"/>
@@ -5056,7 +5486,7 @@
       </w:rPr>
     </w:lvl>
   </w:abstractNum>
-  <w:abstractNum w:abstractNumId="10" w15:restartNumberingAfterBreak="0">
+  <w:abstractNum w:abstractNumId="12" w15:restartNumberingAfterBreak="0">
     <w:nsid w:val="7A630893"/>
     <w:multiLevelType w:val="hybridMultilevel"/>
     <w:tmpl w:val="4F8AED36"/>
@@ -5176,16 +5606,16 @@
     <w:abstractNumId w:val="4"/>
   </w:num>
   <w:num w:numId="3">
-    <w:abstractNumId w:val="9"/>
+    <w:abstractNumId w:val="11"/>
   </w:num>
   <w:num w:numId="4">
-    <w:abstractNumId w:val="8"/>
+    <w:abstractNumId w:val="10"/>
   </w:num>
   <w:num w:numId="5">
-    <w:abstractNumId w:val="10"/>
+    <w:abstractNumId w:val="12"/>
   </w:num>
   <w:num w:numId="6">
-    <w:abstractNumId w:val="7"/>
+    <w:abstractNumId w:val="9"/>
   </w:num>
   <w:num w:numId="7">
     <w:abstractNumId w:val="2"/>
@@ -5194,13 +5624,19 @@
     <w:abstractNumId w:val="1"/>
   </w:num>
   <w:num w:numId="9">
-    <w:abstractNumId w:val="6"/>
+    <w:abstractNumId w:val="8"/>
   </w:num>
   <w:num w:numId="10">
     <w:abstractNumId w:val="3"/>
   </w:num>
   <w:num w:numId="11">
     <w:abstractNumId w:val="5"/>
+  </w:num>
+  <w:num w:numId="12">
+    <w:abstractNumId w:val="6"/>
+  </w:num>
+  <w:num w:numId="13">
+    <w:abstractNumId w:val="7"/>
   </w:num>
 </w:numbering>
 </file>

</xml_diff>

<commit_message>
Trying legit pushing and popping of states but menu state is not rendering the 2nd time
</commit_message>
<xml_diff>
--- a/Design.docx
+++ b/Design.docx
@@ -25,6 +25,25 @@
     <w:p>
       <w:pPr>
         <w:rPr>
+          <w:szCs w:val="28"/>
+        </w:rPr>
+      </w:pPr>
+      <w:r>
+        <w:rPr>
+          <w:szCs w:val="28"/>
+        </w:rPr>
+        <w:t>Change Log</w:t>
+      </w:r>
+      <w:r>
+        <w:rPr>
+          <w:szCs w:val="28"/>
+        </w:rPr>
+        <w:t xml:space="preserve">: </w:t>
+      </w:r>
+    </w:p>
+    <w:p>
+      <w:pPr>
+        <w:rPr>
           <w:color w:val="FF0000"/>
           <w:szCs w:val="28"/>
         </w:rPr>
@@ -34,75 +53,76 @@
           <w:color w:val="FF0000"/>
           <w:szCs w:val="28"/>
         </w:rPr>
-        <w:t>Update</w:t>
-      </w:r>
-      <w:r>
+        <w:t>21 – 11 – 2015</w:t>
+      </w:r>
+    </w:p>
+    <w:p>
+      <w:pPr>
         <w:rPr>
           <w:color w:val="FF0000"/>
           <w:szCs w:val="28"/>
         </w:rPr>
-        <w:t xml:space="preserve">s: </w:t>
-      </w:r>
+      </w:pPr>
       <w:r>
         <w:rPr>
           <w:color w:val="FF0000"/>
           <w:szCs w:val="28"/>
         </w:rPr>
-        <w:t>19 –</w:t>
-      </w:r>
-      <w:r>
-        <w:rPr>
-          <w:color w:val="FF0000"/>
-          <w:szCs w:val="28"/>
-        </w:rPr>
-        <w:t xml:space="preserve"> 11 - 2015</w:t>
-      </w:r>
-    </w:p>
-    <w:p>
-      <w:pPr>
-        <w:rPr>
-          <w:color w:val="FF0000"/>
-          <w:szCs w:val="28"/>
-        </w:rPr>
-      </w:pPr>
-      <w:r>
-        <w:rPr>
-          <w:color w:val="FF0000"/>
-          <w:szCs w:val="28"/>
-        </w:rPr>
-        <w:t>Removed cpps of the 3 inherited scene managers (selection, info, gameplay) and moved the codes to header.</w:t>
-      </w:r>
-      <w:r>
-        <w:rPr>
-          <w:color w:val="FF0000"/>
-          <w:szCs w:val="28"/>
-        </w:rPr>
-        <w:t xml:space="preserve"> Child classes (individual scenes) should still inherit from them.</w:t>
-      </w:r>
-    </w:p>
-    <w:p>
-      <w:pPr>
-        <w:rPr>
-          <w:color w:val="FF0000"/>
-          <w:szCs w:val="28"/>
-        </w:rPr>
-      </w:pPr>
-      <w:r>
-        <w:rPr>
-          <w:color w:val="FF0000"/>
-          <w:szCs w:val="28"/>
-        </w:rPr>
-        <w:t>Previous gameStates (MenuState, PlayState) are now used as template for individual gameStates. Inherit direct</w:t>
-      </w:r>
-      <w:r>
-        <w:rPr>
-          <w:color w:val="FF0000"/>
-          <w:szCs w:val="28"/>
-        </w:rPr>
-        <w:t>ly from GameState, do not inherit from MenuState/PlayState.</w:t>
+        <w:t>Removed 3 gameStates templates (menu, game, option). Implemented third person camera (WL). Edited gameStateManager to do legit pushing and popping of states.</w:t>
       </w:r>
       <w:bookmarkStart w:id="0" w:name="_GoBack"/>
       <w:bookmarkEnd w:id="0"/>
+    </w:p>
+    <w:p>
+      <w:pPr>
+        <w:rPr>
+          <w:szCs w:val="28"/>
+        </w:rPr>
+      </w:pPr>
+      <w:r>
+        <w:rPr>
+          <w:szCs w:val="28"/>
+        </w:rPr>
+        <w:t>19 – 11 - 2015</w:t>
+      </w:r>
+    </w:p>
+    <w:p>
+      <w:pPr>
+        <w:rPr>
+          <w:szCs w:val="28"/>
+        </w:rPr>
+      </w:pPr>
+      <w:r>
+        <w:rPr>
+          <w:szCs w:val="28"/>
+        </w:rPr>
+        <w:t>Removed cpps of the 3 inherited scene managers (selection, info, gameplay) and moved the codes to header.</w:t>
+      </w:r>
+      <w:r>
+        <w:rPr>
+          <w:szCs w:val="28"/>
+        </w:rPr>
+        <w:t xml:space="preserve"> Child classes (individual scenes) should still inherit from them.</w:t>
+      </w:r>
+    </w:p>
+    <w:p>
+      <w:pPr>
+        <w:rPr>
+          <w:szCs w:val="28"/>
+        </w:rPr>
+      </w:pPr>
+      <w:r>
+        <w:rPr>
+          <w:szCs w:val="28"/>
+        </w:rPr>
+        <w:t>Previous gameStates (MenuState, PlayState) are now used as template for individual gameStates. Inherit direct</w:t>
+      </w:r>
+      <w:r>
+        <w:rPr>
+          <w:szCs w:val="28"/>
+        </w:rPr>
+        <w:t>ly from GameState, do not inherit from MenuState/PlayState.</w:t>
+      </w:r>
     </w:p>
     <w:p>
       <w:pPr>
@@ -218,6 +238,7 @@
         <w:rPr>
           <w:szCs w:val="28"/>
         </w:rPr>
+        <w:lastRenderedPageBreak/>
         <w:t>1 keyboard handler</w:t>
       </w:r>
     </w:p>
@@ -280,7 +301,6 @@
         <w:pStyle w:val="Heading2"/>
       </w:pPr>
       <w:r>
-        <w:lastRenderedPageBreak/>
         <w:t>Game States</w:t>
       </w:r>
     </w:p>
@@ -481,6 +501,7 @@
         <w:pStyle w:val="Heading2"/>
       </w:pPr>
       <w:r>
+        <w:lastRenderedPageBreak/>
         <w:t>Resource Handler</w:t>
       </w:r>
     </w:p>
@@ -543,7 +564,6 @@
         <w:rPr>
           <w:szCs w:val="28"/>
         </w:rPr>
-        <w:lastRenderedPageBreak/>
         <w:t>1 Texture Container</w:t>
       </w:r>
     </w:p>
@@ -815,6 +835,7 @@
         <w:rPr>
           <w:szCs w:val="28"/>
         </w:rPr>
+        <w:lastRenderedPageBreak/>
         <w:t>Rendering functions</w:t>
       </w:r>
     </w:p>
@@ -850,28 +871,13 @@
       </w:r>
     </w:p>
     <w:p>
-      <w:pPr>
-        <w:rPr>
-          <w:color w:val="FF0000"/>
-        </w:rPr>
-      </w:pPr>
-      <w:r>
-        <w:rPr>
-          <w:color w:val="FF0000"/>
-        </w:rPr>
-        <w:lastRenderedPageBreak/>
+      <w:r>
         <w:t>Specialize Functions</w:t>
       </w:r>
       <w:r>
-        <w:rPr>
-          <w:color w:val="FF0000"/>
-        </w:rPr>
         <w:t>(s)</w:t>
       </w:r>
       <w:r>
-        <w:rPr>
-          <w:color w:val="FF0000"/>
-        </w:rPr>
         <w:t>:</w:t>
       </w:r>
     </w:p>
@@ -882,26 +888,14 @@
           <w:ilvl w:val="0"/>
           <w:numId w:val="12"/>
         </w:numPr>
-        <w:rPr>
-          <w:color w:val="FF0000"/>
-        </w:rPr>
-      </w:pPr>
-      <w:r>
-        <w:rPr>
-          <w:color w:val="FF0000"/>
-        </w:rPr>
+      </w:pPr>
+      <w:r>
         <w:t>UpdateSelection</w:t>
       </w:r>
       <w:r>
-        <w:rPr>
-          <w:color w:val="FF0000"/>
-        </w:rPr>
         <w:t>(void)</w:t>
       </w:r>
       <w:r>
-        <w:rPr>
-          <w:color w:val="FF0000"/>
-        </w:rPr>
         <w:t xml:space="preserve"> – Handle the selection made by the user</w:t>
       </w:r>
     </w:p>
@@ -984,15 +978,7 @@
       </w:r>
     </w:p>
     <w:p>
-      <w:pPr>
-        <w:rPr>
-          <w:color w:val="FF0000"/>
-        </w:rPr>
-      </w:pPr>
-      <w:r>
-        <w:rPr>
-          <w:color w:val="FF0000"/>
-        </w:rPr>
+      <w:r>
         <w:t>Specialize Function(s):</w:t>
       </w:r>
     </w:p>
@@ -1003,14 +989,8 @@
           <w:ilvl w:val="0"/>
           <w:numId w:val="13"/>
         </w:numPr>
-        <w:rPr>
-          <w:color w:val="FF0000"/>
-        </w:rPr>
-      </w:pPr>
-      <w:r>
-        <w:rPr>
-          <w:color w:val="FF0000"/>
-        </w:rPr>
+      </w:pPr>
+      <w:r>
         <w:t>RenderInfo(void) – Display info that are already predefined</w:t>
       </w:r>
     </w:p>
@@ -1021,14 +1001,8 @@
           <w:ilvl w:val="0"/>
           <w:numId w:val="13"/>
         </w:numPr>
-        <w:rPr>
-          <w:color w:val="FF0000"/>
-        </w:rPr>
-      </w:pPr>
-      <w:r>
-        <w:rPr>
-          <w:color w:val="FF0000"/>
-        </w:rPr>
+      </w:pPr>
+      <w:r>
         <w:t>RenderInfo(string) – Display info outside of the class</w:t>
       </w:r>
     </w:p>
@@ -1046,6 +1020,7 @@
         </w:numPr>
       </w:pPr>
       <w:r>
+        <w:lastRenderedPageBreak/>
         <w:t>Instruction Scene</w:t>
       </w:r>
     </w:p>
@@ -1085,7 +1060,6 @@
         <w:pStyle w:val="Heading2"/>
       </w:pPr>
       <w:r>
-        <w:lastRenderedPageBreak/>
         <w:t xml:space="preserve">Input </w:t>
       </w:r>
       <w:r>

</xml_diff>

<commit_message>
Added pause state and pause scene and override functions to override update and render
</commit_message>
<xml_diff>
--- a/Design.docx
+++ b/Design.docx
@@ -53,7 +53,7 @@
           <w:color w:val="FF0000"/>
           <w:szCs w:val="28"/>
         </w:rPr>
-        <w:t>21 – 11 – 2015</w:t>
+        <w:t>24 – 11 – 2015</w:t>
       </w:r>
     </w:p>
     <w:p>
@@ -68,7 +68,7 @@
           <w:color w:val="FF0000"/>
           <w:szCs w:val="28"/>
         </w:rPr>
-        <w:t>Removed 3 gameStates templates (menu, game, option). Implemented third person camera (WL). Edited gameStateManager to do legit pushing and popping of states.</w:t>
+        <w:t>Legit pushing and popping of states are working perfectly (Princeton). Added pause state and pause scene to test gameStateManagerOverride functions. Functions are working.</w:t>
       </w:r>
       <w:bookmarkStart w:id="0" w:name="_GoBack"/>
       <w:bookmarkEnd w:id="0"/>
@@ -83,6 +83,32 @@
         <w:rPr>
           <w:szCs w:val="28"/>
         </w:rPr>
+        <w:t>21 – 11 – 2015</w:t>
+      </w:r>
+    </w:p>
+    <w:p>
+      <w:pPr>
+        <w:rPr>
+          <w:szCs w:val="28"/>
+        </w:rPr>
+      </w:pPr>
+      <w:r>
+        <w:rPr>
+          <w:szCs w:val="28"/>
+        </w:rPr>
+        <w:t>Removed 3 gameStates templates (menu, game, option). Implemented third person camera (WL). Edited gameStateManager to do legit pushing and popping of states.</w:t>
+      </w:r>
+    </w:p>
+    <w:p>
+      <w:pPr>
+        <w:rPr>
+          <w:szCs w:val="28"/>
+        </w:rPr>
+      </w:pPr>
+      <w:r>
+        <w:rPr>
+          <w:szCs w:val="28"/>
+        </w:rPr>
         <w:t>19 – 11 - 2015</w:t>
       </w:r>
     </w:p>
@@ -162,6 +188,7 @@
         <w:rPr>
           <w:rFonts w:asciiTheme="minorHAnsi" w:hAnsiTheme="minorHAnsi"/>
         </w:rPr>
+        <w:lastRenderedPageBreak/>
         <w:t xml:space="preserve">Main </w:t>
       </w:r>
       <w:r>
@@ -238,7 +265,6 @@
         <w:rPr>
           <w:szCs w:val="28"/>
         </w:rPr>
-        <w:lastRenderedPageBreak/>
         <w:t>1 keyboard handler</w:t>
       </w:r>
     </w:p>
@@ -439,6 +465,7 @@
         <w:rPr>
           <w:szCs w:val="28"/>
         </w:rPr>
+        <w:lastRenderedPageBreak/>
         <w:t>Examples:</w:t>
       </w:r>
     </w:p>
@@ -501,7 +528,6 @@
         <w:pStyle w:val="Heading2"/>
       </w:pPr>
       <w:r>
-        <w:lastRenderedPageBreak/>
         <w:t>Resource Handler</w:t>
       </w:r>
     </w:p>
@@ -725,6 +751,7 @@
         <w:pStyle w:val="Heading2"/>
       </w:pPr>
       <w:r>
+        <w:lastRenderedPageBreak/>
         <w:t>S</w:t>
       </w:r>
       <w:r>
@@ -835,7 +862,6 @@
         <w:rPr>
           <w:szCs w:val="28"/>
         </w:rPr>
-        <w:lastRenderedPageBreak/>
         <w:t>Rendering functions</w:t>
       </w:r>
     </w:p>
@@ -979,6 +1005,7 @@
     </w:p>
     <w:p>
       <w:r>
+        <w:lastRenderedPageBreak/>
         <w:t>Specialize Function(s):</w:t>
       </w:r>
     </w:p>
@@ -1020,7 +1047,6 @@
         </w:numPr>
       </w:pPr>
       <w:r>
-        <w:lastRenderedPageBreak/>
         <w:t>Instruction Scene</w:t>
       </w:r>
     </w:p>

</xml_diff>

<commit_message>
Updated sceneManagerCMMenu to config itself from the textfile (camera, light, buttons etc) Read Desgin.doc for more info
</commit_message>
<xml_diff>
--- a/Design.docx
+++ b/Design.docx
@@ -53,25 +53,63 @@
           <w:color w:val="FF0000"/>
           <w:szCs w:val="28"/>
         </w:rPr>
+        <w:t>26 – 11 – 2015</w:t>
+      </w:r>
+    </w:p>
+    <w:p>
+      <w:pPr>
+        <w:rPr>
+          <w:color w:val="FF0000"/>
+          <w:szCs w:val="28"/>
+        </w:rPr>
+      </w:pPr>
+      <w:r>
+        <w:rPr>
+          <w:color w:val="FF0000"/>
+          <w:szCs w:val="28"/>
+        </w:rPr>
+        <w:t>Changed the current “Text” on screen to legit buttons in the menu scene yet to implement collision check.</w:t>
+      </w:r>
+      <w:r>
+        <w:rPr>
+          <w:color w:val="FF0000"/>
+          <w:szCs w:val="28"/>
+        </w:rPr>
+        <w:t xml:space="preserve"> All the sceneManagers now has a config function to handle text file configuration for each scene.</w:t>
+      </w:r>
+      <w:r>
+        <w:rPr>
+          <w:color w:val="FF0000"/>
+          <w:szCs w:val="28"/>
+        </w:rPr>
+        <w:t xml:space="preserve"> Added a new SceneManagerTransition for transition between scenes and buy time to delay input (use for splash/loading/transition screens). </w:t>
+      </w:r>
+    </w:p>
+    <w:p>
+      <w:pPr>
+        <w:rPr>
+          <w:szCs w:val="28"/>
+        </w:rPr>
+      </w:pPr>
+      <w:r>
+        <w:rPr>
+          <w:szCs w:val="28"/>
+        </w:rPr>
         <w:t>24 – 11 – 2015</w:t>
       </w:r>
     </w:p>
     <w:p>
       <w:pPr>
         <w:rPr>
-          <w:color w:val="FF0000"/>
-          <w:szCs w:val="28"/>
-        </w:rPr>
-      </w:pPr>
-      <w:r>
-        <w:rPr>
-          <w:color w:val="FF0000"/>
+          <w:szCs w:val="28"/>
+        </w:rPr>
+      </w:pPr>
+      <w:r>
+        <w:rPr>
           <w:szCs w:val="28"/>
         </w:rPr>
         <w:t>Legit pushing and popping of states are working perfectly (Princeton). Added pause state and pause scene to test gameStateManagerOverride functions. Functions are working.</w:t>
       </w:r>
-      <w:bookmarkStart w:id="0" w:name="_GoBack"/>
-      <w:bookmarkEnd w:id="0"/>
     </w:p>
     <w:p>
       <w:pPr>
@@ -188,7 +226,6 @@
         <w:rPr>
           <w:rFonts w:asciiTheme="minorHAnsi" w:hAnsiTheme="minorHAnsi"/>
         </w:rPr>
-        <w:lastRenderedPageBreak/>
         <w:t xml:space="preserve">Main </w:t>
       </w:r>
       <w:r>
@@ -431,6 +468,7 @@
         </w:rPr>
       </w:pPr>
       <w:r>
+        <w:lastRenderedPageBreak/>
         <w:t>Handlers</w:t>
       </w:r>
     </w:p>
@@ -465,7 +503,6 @@
         <w:rPr>
           <w:szCs w:val="28"/>
         </w:rPr>
-        <w:lastRenderedPageBreak/>
         <w:t>Examples:</w:t>
       </w:r>
     </w:p>
@@ -701,6 +738,7 @@
         <w:rPr>
           <w:szCs w:val="28"/>
         </w:rPr>
+        <w:lastRenderedPageBreak/>
         <w:t>Consists of:</w:t>
       </w:r>
     </w:p>
@@ -751,7 +789,6 @@
         <w:pStyle w:val="Heading2"/>
       </w:pPr>
       <w:r>
-        <w:lastRenderedPageBreak/>
         <w:t>S</w:t>
       </w:r>
       <w:r>
@@ -995,6 +1032,7 @@
         <w:pStyle w:val="Heading3"/>
       </w:pPr>
       <w:r>
+        <w:lastRenderedPageBreak/>
         <w:t>Scene Manager Info</w:t>
       </w:r>
     </w:p>
@@ -1005,7 +1043,6 @@
     </w:p>
     <w:p>
       <w:r>
-        <w:lastRenderedPageBreak/>
         <w:t>Specialize Function(s):</w:t>
       </w:r>
     </w:p>
@@ -1079,6 +1116,175 @@
       </w:r>
       <w:r>
         <w:t>hild class should be Game Scene.</w:t>
+      </w:r>
+    </w:p>
+    <w:p>
+      <w:pPr>
+        <w:pStyle w:val="Heading3"/>
+        <w:rPr>
+          <w:color w:val="FF0000"/>
+        </w:rPr>
+      </w:pPr>
+      <w:r>
+        <w:rPr>
+          <w:color w:val="FF0000"/>
+        </w:rPr>
+        <w:t xml:space="preserve">Scene Manager </w:t>
+      </w:r>
+      <w:r>
+        <w:rPr>
+          <w:color w:val="FF0000"/>
+        </w:rPr>
+        <w:t>Transition</w:t>
+      </w:r>
+    </w:p>
+    <w:p>
+      <w:pPr>
+        <w:rPr>
+          <w:color w:val="FF0000"/>
+        </w:rPr>
+      </w:pPr>
+      <w:r>
+        <w:rPr>
+          <w:color w:val="FF0000"/>
+        </w:rPr>
+        <w:t xml:space="preserve">Inherits from Scene Manager, </w:t>
+      </w:r>
+      <w:r>
+        <w:rPr>
+          <w:color w:val="FF0000"/>
+        </w:rPr>
+        <w:t>for transition of scenes.</w:t>
+      </w:r>
+    </w:p>
+    <w:p>
+      <w:pPr>
+        <w:rPr>
+          <w:color w:val="FF0000"/>
+        </w:rPr>
+      </w:pPr>
+      <w:r>
+        <w:rPr>
+          <w:color w:val="FF0000"/>
+        </w:rPr>
+        <w:t>Primary parameters include</w:t>
+      </w:r>
+    </w:p>
+    <w:p>
+      <w:pPr>
+        <w:pStyle w:val="ListParagraph"/>
+        <w:numPr>
+          <w:ilvl w:val="0"/>
+          <w:numId w:val="14"/>
+        </w:numPr>
+        <w:rPr>
+          <w:color w:val="FF0000"/>
+        </w:rPr>
+      </w:pPr>
+      <w:r>
+        <w:rPr>
+          <w:color w:val="FF0000"/>
+        </w:rPr>
+        <w:t>Run (bool)</w:t>
+      </w:r>
+    </w:p>
+    <w:p>
+      <w:pPr>
+        <w:pStyle w:val="ListParagraph"/>
+        <w:numPr>
+          <w:ilvl w:val="0"/>
+          <w:numId w:val="14"/>
+        </w:numPr>
+        <w:rPr>
+          <w:color w:val="FF0000"/>
+        </w:rPr>
+      </w:pPr>
+      <w:r>
+        <w:rPr>
+          <w:color w:val="FF0000"/>
+        </w:rPr>
+        <w:t>Repeat (bool)</w:t>
+      </w:r>
+    </w:p>
+    <w:p>
+      <w:pPr>
+        <w:pStyle w:val="ListParagraph"/>
+        <w:numPr>
+          <w:ilvl w:val="0"/>
+          <w:numId w:val="14"/>
+        </w:numPr>
+        <w:rPr>
+          <w:color w:val="FF0000"/>
+        </w:rPr>
+      </w:pPr>
+      <w:r>
+        <w:rPr>
+          <w:color w:val="FF0000"/>
+        </w:rPr>
+        <w:t>Repeat count (int)</w:t>
+      </w:r>
+    </w:p>
+    <w:p>
+      <w:pPr>
+        <w:pStyle w:val="ListParagraph"/>
+        <w:numPr>
+          <w:ilvl w:val="0"/>
+          <w:numId w:val="14"/>
+        </w:numPr>
+        <w:rPr>
+          <w:color w:val="FF0000"/>
+        </w:rPr>
+      </w:pPr>
+      <w:r>
+        <w:rPr>
+          <w:color w:val="FF0000"/>
+        </w:rPr>
+        <w:t>Current count (int)</w:t>
+      </w:r>
+    </w:p>
+    <w:p>
+      <w:pPr>
+        <w:pStyle w:val="ListParagraph"/>
+        <w:numPr>
+          <w:ilvl w:val="0"/>
+          <w:numId w:val="14"/>
+        </w:numPr>
+        <w:rPr>
+          <w:color w:val="FF0000"/>
+        </w:rPr>
+      </w:pPr>
+      <w:r>
+        <w:rPr>
+          <w:color w:val="FF0000"/>
+        </w:rPr>
+        <w:t>Complete (bool)</w:t>
+      </w:r>
+    </w:p>
+    <w:p>
+      <w:pPr>
+        <w:pStyle w:val="ListParagraph"/>
+        <w:numPr>
+          <w:ilvl w:val="0"/>
+          <w:numId w:val="14"/>
+        </w:numPr>
+        <w:rPr>
+          <w:color w:val="FF0000"/>
+        </w:rPr>
+      </w:pPr>
+      <w:r>
+        <w:rPr>
+          <w:color w:val="FF0000"/>
+        </w:rPr>
+        <w:lastRenderedPageBreak/>
+        <w:t xml:space="preserve">shldExit </w:t>
+      </w:r>
+      <w:bookmarkStart w:id="0" w:name="_GoBack"/>
+      <w:bookmarkEnd w:id="0"/>
+      <w:r>
+        <w:rPr>
+          <w:color w:val="FF0000"/>
+        </w:rPr>
+        <w:t>(bool)</w:t>
       </w:r>
     </w:p>
     <w:p>
@@ -4809,6 +5015,119 @@
     </w:lvl>
   </w:abstractNum>
   <w:abstractNum w:abstractNumId="6" w15:restartNumberingAfterBreak="0">
+    <w:nsid w:val="40F7076B"/>
+    <w:multiLevelType w:val="hybridMultilevel"/>
+    <w:tmpl w:val="85744E50"/>
+    <w:lvl w:ilvl="0" w:tplc="48090001">
+      <w:start w:val="1"/>
+      <w:numFmt w:val="bullet"/>
+      <w:lvlText w:val=""/>
+      <w:lvlJc w:val="left"/>
+      <w:pPr>
+        <w:ind w:left="720" w:hanging="360"/>
+      </w:pPr>
+      <w:rPr>
+        <w:rFonts w:ascii="Symbol" w:hAnsi="Symbol" w:hint="default"/>
+      </w:rPr>
+    </w:lvl>
+    <w:lvl w:ilvl="1" w:tplc="48090003" w:tentative="1">
+      <w:start w:val="1"/>
+      <w:numFmt w:val="bullet"/>
+      <w:lvlText w:val="o"/>
+      <w:lvlJc w:val="left"/>
+      <w:pPr>
+        <w:ind w:left="1440" w:hanging="360"/>
+      </w:pPr>
+      <w:rPr>
+        <w:rFonts w:ascii="Courier New" w:hAnsi="Courier New" w:cs="Courier New" w:hint="default"/>
+      </w:rPr>
+    </w:lvl>
+    <w:lvl w:ilvl="2" w:tplc="48090005" w:tentative="1">
+      <w:start w:val="1"/>
+      <w:numFmt w:val="bullet"/>
+      <w:lvlText w:val=""/>
+      <w:lvlJc w:val="left"/>
+      <w:pPr>
+        <w:ind w:left="2160" w:hanging="360"/>
+      </w:pPr>
+      <w:rPr>
+        <w:rFonts w:ascii="Wingdings" w:hAnsi="Wingdings" w:hint="default"/>
+      </w:rPr>
+    </w:lvl>
+    <w:lvl w:ilvl="3" w:tplc="48090001" w:tentative="1">
+      <w:start w:val="1"/>
+      <w:numFmt w:val="bullet"/>
+      <w:lvlText w:val=""/>
+      <w:lvlJc w:val="left"/>
+      <w:pPr>
+        <w:ind w:left="2880" w:hanging="360"/>
+      </w:pPr>
+      <w:rPr>
+        <w:rFonts w:ascii="Symbol" w:hAnsi="Symbol" w:hint="default"/>
+      </w:rPr>
+    </w:lvl>
+    <w:lvl w:ilvl="4" w:tplc="48090003" w:tentative="1">
+      <w:start w:val="1"/>
+      <w:numFmt w:val="bullet"/>
+      <w:lvlText w:val="o"/>
+      <w:lvlJc w:val="left"/>
+      <w:pPr>
+        <w:ind w:left="3600" w:hanging="360"/>
+      </w:pPr>
+      <w:rPr>
+        <w:rFonts w:ascii="Courier New" w:hAnsi="Courier New" w:cs="Courier New" w:hint="default"/>
+      </w:rPr>
+    </w:lvl>
+    <w:lvl w:ilvl="5" w:tplc="48090005" w:tentative="1">
+      <w:start w:val="1"/>
+      <w:numFmt w:val="bullet"/>
+      <w:lvlText w:val=""/>
+      <w:lvlJc w:val="left"/>
+      <w:pPr>
+        <w:ind w:left="4320" w:hanging="360"/>
+      </w:pPr>
+      <w:rPr>
+        <w:rFonts w:ascii="Wingdings" w:hAnsi="Wingdings" w:hint="default"/>
+      </w:rPr>
+    </w:lvl>
+    <w:lvl w:ilvl="6" w:tplc="48090001" w:tentative="1">
+      <w:start w:val="1"/>
+      <w:numFmt w:val="bullet"/>
+      <w:lvlText w:val=""/>
+      <w:lvlJc w:val="left"/>
+      <w:pPr>
+        <w:ind w:left="5040" w:hanging="360"/>
+      </w:pPr>
+      <w:rPr>
+        <w:rFonts w:ascii="Symbol" w:hAnsi="Symbol" w:hint="default"/>
+      </w:rPr>
+    </w:lvl>
+    <w:lvl w:ilvl="7" w:tplc="48090003" w:tentative="1">
+      <w:start w:val="1"/>
+      <w:numFmt w:val="bullet"/>
+      <w:lvlText w:val="o"/>
+      <w:lvlJc w:val="left"/>
+      <w:pPr>
+        <w:ind w:left="5760" w:hanging="360"/>
+      </w:pPr>
+      <w:rPr>
+        <w:rFonts w:ascii="Courier New" w:hAnsi="Courier New" w:cs="Courier New" w:hint="default"/>
+      </w:rPr>
+    </w:lvl>
+    <w:lvl w:ilvl="8" w:tplc="48090005" w:tentative="1">
+      <w:start w:val="1"/>
+      <w:numFmt w:val="bullet"/>
+      <w:lvlText w:val=""/>
+      <w:lvlJc w:val="left"/>
+      <w:pPr>
+        <w:ind w:left="6480" w:hanging="360"/>
+      </w:pPr>
+      <w:rPr>
+        <w:rFonts w:ascii="Wingdings" w:hAnsi="Wingdings" w:hint="default"/>
+      </w:rPr>
+    </w:lvl>
+  </w:abstractNum>
+  <w:abstractNum w:abstractNumId="7" w15:restartNumberingAfterBreak="0">
     <w:nsid w:val="469500E4"/>
     <w:multiLevelType w:val="hybridMultilevel"/>
     <w:tmpl w:val="BCF0C2BA"/>
@@ -4921,7 +5240,7 @@
       </w:rPr>
     </w:lvl>
   </w:abstractNum>
-  <w:abstractNum w:abstractNumId="7" w15:restartNumberingAfterBreak="0">
+  <w:abstractNum w:abstractNumId="8" w15:restartNumberingAfterBreak="0">
     <w:nsid w:val="53441EF4"/>
     <w:multiLevelType w:val="hybridMultilevel"/>
     <w:tmpl w:val="5B2867C6"/>
@@ -5034,7 +5353,7 @@
       </w:rPr>
     </w:lvl>
   </w:abstractNum>
-  <w:abstractNum w:abstractNumId="8" w15:restartNumberingAfterBreak="0">
+  <w:abstractNum w:abstractNumId="9" w15:restartNumberingAfterBreak="0">
     <w:nsid w:val="5A7B747B"/>
     <w:multiLevelType w:val="hybridMultilevel"/>
     <w:tmpl w:val="ACE67FBC"/>
@@ -5147,7 +5466,7 @@
       </w:rPr>
     </w:lvl>
   </w:abstractNum>
-  <w:abstractNum w:abstractNumId="9" w15:restartNumberingAfterBreak="0">
+  <w:abstractNum w:abstractNumId="10" w15:restartNumberingAfterBreak="0">
     <w:nsid w:val="5E357237"/>
     <w:multiLevelType w:val="hybridMultilevel"/>
     <w:tmpl w:val="0A12A816"/>
@@ -5260,7 +5579,7 @@
       </w:rPr>
     </w:lvl>
   </w:abstractNum>
-  <w:abstractNum w:abstractNumId="10" w15:restartNumberingAfterBreak="0">
+  <w:abstractNum w:abstractNumId="11" w15:restartNumberingAfterBreak="0">
     <w:nsid w:val="6BC3640D"/>
     <w:multiLevelType w:val="hybridMultilevel"/>
     <w:tmpl w:val="2EA6E3A0"/>
@@ -5373,7 +5692,7 @@
       </w:rPr>
     </w:lvl>
   </w:abstractNum>
-  <w:abstractNum w:abstractNumId="11" w15:restartNumberingAfterBreak="0">
+  <w:abstractNum w:abstractNumId="12" w15:restartNumberingAfterBreak="0">
     <w:nsid w:val="758705EA"/>
     <w:multiLevelType w:val="hybridMultilevel"/>
     <w:tmpl w:val="30D6F93A"/>
@@ -5486,7 +5805,7 @@
       </w:rPr>
     </w:lvl>
   </w:abstractNum>
-  <w:abstractNum w:abstractNumId="12" w15:restartNumberingAfterBreak="0">
+  <w:abstractNum w:abstractNumId="13" w15:restartNumberingAfterBreak="0">
     <w:nsid w:val="7A630893"/>
     <w:multiLevelType w:val="hybridMultilevel"/>
     <w:tmpl w:val="4F8AED36"/>
@@ -5606,16 +5925,16 @@
     <w:abstractNumId w:val="4"/>
   </w:num>
   <w:num w:numId="3">
+    <w:abstractNumId w:val="12"/>
+  </w:num>
+  <w:num w:numId="4">
     <w:abstractNumId w:val="11"/>
   </w:num>
-  <w:num w:numId="4">
-    <w:abstractNumId w:val="10"/>
-  </w:num>
   <w:num w:numId="5">
-    <w:abstractNumId w:val="12"/>
+    <w:abstractNumId w:val="13"/>
   </w:num>
   <w:num w:numId="6">
-    <w:abstractNumId w:val="9"/>
+    <w:abstractNumId w:val="10"/>
   </w:num>
   <w:num w:numId="7">
     <w:abstractNumId w:val="2"/>
@@ -5624,7 +5943,7 @@
     <w:abstractNumId w:val="1"/>
   </w:num>
   <w:num w:numId="9">
-    <w:abstractNumId w:val="8"/>
+    <w:abstractNumId w:val="9"/>
   </w:num>
   <w:num w:numId="10">
     <w:abstractNumId w:val="3"/>
@@ -5633,10 +5952,13 @@
     <w:abstractNumId w:val="5"/>
   </w:num>
   <w:num w:numId="12">
-    <w:abstractNumId w:val="6"/>
+    <w:abstractNumId w:val="7"/>
   </w:num>
   <w:num w:numId="13">
-    <w:abstractNumId w:val="7"/>
+    <w:abstractNumId w:val="8"/>
+  </w:num>
+  <w:num w:numId="14">
+    <w:abstractNumId w:val="6"/>
   </w:num>
 </w:numbering>
 </file>

</xml_diff>